<commit_message>
Corrected bibliography through A
</commit_message>
<xml_diff>
--- a/Docs/PSP6980_2020_Fall_Townes_Paper_v01.docx
+++ b/Docs/PSP6980_2020_Fall_Townes_Paper_v01.docx
@@ -36,8 +36,6 @@
       <w:pPr>
         <w:jc w:val="center"/>
       </w:pPr>
-      <w:bookmarkStart w:id="0" w:name="_GoBack"/>
-      <w:bookmarkEnd w:id="0"/>
       <w:r>
         <w:t xml:space="preserve">An Overview of the Policy Problem and </w:t>
       </w:r>
@@ -2060,7 +2058,7 @@
       <w:pPr>
         <w:pStyle w:val="LiteratureReviewHeader1"/>
       </w:pPr>
-      <w:bookmarkStart w:id="1" w:name="_Toc53993796"/>
+      <w:bookmarkStart w:id="0" w:name="_Toc53993796"/>
       <w:r>
         <w:lastRenderedPageBreak/>
         <w:t xml:space="preserve">List of </w:t>
@@ -2068,7 +2066,7 @@
       <w:r>
         <w:t>Tables</w:t>
       </w:r>
-      <w:bookmarkEnd w:id="1"/>
+      <w:bookmarkEnd w:id="0"/>
     </w:p>
     <w:p>
       <w:pPr>
@@ -2446,12 +2444,12 @@
       <w:pPr>
         <w:pStyle w:val="LiteratureReviewHeader1"/>
       </w:pPr>
-      <w:bookmarkStart w:id="2" w:name="_Toc53993797"/>
+      <w:bookmarkStart w:id="1" w:name="_Toc53993797"/>
       <w:r>
         <w:lastRenderedPageBreak/>
         <w:t>List of Figures</w:t>
       </w:r>
-      <w:bookmarkEnd w:id="2"/>
+      <w:bookmarkEnd w:id="1"/>
     </w:p>
     <w:p>
       <w:pPr>
@@ -2973,12 +2971,12 @@
       <w:pPr>
         <w:pStyle w:val="LiteratureReviewHeader1"/>
       </w:pPr>
-      <w:bookmarkStart w:id="3" w:name="_Toc53993798"/>
+      <w:bookmarkStart w:id="2" w:name="_Toc53993798"/>
       <w:r>
         <w:lastRenderedPageBreak/>
         <w:t>Abstract</w:t>
       </w:r>
-      <w:bookmarkEnd w:id="3"/>
+      <w:bookmarkEnd w:id="2"/>
     </w:p>
     <w:p>
       <w:r>
@@ -3209,7 +3207,7 @@
       <w:pPr>
         <w:pStyle w:val="LiteratureReviewHeader1Bold"/>
       </w:pPr>
-      <w:bookmarkStart w:id="4" w:name="_Toc53993799"/>
+      <w:bookmarkStart w:id="3" w:name="_Toc53993799"/>
       <w:r>
         <w:lastRenderedPageBreak/>
         <w:t xml:space="preserve">Chapter 1 – </w:t>
@@ -3217,7 +3215,7 @@
       <w:r>
         <w:t>Introduction</w:t>
       </w:r>
-      <w:bookmarkEnd w:id="4"/>
+      <w:bookmarkEnd w:id="3"/>
     </w:p>
     <w:p>
       <w:pPr>
@@ -3371,7 +3369,7 @@
       <w:pPr>
         <w:pStyle w:val="LiteratureReviewHeader2Bold"/>
       </w:pPr>
-      <w:bookmarkStart w:id="5" w:name="_Toc53993800"/>
+      <w:bookmarkStart w:id="4" w:name="_Toc53993800"/>
       <w:r>
         <w:lastRenderedPageBreak/>
         <w:t xml:space="preserve">Motivation for and </w:t>
@@ -3385,7 +3383,7 @@
       <w:r>
         <w:t>Proposed Study</w:t>
       </w:r>
-      <w:bookmarkEnd w:id="5"/>
+      <w:bookmarkEnd w:id="4"/>
     </w:p>
     <w:p>
       <w:pPr>
@@ -3606,14 +3604,14 @@
       <w:pPr>
         <w:pStyle w:val="LiteratureReviewHeader2Bold"/>
       </w:pPr>
-      <w:bookmarkStart w:id="6" w:name="_Toc53993801"/>
+      <w:bookmarkStart w:id="5" w:name="_Toc53993801"/>
       <w:r>
         <w:t xml:space="preserve">Defining </w:t>
       </w:r>
       <w:r>
         <w:t>Technology</w:t>
       </w:r>
-      <w:bookmarkEnd w:id="6"/>
+      <w:bookmarkEnd w:id="5"/>
     </w:p>
     <w:p>
       <w:pPr>
@@ -4735,7 +4733,7 @@
       <w:pPr>
         <w:pStyle w:val="LiteratureReviewHeader2Bold"/>
       </w:pPr>
-      <w:bookmarkStart w:id="7" w:name="_Toc53993802"/>
+      <w:bookmarkStart w:id="6" w:name="_Toc53993802"/>
       <w:r>
         <w:t xml:space="preserve">Conceptualizing </w:t>
       </w:r>
@@ -4745,7 +4743,7 @@
       <w:r>
         <w:t>Technology Transfer</w:t>
       </w:r>
-      <w:bookmarkEnd w:id="7"/>
+      <w:bookmarkEnd w:id="6"/>
     </w:p>
     <w:p>
       <w:r>
@@ -5751,7 +5749,7 @@
       <w:pPr>
         <w:pStyle w:val="LiteratureReviewHeader2Bold"/>
       </w:pPr>
-      <w:bookmarkStart w:id="8" w:name="_Toc53993803"/>
+      <w:bookmarkStart w:id="7" w:name="_Toc53993803"/>
       <w:r>
         <w:t xml:space="preserve">The </w:t>
       </w:r>
@@ -5767,7 +5765,7 @@
       <w:r>
         <w:t>Technology Transfer</w:t>
       </w:r>
-      <w:bookmarkEnd w:id="8"/>
+      <w:bookmarkEnd w:id="7"/>
     </w:p>
     <w:p>
       <w:r>
@@ -5836,7 +5834,7 @@
       <w:pPr>
         <w:pStyle w:val="LiteratureReviewHeader2Bold"/>
       </w:pPr>
-      <w:bookmarkStart w:id="9" w:name="_Toc53993804"/>
+      <w:bookmarkStart w:id="8" w:name="_Toc53993804"/>
       <w:r>
         <w:t>Research and Development, Technology, and Social</w:t>
       </w:r>
@@ -5846,7 +5844,7 @@
       <w:r>
         <w:t>eing</w:t>
       </w:r>
-      <w:bookmarkEnd w:id="9"/>
+      <w:bookmarkEnd w:id="8"/>
     </w:p>
     <w:p>
       <w:r>
@@ -6294,7 +6292,7 @@
       <w:pPr>
         <w:pStyle w:val="LiteratureReviewHeader2Bold"/>
       </w:pPr>
-      <w:bookmarkStart w:id="10" w:name="_Toc53993805"/>
+      <w:bookmarkStart w:id="9" w:name="_Toc53993805"/>
       <w:r>
         <w:t xml:space="preserve">The </w:t>
       </w:r>
@@ -6307,7 +6305,7 @@
       <w:r>
         <w:t>University Technology Transfer</w:t>
       </w:r>
-      <w:bookmarkEnd w:id="10"/>
+      <w:bookmarkEnd w:id="9"/>
     </w:p>
     <w:p>
       <w:pPr>
@@ -6515,11 +6513,11 @@
       <w:pPr>
         <w:pStyle w:val="LiteratureReviewHeader2Bold"/>
       </w:pPr>
-      <w:bookmarkStart w:id="11" w:name="_Toc53993806"/>
+      <w:bookmarkStart w:id="10" w:name="_Toc53993806"/>
       <w:r>
         <w:t>The Role of the Federal Government in University Technology Transfer</w:t>
       </w:r>
-      <w:bookmarkEnd w:id="11"/>
+      <w:bookmarkEnd w:id="10"/>
     </w:p>
     <w:p>
       <w:r>
@@ -7158,11 +7156,11 @@
       <w:pPr>
         <w:pStyle w:val="LiteratureReviewHeader2Bold"/>
       </w:pPr>
-      <w:bookmarkStart w:id="12" w:name="_Toc53993807"/>
+      <w:bookmarkStart w:id="11" w:name="_Toc53993807"/>
       <w:r>
         <w:t>The Notion of Technology Maturity Level</w:t>
       </w:r>
-      <w:bookmarkEnd w:id="12"/>
+      <w:bookmarkEnd w:id="11"/>
     </w:p>
     <w:p>
       <w:pPr>
@@ -7448,14 +7446,14 @@
       <w:pPr>
         <w:pStyle w:val="LiteratureReviewHeader2Bold"/>
       </w:pPr>
-      <w:bookmarkStart w:id="13" w:name="_Toc53993808"/>
+      <w:bookmarkStart w:id="12" w:name="_Toc53993808"/>
       <w:r>
         <w:t xml:space="preserve">Approach to Examining the </w:t>
       </w:r>
       <w:r>
         <w:t>Topic</w:t>
       </w:r>
-      <w:bookmarkEnd w:id="13"/>
+      <w:bookmarkEnd w:id="12"/>
     </w:p>
     <w:p>
       <w:pPr>
@@ -7581,51 +7579,51 @@
       <w:pPr>
         <w:pStyle w:val="LiteratureReviewHeader1Bold"/>
       </w:pPr>
-      <w:bookmarkStart w:id="14" w:name="_Toc53993809"/>
+      <w:bookmarkStart w:id="13" w:name="_Toc53993809"/>
       <w:r>
         <w:lastRenderedPageBreak/>
         <w:t>Chapter 2 – Review of the Related Literature</w:t>
       </w:r>
+      <w:bookmarkEnd w:id="13"/>
+    </w:p>
+    <w:p>
+      <w:pPr>
+        <w:ind w:firstLine="720"/>
+      </w:pPr>
+      <w:r>
+        <w:t xml:space="preserve">Because the discourse related to the proposed study draws upon various fields and is therefore interdisciplinary, I have organized the literature review thematically.  I begin with a summary of the determinants of success in university technology transfer and the gaps in knowledge about explanatory factors.  I then examine the discourse related to understanding </w:t>
+      </w:r>
+      <w:r>
+        <w:t xml:space="preserve">technology maturity level </w:t>
+      </w:r>
+      <w:r>
+        <w:t xml:space="preserve">as a possible explanatory factor in university technology transfer outcomes.  With this foundation established, I turn my attention to the perspective of organization </w:t>
+      </w:r>
+      <w:r>
+        <w:t>studies</w:t>
+      </w:r>
+      <w:r>
+        <w:t xml:space="preserve"> and decision theory.  I discuss the literature that provides insight about organizations in the context of university technology transfer and how organizations make decisions about acquiring </w:t>
+      </w:r>
+      <w:r>
+        <w:t xml:space="preserve">university-created </w:t>
+      </w:r>
+      <w:r>
+        <w:t xml:space="preserve">technologies.  I conclude by </w:t>
+      </w:r>
+      <w:r>
+        <w:t>briefly discussing how the proposed study advances our understanding of the topic.</w:t>
+      </w:r>
+    </w:p>
+    <w:p>
+      <w:pPr>
+        <w:pStyle w:val="LiteratureReviewHeader2Bold"/>
+      </w:pPr>
+      <w:bookmarkStart w:id="14" w:name="_Toc53993810"/>
+      <w:r>
+        <w:t>Determinants of Success in University Technology Transfer</w:t>
+      </w:r>
       <w:bookmarkEnd w:id="14"/>
-    </w:p>
-    <w:p>
-      <w:pPr>
-        <w:ind w:firstLine="720"/>
-      </w:pPr>
-      <w:r>
-        <w:t xml:space="preserve">Because the discourse related to the proposed study draws upon various fields and is therefore interdisciplinary, I have organized the literature review thematically.  I begin with a summary of the determinants of success in university technology transfer and the gaps in knowledge about explanatory factors.  I then examine the discourse related to understanding </w:t>
-      </w:r>
-      <w:r>
-        <w:t xml:space="preserve">technology maturity level </w:t>
-      </w:r>
-      <w:r>
-        <w:t xml:space="preserve">as a possible explanatory factor in university technology transfer outcomes.  With this foundation established, I turn my attention to the perspective of organization </w:t>
-      </w:r>
-      <w:r>
-        <w:t>studies</w:t>
-      </w:r>
-      <w:r>
-        <w:t xml:space="preserve"> and decision theory.  I discuss the literature that provides insight about organizations in the context of university technology transfer and how organizations make decisions about acquiring </w:t>
-      </w:r>
-      <w:r>
-        <w:t xml:space="preserve">university-created </w:t>
-      </w:r>
-      <w:r>
-        <w:t xml:space="preserve">technologies.  I conclude by </w:t>
-      </w:r>
-      <w:r>
-        <w:t>briefly discussing how the proposed study advances our understanding of the topic.</w:t>
-      </w:r>
-    </w:p>
-    <w:p>
-      <w:pPr>
-        <w:pStyle w:val="LiteratureReviewHeader2Bold"/>
-      </w:pPr>
-      <w:bookmarkStart w:id="15" w:name="_Toc53993810"/>
-      <w:r>
-        <w:t>Determinants of Success in University Technology Transfer</w:t>
-      </w:r>
-      <w:bookmarkEnd w:id="15"/>
     </w:p>
     <w:p>
       <w:r>
@@ -8460,14 +8458,14 @@
       <w:pPr>
         <w:pStyle w:val="LiteratureReviewHeader2Bold"/>
       </w:pPr>
-      <w:bookmarkStart w:id="16" w:name="_Toc53993811"/>
+      <w:bookmarkStart w:id="15" w:name="_Toc53993811"/>
       <w:r>
         <w:t>Technology Maturity Level</w:t>
       </w:r>
       <w:r>
         <w:t xml:space="preserve"> as an Understudied Explanatory Factor</w:t>
       </w:r>
-      <w:bookmarkEnd w:id="16"/>
+      <w:bookmarkEnd w:id="15"/>
     </w:p>
     <w:p>
       <w:pPr>
@@ -9312,11 +9310,11 @@
       <w:pPr>
         <w:pStyle w:val="LiteratureReviewHeader2Bold"/>
       </w:pPr>
-      <w:bookmarkStart w:id="17" w:name="_Toc53993812"/>
+      <w:bookmarkStart w:id="16" w:name="_Toc53993812"/>
       <w:r>
         <w:t>The Valley of Death in University Technology Transfer</w:t>
       </w:r>
-      <w:bookmarkEnd w:id="17"/>
+      <w:bookmarkEnd w:id="16"/>
     </w:p>
     <w:p>
       <w:pPr>
@@ -9587,14 +9585,14 @@
       <w:pPr>
         <w:pStyle w:val="LiteratureReviewHeader2Bold"/>
       </w:pPr>
-      <w:bookmarkStart w:id="18" w:name="_Toc53993813"/>
+      <w:bookmarkStart w:id="17" w:name="_Toc53993813"/>
       <w:r>
         <w:t xml:space="preserve">The </w:t>
       </w:r>
       <w:r>
         <w:t>Perspectives of Organization Studies and Decision Theory</w:t>
       </w:r>
-      <w:bookmarkEnd w:id="18"/>
+      <w:bookmarkEnd w:id="17"/>
     </w:p>
     <w:p>
       <w:pPr>
@@ -10019,14 +10017,14 @@
       <w:pPr>
         <w:pStyle w:val="LiteratureReviewHeader2Bold"/>
       </w:pPr>
-      <w:bookmarkStart w:id="19" w:name="_Toc53993814"/>
+      <w:bookmarkStart w:id="18" w:name="_Toc53993814"/>
       <w:r>
         <w:t xml:space="preserve">Organizational Structure </w:t>
       </w:r>
       <w:r>
         <w:t>and Technology Maturity Level</w:t>
       </w:r>
-      <w:bookmarkEnd w:id="19"/>
+      <w:bookmarkEnd w:id="18"/>
     </w:p>
     <w:p>
       <w:pPr>
@@ -10577,7 +10575,7 @@
       <w:pPr>
         <w:pStyle w:val="LiteratureReviewHeader2Bold"/>
       </w:pPr>
-      <w:bookmarkStart w:id="20" w:name="_Toc53993815"/>
+      <w:bookmarkStart w:id="19" w:name="_Toc53993815"/>
       <w:r>
         <w:t>Uncertainty Avoidance</w:t>
       </w:r>
@@ -10587,7 +10585,7 @@
       <w:r>
         <w:t>and Technology Maturity Level</w:t>
       </w:r>
-      <w:bookmarkEnd w:id="20"/>
+      <w:bookmarkEnd w:id="19"/>
     </w:p>
     <w:p>
       <w:pPr>
@@ -10844,14 +10842,14 @@
       <w:pPr>
         <w:pStyle w:val="LiteratureReviewHeader2Bold"/>
       </w:pPr>
-      <w:bookmarkStart w:id="21" w:name="_Toc53993816"/>
+      <w:bookmarkStart w:id="20" w:name="_Toc53993816"/>
       <w:r>
         <w:t xml:space="preserve">Decision Premises </w:t>
       </w:r>
       <w:r>
         <w:t>and Technology Maturity Level</w:t>
       </w:r>
-      <w:bookmarkEnd w:id="21"/>
+      <w:bookmarkEnd w:id="20"/>
     </w:p>
     <w:p>
       <w:pPr>
@@ -12054,7 +12052,7 @@
       <w:pPr>
         <w:pStyle w:val="LiteratureReviewHeader2Bold"/>
       </w:pPr>
-      <w:bookmarkStart w:id="22" w:name="_Toc53993817"/>
+      <w:bookmarkStart w:id="21" w:name="_Toc53993817"/>
       <w:r>
         <w:t>Technology Maturity Level</w:t>
       </w:r>
@@ -12067,7 +12065,7 @@
       <w:r>
         <w:t>Technology Transfer Policy</w:t>
       </w:r>
-      <w:bookmarkEnd w:id="22"/>
+      <w:bookmarkEnd w:id="21"/>
     </w:p>
     <w:p>
       <w:pPr>
@@ -12538,11 +12536,11 @@
       <w:pPr>
         <w:pStyle w:val="LiteratureReviewHeader2Bold"/>
       </w:pPr>
-      <w:bookmarkStart w:id="23" w:name="_Toc53993818"/>
+      <w:bookmarkStart w:id="22" w:name="_Toc53993818"/>
       <w:r>
         <w:t>A Demand-Side Model of Technology Transfer</w:t>
       </w:r>
-      <w:bookmarkEnd w:id="23"/>
+      <w:bookmarkEnd w:id="22"/>
     </w:p>
     <w:p>
       <w:r>
@@ -12562,10 +12560,7 @@
         <w:t xml:space="preserve"> model demand-side technology transfer </w:t>
       </w:r>
       <w:r>
-        <w:t>(Figure 6)</w:t>
-      </w:r>
-      <w:r>
-        <w:t xml:space="preserve"> </w:t>
+        <w:t xml:space="preserve">(Figure 6) </w:t>
       </w:r>
       <w:r>
         <w:t>to help explain why a low percentage of university-created technologies are transferred to the private sector for use that benefits the public interest</w:t>
@@ -12608,10 +12603,7 @@
         <w:t xml:space="preserve"> </w:t>
       </w:r>
       <w:r>
-        <w:t>just as effectively</w:t>
-      </w:r>
-      <w:r>
-        <w:t xml:space="preserve"> as it can in a tigh</w:t>
+        <w:t>just as effectively as it can in a tigh</w:t>
       </w:r>
       <w:r>
         <w:t>tly coupled research and development process within a single organization</w:t>
@@ -12638,34 +12630,10 @@
         <w:t xml:space="preserve">Choi, Jan, Jun, and Park (2015) developed a predictive model of technology transfer rooted in an analysis of patents.  </w:t>
       </w:r>
       <w:r>
-        <w:t xml:space="preserve">They narrowly </w:t>
-      </w:r>
-      <w:r>
-        <w:t xml:space="preserve">operationalized </w:t>
-      </w:r>
-      <w:r>
-        <w:t xml:space="preserve">technologies as </w:t>
-      </w:r>
-      <w:r>
-        <w:t>patent applicati</w:t>
-      </w:r>
-      <w:r>
-        <w:t>ons.</w:t>
-      </w:r>
-      <w:r>
-        <w:t xml:space="preserve"> </w:t>
-      </w:r>
-      <w:r>
-        <w:t xml:space="preserve"> </w:t>
-      </w:r>
-      <w:r>
-        <w:t xml:space="preserve">Their rationale for developing this model was the assumption that the </w:t>
-      </w:r>
-      <w:r>
-        <w:t>expert opinions</w:t>
-      </w:r>
-      <w:r>
-        <w:t xml:space="preserve"> upon which actors in the technology transfer process rely in making decisions about which technologies to obtain is </w:t>
+        <w:t xml:space="preserve">They narrowly operationalized technologies as patent applications.  </w:t>
+      </w:r>
+      <w:r>
+        <w:t xml:space="preserve">Their rationale for developing this model was the assumption that the expert opinions upon which actors in the technology transfer process rely in making decisions about which technologies to obtain is </w:t>
       </w:r>
       <w:r>
         <w:t>inefficacious</w:t>
@@ -12677,13 +12645,7 @@
         <w:t>s</w:t>
       </w:r>
       <w:r>
-        <w:t xml:space="preserve"> with the deep knowledge </w:t>
-      </w:r>
-      <w:r>
-        <w:t>necessary</w:t>
-      </w:r>
-      <w:r>
-        <w:t xml:space="preserve"> to correctly evaluate </w:t>
+        <w:t xml:space="preserve"> with the deep knowledge necessary to correctly evaluate </w:t>
       </w:r>
       <w:r>
         <w:t xml:space="preserve">a given technology to </w:t>
@@ -12760,11 +12722,11 @@
       <w:pPr>
         <w:pStyle w:val="LiteratureReviewHeader2Bold"/>
       </w:pPr>
-      <w:bookmarkStart w:id="24" w:name="_Toc53993819"/>
+      <w:bookmarkStart w:id="23" w:name="_Toc53993819"/>
       <w:r>
         <w:t>Gaps in the Literature</w:t>
       </w:r>
-      <w:bookmarkEnd w:id="24"/>
+      <w:bookmarkEnd w:id="23"/>
     </w:p>
     <w:p>
       <w:r>
@@ -13269,343 +13231,346 @@
       <w:pPr>
         <w:pStyle w:val="LiteratureReviewHeader1"/>
       </w:pPr>
-      <w:bookmarkStart w:id="25" w:name="References"/>
-      <w:bookmarkStart w:id="26" w:name="_Toc53993820"/>
-      <w:bookmarkEnd w:id="25"/>
+      <w:bookmarkStart w:id="24" w:name="References"/>
+      <w:bookmarkStart w:id="25" w:name="_Toc53993820"/>
+      <w:bookmarkEnd w:id="24"/>
       <w:r>
         <w:lastRenderedPageBreak/>
         <w:t>References</w:t>
       </w:r>
+      <w:bookmarkEnd w:id="25"/>
+    </w:p>
+    <w:p>
+      <w:pPr>
+        <w:ind w:left="720" w:hanging="720"/>
+      </w:pPr>
+      <w:r>
+        <w:t xml:space="preserve">Amador, X. (2012). </w:t>
+      </w:r>
+      <w:r>
+        <w:rPr>
+          <w:i/>
+        </w:rPr>
+        <w:t>I</w:t>
+      </w:r>
+      <w:r>
+        <w:rPr>
+          <w:i/>
+        </w:rPr>
+        <w:t xml:space="preserve"> a</w:t>
+      </w:r>
+      <w:r>
+        <w:rPr>
+          <w:i/>
+        </w:rPr>
+        <w:t>m not sick, I don’t need help!: How to help someone with mental illness accept treatment</w:t>
+      </w:r>
+      <w:r>
+        <w:t>. Peconic, NY: Vivida Press.</w:t>
+      </w:r>
+    </w:p>
+    <w:p>
+      <w:pPr>
+        <w:ind w:left="720" w:hanging="720"/>
+      </w:pPr>
+      <w:r>
+        <w:t>American Association for the Advancement of Sci</w:t>
+      </w:r>
+      <w:r>
+        <w:t>ence [AAAS]. (2018a). Defense, nondefense, and t</w:t>
+      </w:r>
+      <w:r>
+        <w:t>otal R&amp;D, 1976-2018 [Data file]. Retrieved from https://www.aaas.org/page/historical-trends-federal-rd</w:t>
+      </w:r>
+    </w:p>
+    <w:p>
+      <w:pPr>
+        <w:ind w:left="720" w:hanging="720"/>
+      </w:pPr>
+      <w:r>
+        <w:t>American Association for the Advancement of Science</w:t>
+      </w:r>
+      <w:r>
+        <w:t xml:space="preserve"> [AAAS]. (2018b). University science &amp; engineering R&amp;D f</w:t>
+      </w:r>
+      <w:r>
+        <w:t xml:space="preserve">unding by </w:t>
+      </w:r>
+      <w:r>
+        <w:t>s</w:t>
+      </w:r>
+      <w:r>
+        <w:t>ource, 1990-2017 [Data file]. Retrieved from https://www.aaas.org/programs/r-d-budget-and-policy/historical-trends-federal-rd</w:t>
+      </w:r>
+    </w:p>
+    <w:p>
+      <w:pPr>
+        <w:ind w:left="720" w:hanging="720"/>
+        <w:rPr>
+          <w:iCs/>
+        </w:rPr>
+      </w:pPr>
+      <w:r>
+        <w:rPr>
+          <w:iCs/>
+        </w:rPr>
+        <w:t xml:space="preserve">Anatan, L. (2015). Conceptual issues in university to industry knowledge transfer studies: A literature review. </w:t>
+      </w:r>
+      <w:r>
+        <w:rPr>
+          <w:i/>
+          <w:iCs/>
+        </w:rPr>
+        <w:t>Procedia - Social and Behavioral Sciences, 211</w:t>
+      </w:r>
+      <w:r>
+        <w:rPr>
+          <w:iCs/>
+        </w:rPr>
+        <w:t>, 711-717. doi:10.1016/j.sbspro.2015.11.090</w:t>
+      </w:r>
+    </w:p>
+    <w:p>
+      <w:pPr>
+        <w:ind w:left="720" w:hanging="720"/>
+      </w:pPr>
+      <w:r>
+        <w:t xml:space="preserve">Anderson, </w:t>
+      </w:r>
+      <w:r>
+        <w:t xml:space="preserve">T. R., </w:t>
+      </w:r>
+      <w:r>
+        <w:t xml:space="preserve">Daim, </w:t>
+      </w:r>
+      <w:r>
+        <w:t xml:space="preserve">T. U. </w:t>
+      </w:r>
+      <w:r>
+        <w:t>&amp; Lavoie</w:t>
+      </w:r>
+      <w:r>
+        <w:t>, F. F.</w:t>
+      </w:r>
+      <w:r>
+        <w:t xml:space="preserve"> (2007)</w:t>
+      </w:r>
+      <w:r>
+        <w:t>.</w:t>
+      </w:r>
+      <w:r>
+        <w:t xml:space="preserve"> </w:t>
+      </w:r>
+      <w:r>
+        <w:t xml:space="preserve">Measuring the efficiency of university technology transfer. </w:t>
+      </w:r>
+      <w:r>
+        <w:rPr>
+          <w:i/>
+          <w:iCs/>
+        </w:rPr>
+        <w:t>Technovation, 27</w:t>
+      </w:r>
+      <w:r>
+        <w:t>(5), 306-318. doi:10.1016/j.technovation.2006.10.003</w:t>
+      </w:r>
+    </w:p>
+    <w:p>
+      <w:pPr>
+        <w:ind w:left="720" w:hanging="720"/>
+        <w:rPr>
+          <w:iCs/>
+        </w:rPr>
+      </w:pPr>
+      <w:r>
+        <w:rPr>
+          <w:iCs/>
+        </w:rPr>
+        <w:t xml:space="preserve">Arshadi, N., &amp; George, T. F. (2008). The Economics of University Research and Technology Transfer. </w:t>
+      </w:r>
+      <w:r>
+        <w:rPr>
+          <w:i/>
+          <w:iCs/>
+        </w:rPr>
+        <w:t>Research Management Review, 16</w:t>
+      </w:r>
+      <w:r>
+        <w:rPr>
+          <w:iCs/>
+        </w:rPr>
+        <w:t>(1), 1-19. Retrieved from http://lib.slu.edu</w:t>
+      </w:r>
+    </w:p>
+    <w:p>
+      <w:pPr>
+        <w:ind w:left="720" w:hanging="720"/>
+        <w:rPr>
+          <w:iCs/>
+        </w:rPr>
+      </w:pPr>
+      <w:r>
+        <w:rPr>
+          <w:iCs/>
+        </w:rPr>
+        <w:t xml:space="preserve">Baek, S., Hwang, S., &amp; Park, Y. I. (2018). Determinants of Technology Transfer and Commercialization in National Research and Development: Focusing on Korea Railroad Research Projects. </w:t>
+      </w:r>
+      <w:r>
+        <w:rPr>
+          <w:i/>
+          <w:iCs/>
+        </w:rPr>
+        <w:t>Asian Journal of Innovation &amp; Policy, 7</w:t>
+      </w:r>
+      <w:r>
+        <w:rPr>
+          <w:iCs/>
+        </w:rPr>
+        <w:t>(3), 438-456. doi:10.7545/ajip.2018.7.3.438</w:t>
+      </w:r>
+    </w:p>
+    <w:p>
+      <w:pPr>
+        <w:ind w:left="720" w:hanging="720"/>
+        <w:rPr>
+          <w:iCs/>
+        </w:rPr>
+      </w:pPr>
+      <w:r>
+        <w:rPr>
+          <w:iCs/>
+        </w:rPr>
+        <w:t>Banke, J. (2010</w:t>
+      </w:r>
+      <w:r>
+        <w:rPr>
+          <w:iCs/>
+        </w:rPr>
+        <w:t xml:space="preserve">). Technology readiness levels demystified. </w:t>
+      </w:r>
+      <w:r>
+        <w:rPr>
+          <w:i/>
+          <w:iCs/>
+        </w:rPr>
+        <w:t>Aeronautics.</w:t>
+      </w:r>
+      <w:r>
+        <w:rPr>
+          <w:iCs/>
+        </w:rPr>
+        <w:t xml:space="preserve"> Retrieved </w:t>
+      </w:r>
+      <w:r>
+        <w:rPr>
+          <w:iCs/>
+        </w:rPr>
+        <w:t xml:space="preserve">August 24, 2018 </w:t>
+      </w:r>
+      <w:r>
+        <w:rPr>
+          <w:iCs/>
+        </w:rPr>
+        <w:t xml:space="preserve">from </w:t>
+      </w:r>
+      <w:r>
+        <w:t>https://www.nasa.gov/topics/aeronautics/features/trl_demystified.html</w:t>
+      </w:r>
+    </w:p>
+    <w:p>
+      <w:pPr>
+        <w:ind w:left="720" w:hanging="720"/>
+      </w:pPr>
+      <w:r>
+        <w:rPr>
+          <w:i/>
+          <w:iCs/>
+        </w:rPr>
+        <w:lastRenderedPageBreak/>
+        <w:t>Barriers to domestic technology transfer: Hearing before the Subcommittee on Oversight and Investigations of the Committee on Energy and Commerce, House of Representatives</w:t>
+      </w:r>
+      <w:r>
+        <w:t>, 102nd Congress, First Session (1992).</w:t>
+      </w:r>
+    </w:p>
+    <w:p>
+      <w:pPr>
+        <w:ind w:left="720" w:hanging="720"/>
+      </w:pPr>
+      <w:r>
+        <w:rPr>
+          <w:i/>
+          <w:iCs/>
+        </w:rPr>
+        <w:t>Barriers to domestic technology transfer: Hearing before the Subcommittee on Oversight and Investigations of the Committee on Energy and Commerce, House of Representatives</w:t>
+      </w:r>
+      <w:r>
+        <w:t>, 102nd Congress, First Session (1992) 145 (testimony of Robert M. White).</w:t>
+      </w:r>
+    </w:p>
+    <w:p>
+      <w:pPr>
+        <w:ind w:left="720" w:hanging="720"/>
+      </w:pPr>
+      <w:r>
+        <w:t xml:space="preserve">Battistella, C., De Toni, A. F., &amp; Pillon, R. (2016). Inter-organizational technology/knowledge transfer: A framework from critical literature review. </w:t>
+      </w:r>
+      <w:r>
+        <w:rPr>
+          <w:i/>
+        </w:rPr>
+        <w:t>The Journal of Technology Transfer</w:t>
+      </w:r>
+      <w:r>
+        <w:t>, 41(5), 1195–1234.</w:t>
+      </w:r>
+    </w:p>
+    <w:p>
+      <w:pPr>
+        <w:ind w:left="720" w:hanging="720"/>
+      </w:pPr>
+      <w:r>
+        <w:t xml:space="preserve">Benson, D. C. (2012). The ballet of the planets: </w:t>
+      </w:r>
+      <w:r>
+        <w:t>A mathematician’s musings o</w:t>
+      </w:r>
+      <w:r>
+        <w:t>n the mathematical elegance of planetary motion. New York, NY: Oxford University Press.</w:t>
+      </w:r>
+    </w:p>
+    <w:p>
+      <w:pPr>
+        <w:ind w:left="720" w:hanging="720"/>
+      </w:pPr>
+      <w:r>
+        <w:t>Blank, S., &amp; Dorf, B. (2012). The startup owner’s manual: The step-by-step guide for building a great company. Pescadero, CA: K&amp;S Ranch, Inc.</w:t>
+      </w:r>
+    </w:p>
+    <w:p>
+      <w:pPr>
+        <w:ind w:left="720" w:hanging="720"/>
+      </w:pPr>
+      <w:r>
+        <w:t xml:space="preserve">Bohn, R. E. (1994). Measuring and managing technological knowledge. </w:t>
+      </w:r>
+      <w:r>
+        <w:rPr>
+          <w:i/>
+          <w:iCs/>
+        </w:rPr>
+        <w:t>Sloan Management Review, 36</w:t>
+      </w:r>
+      <w:r>
+        <w:t xml:space="preserve">(1), 61-73. </w:t>
+      </w:r>
+      <w:r>
+        <w:t>Retrieved from https://www.researchgate.net/profile/Roger_Bohn/publication/237010832_Measuring_and_Managing_Technological_K</w:t>
+      </w:r>
+      <w:bookmarkStart w:id="26" w:name="_GoBack"/>
       <w:bookmarkEnd w:id="26"/>
-    </w:p>
-    <w:p>
-      <w:pPr>
-        <w:ind w:left="720" w:hanging="720"/>
-      </w:pPr>
-      <w:r>
-        <w:t xml:space="preserve">Amador, X. (2012). </w:t>
-      </w:r>
-      <w:r>
-        <w:rPr>
-          <w:i/>
-        </w:rPr>
-        <w:t>I</w:t>
-      </w:r>
-      <w:r>
-        <w:rPr>
-          <w:i/>
-        </w:rPr>
-        <w:t xml:space="preserve"> a</w:t>
-      </w:r>
-      <w:r>
-        <w:rPr>
-          <w:i/>
-        </w:rPr>
-        <w:t>m not sick, I don’t need help!: How to help someone with mental illness accept treatment</w:t>
-      </w:r>
-      <w:r>
-        <w:t>. Peconic, NY: Vivida Press.</w:t>
-      </w:r>
-    </w:p>
-    <w:p>
-      <w:pPr>
-        <w:ind w:left="720" w:hanging="720"/>
-      </w:pPr>
-      <w:r>
-        <w:t>*</w:t>
-      </w:r>
-      <w:r>
-        <w:t>American Association for the Advancement of Science [AAAS]. (2018a). Defense, Nondefense, and Total R&amp;D, 1976-2018 [Data file]. Retrieved from https://www.aaas.org/page/historical-trends-federal-rd</w:t>
-      </w:r>
-    </w:p>
-    <w:p>
-      <w:pPr>
-        <w:ind w:left="720" w:hanging="720"/>
-      </w:pPr>
-      <w:r>
-        <w:t>*</w:t>
-      </w:r>
-      <w:r>
-        <w:t>American Association for the Advancement of Science [AAAS]. (2018b). University Science &amp; Engineering R&amp;D Funding by Source, 1990-2017 [Data file]. Retrieved from https://www.aaas.org/programs/r-d-budget-and-policy/historical-trends-federal-rd</w:t>
-      </w:r>
-    </w:p>
-    <w:p>
-      <w:pPr>
-        <w:ind w:left="720" w:hanging="720"/>
-        <w:rPr>
-          <w:iCs/>
-        </w:rPr>
-      </w:pPr>
-      <w:r>
-        <w:rPr>
-          <w:iCs/>
-        </w:rPr>
-        <w:t xml:space="preserve">Anatan, L. (2015). Conceptual issues in university to industry knowledge transfer studies: A literature review. </w:t>
-      </w:r>
-      <w:r>
-        <w:rPr>
-          <w:i/>
-          <w:iCs/>
-        </w:rPr>
-        <w:t>Procedia - Social and Behavioral Sciences, 211</w:t>
-      </w:r>
-      <w:r>
-        <w:rPr>
-          <w:iCs/>
-        </w:rPr>
-        <w:t>, 711-717. doi:10.1016/j.sbspro.2015.11.090</w:t>
-      </w:r>
-    </w:p>
-    <w:p>
-      <w:pPr>
-        <w:ind w:left="720" w:hanging="720"/>
-      </w:pPr>
-      <w:r>
-        <w:t xml:space="preserve">Anderson, </w:t>
-      </w:r>
-      <w:r>
-        <w:t xml:space="preserve">T. R., </w:t>
-      </w:r>
-      <w:r>
-        <w:t xml:space="preserve">Daim, </w:t>
-      </w:r>
-      <w:r>
-        <w:t xml:space="preserve">T. U. </w:t>
-      </w:r>
-      <w:r>
-        <w:t>&amp; Lavoie</w:t>
-      </w:r>
-      <w:r>
-        <w:t>, F. F.</w:t>
-      </w:r>
-      <w:r>
-        <w:t xml:space="preserve"> (2007)</w:t>
-      </w:r>
-      <w:r>
-        <w:t>.</w:t>
-      </w:r>
-      <w:r>
-        <w:t xml:space="preserve"> </w:t>
-      </w:r>
-      <w:r>
-        <w:t xml:space="preserve">Measuring the efficiency of university technology transfer. </w:t>
-      </w:r>
-      <w:r>
-        <w:rPr>
-          <w:i/>
-          <w:iCs/>
-        </w:rPr>
-        <w:t>Technovation, 27</w:t>
-      </w:r>
-      <w:r>
-        <w:t>(5), 306-318. doi:10.1016/j.technovation.2006.10.003</w:t>
-      </w:r>
-    </w:p>
-    <w:p>
-      <w:pPr>
-        <w:ind w:left="720" w:hanging="720"/>
-        <w:rPr>
-          <w:iCs/>
-        </w:rPr>
-      </w:pPr>
-      <w:r>
-        <w:rPr>
-          <w:iCs/>
-        </w:rPr>
-        <w:t xml:space="preserve">Arshadi, N., &amp; George, T. F. (2008). The Economics of University Research and Technology Transfer. </w:t>
-      </w:r>
-      <w:r>
-        <w:rPr>
-          <w:i/>
-          <w:iCs/>
-        </w:rPr>
-        <w:t>Research Management Review, 16</w:t>
-      </w:r>
-      <w:r>
-        <w:rPr>
-          <w:iCs/>
-        </w:rPr>
-        <w:t>(1), 1-19. Retrieved from http://lib.slu.edu</w:t>
-      </w:r>
-    </w:p>
-    <w:p>
-      <w:pPr>
-        <w:ind w:left="720" w:hanging="720"/>
-        <w:rPr>
-          <w:iCs/>
-        </w:rPr>
-      </w:pPr>
-      <w:r>
-        <w:rPr>
-          <w:iCs/>
-        </w:rPr>
-        <w:t xml:space="preserve">Baek, S., Hwang, S., &amp; Park, Y. I. (2018). Determinants of Technology Transfer and Commercialization in National Research and Development: Focusing on Korea Railroad Research Projects. </w:t>
-      </w:r>
-      <w:r>
-        <w:rPr>
-          <w:i/>
-          <w:iCs/>
-        </w:rPr>
-        <w:t>Asian Journal of Innovation &amp; Policy, 7</w:t>
-      </w:r>
-      <w:r>
-        <w:rPr>
-          <w:iCs/>
-        </w:rPr>
-        <w:t>(3), 438-456. doi:10.7545/ajip.2018.7.3.438</w:t>
-      </w:r>
-    </w:p>
-    <w:p>
-      <w:pPr>
-        <w:ind w:left="720" w:hanging="720"/>
-        <w:rPr>
-          <w:iCs/>
-        </w:rPr>
-      </w:pPr>
-      <w:r>
-        <w:rPr>
-          <w:iCs/>
-        </w:rPr>
-        <w:t>Banke, J. (2010</w:t>
-      </w:r>
-      <w:r>
-        <w:rPr>
-          <w:iCs/>
-        </w:rPr>
-        <w:t xml:space="preserve">). Technology readiness levels demystified. </w:t>
-      </w:r>
-      <w:r>
-        <w:rPr>
-          <w:i/>
-          <w:iCs/>
-        </w:rPr>
-        <w:t>Aeronautics.</w:t>
-      </w:r>
-      <w:r>
-        <w:rPr>
-          <w:iCs/>
-        </w:rPr>
-        <w:t xml:space="preserve"> Retrieved </w:t>
-      </w:r>
-      <w:r>
-        <w:rPr>
-          <w:iCs/>
-        </w:rPr>
-        <w:t xml:space="preserve">August 24, 2018 </w:t>
-      </w:r>
-      <w:r>
-        <w:rPr>
-          <w:iCs/>
-        </w:rPr>
-        <w:t xml:space="preserve">from </w:t>
-      </w:r>
-      <w:r>
-        <w:t>https://www.nasa.gov/topics/aeronautics/features/trl_demystified.html</w:t>
-      </w:r>
-    </w:p>
-    <w:p>
-      <w:pPr>
-        <w:ind w:left="720" w:hanging="720"/>
-      </w:pPr>
-      <w:r>
-        <w:rPr>
-          <w:i/>
-          <w:iCs/>
-        </w:rPr>
-        <w:lastRenderedPageBreak/>
-        <w:t>*</w:t>
-      </w:r>
-      <w:r>
-        <w:rPr>
-          <w:i/>
-          <w:iCs/>
-        </w:rPr>
-        <w:t>Barriers to domestic technology transfer: Hearing before the Subcommittee on Oversight and Investigations of the Committee on Energy and Commerce, House of Representatives</w:t>
-      </w:r>
-      <w:r>
-        <w:t>, 102nd Congress, First Session (1992).</w:t>
-      </w:r>
-    </w:p>
-    <w:p>
-      <w:pPr>
-        <w:ind w:left="720" w:hanging="720"/>
-      </w:pPr>
-      <w:r>
-        <w:rPr>
-          <w:i/>
-          <w:iCs/>
-        </w:rPr>
-        <w:t>*</w:t>
-      </w:r>
-      <w:r>
-        <w:rPr>
-          <w:i/>
-          <w:iCs/>
-        </w:rPr>
-        <w:t>Barriers to domestic technology transfer: Hearing before the Subcommittee on Oversight and Investigations of the Committee on Energy and Commerce, House of Representatives</w:t>
-      </w:r>
-      <w:r>
-        <w:t>, 102nd Congress, First Session (1992) 145 (testimony of Robert M. White).</w:t>
-      </w:r>
-    </w:p>
-    <w:p>
-      <w:pPr>
-        <w:ind w:left="720" w:hanging="720"/>
-      </w:pPr>
-      <w:r>
-        <w:t>*</w:t>
-      </w:r>
-      <w:r>
-        <w:t xml:space="preserve">Battistella, C., De Toni, A. F., &amp; Pillon, R. (2016). Inter-organizational technology/knowledge transfer: A framework from critical literature review. </w:t>
-      </w:r>
-      <w:r>
-        <w:rPr>
-          <w:i/>
-        </w:rPr>
-        <w:t>The Journal of Technology Transfer</w:t>
-      </w:r>
-      <w:r>
-        <w:t>, 41(5), 1195–1234.</w:t>
-      </w:r>
-    </w:p>
-    <w:p>
-      <w:pPr>
-        <w:ind w:left="720" w:hanging="720"/>
-      </w:pPr>
-      <w:r>
-        <w:t>*Benson, D. C. (2012). The ballet of the planets: On the mathematical elegance of planetary motion. New York, NY: Oxford University Press.</w:t>
-      </w:r>
-    </w:p>
-    <w:p>
-      <w:pPr>
-        <w:ind w:left="720" w:hanging="720"/>
-      </w:pPr>
-      <w:r>
-        <w:t>*</w:t>
-      </w:r>
-      <w:r>
-        <w:t>Blank, S., &amp; Dorf, B. (2012). The startup owner’s manual: The step-by-step guide for building a great company. Pescadero, CA: K&amp;S Ranch, Inc.</w:t>
-      </w:r>
-    </w:p>
-    <w:p>
-      <w:pPr>
-        <w:ind w:left="720" w:hanging="720"/>
-      </w:pPr>
-      <w:r>
-        <w:t xml:space="preserve">Bohn, R. E. (1994). Measuring and managing technological knowledge. </w:t>
-      </w:r>
-      <w:r>
-        <w:rPr>
-          <w:i/>
-          <w:iCs/>
-        </w:rPr>
-        <w:t>Sloan Management Review, 36</w:t>
-      </w:r>
-      <w:r>
-        <w:t xml:space="preserve">(1), 61-73. </w:t>
-      </w:r>
-      <w:r>
-        <w:t>Retrieved from https://www.researchgate.net/profile/Roger_Bohn/publication/237010832_Measuring_and_Managing_Technological_Knowledge/links/5b40271d458515f71cad127f/Measuring-and-Managing-Technological-Knowledge.pdf</w:t>
+      <w:r>
+        <w:t>nowledge/links/5b40271d458515f71cad127f/Measuring-and-Managing-Technological-Knowledge.pdf</w:t>
       </w:r>
     </w:p>
     <w:p>
@@ -17809,6 +17774,9 @@
         </mc:AlternateContent>
       </w:r>
       <w:r>
+        <w:rPr>
+          <w:noProof/>
+        </w:rPr>
         <w:drawing>
           <wp:inline distT="0" distB="0" distL="0" distR="0">
             <wp:extent cx="7498080" cy="2189710"/>
@@ -17893,6 +17861,9 @@
     </w:p>
     <w:p>
       <w:r>
+        <w:rPr>
+          <w:noProof/>
+        </w:rPr>
         <w:drawing>
           <wp:inline distT="0" distB="0" distL="0" distR="0">
             <wp:extent cx="5943600" cy="5244995"/>
@@ -18326,7 +18297,7 @@
       <w:rPr>
         <w:noProof/>
       </w:rPr>
-      <w:t>20</w:t>
+      <w:t>75</w:t>
     </w:r>
     <w:r>
       <w:rPr>
@@ -18929,6 +18900,7 @@
   <w:style w:type="character" w:default="1" w:styleId="DefaultParagraphFont">
     <w:name w:val="Default Paragraph Font"/>
     <w:uiPriority w:val="1"/>
+    <w:semiHidden/>
     <w:unhideWhenUsed/>
   </w:style>
   <w:style w:type="table" w:default="1" w:styleId="TableNormal">
@@ -19688,7 +19660,7 @@
 </file>
 
 <file path=customXml/itemProps1.xml><?xml version="1.0" encoding="utf-8"?>
-<ds:datastoreItem xmlns:ds="http://schemas.openxmlformats.org/officeDocument/2006/customXml" ds:itemID="{A1D6DF24-8513-4C43-82C1-B1E6DA0F66DC}">
+<ds:datastoreItem xmlns:ds="http://schemas.openxmlformats.org/officeDocument/2006/customXml" ds:itemID="{ADED06E0-469F-46B6-AAB2-E0F82A2C0C1E}">
   <ds:schemaRefs>
     <ds:schemaRef ds:uri="http://schemas.openxmlformats.org/officeDocument/2006/bibliography"/>
   </ds:schemaRefs>

</xml_diff>

<commit_message>
Updated bibliography through M
</commit_message>
<xml_diff>
--- a/Docs/PSP6980_2020_Fall_Townes_Paper_v01.docx
+++ b/Docs/PSP6980_2020_Fall_Townes_Paper_v01.docx
@@ -11061,7 +11061,13 @@
         <w:ind w:firstLine="720"/>
       </w:pPr>
       <w:r>
-        <w:t xml:space="preserve">Much, if not most, of current theory about organizational decision-making is based on psychological studies of individual decision-making (March, 1997).  However, research has demonstrated that context can significantly affect the decision-making process and decisions of individuals (Kahneman &amp; Tversky, 1980; Kahneman &amp; Tversky, 2013; Tversky &amp; Kahneman, 1992).  Whether one is making a decision solely for one’s own benefit or within one’s role as a member of an organization </w:t>
+        <w:t>Much, if not most, of current theory about organizational decision-making is based on psychological studies of individual decision-making (March, 1997).  However, research has demonstrated that context can significantly affect the decision-making process and decisions of indiv</w:t>
+      </w:r>
+      <w:r>
+        <w:t>iduals (Kahneman &amp; Tversky, 1979</w:t>
+      </w:r>
+      <w:r>
+        <w:t xml:space="preserve">; Kahneman &amp; Tversky, 2013; Tversky &amp; Kahneman, 1992).  Whether one is making a decision solely for one’s own benefit or within one’s role as a member of an organization </w:t>
       </w:r>
       <w:r>
         <w:t>is presumably</w:t>
@@ -13277,7 +13283,7 @@
         <w:t>American Association for the Advancement of Sci</w:t>
       </w:r>
       <w:r>
-        <w:t>ence [AAAS]. (2018a). Defense, nondefense, and t</w:t>
+        <w:t>ence. (2018a). Defense, nondefense, and t</w:t>
       </w:r>
       <w:r>
         <w:t>otal R&amp;D, 1976-2018 [Data file]. Retrieved from https://www.aaas.org/page/historical-trends-federal-rd</w:t>
@@ -13291,7 +13297,7 @@
         <w:t>American Association for the Advancement of Science</w:t>
       </w:r>
       <w:r>
-        <w:t xml:space="preserve"> [AAAS]. (2018b). University science &amp; engineering R&amp;D f</w:t>
+        <w:t>. (2018b). University science &amp; engineering R&amp;D f</w:t>
       </w:r>
       <w:r>
         <w:t xml:space="preserve">unding by </w:t>
@@ -13565,30 +13571,1612 @@
         <w:t xml:space="preserve">(1), 61-73. </w:t>
       </w:r>
       <w:r>
-        <w:t>Retrieved from https://www.researchgate.net/profile/Roger_Bohn/publication/237010832_Measuring_and_Managing_Technological_K</w:t>
+        <w:t>Retrieved from https://www.researchgate.net/profile/Roger_Bohn/publication/237010832_Measuring_and_Managing_Technological_Knowledge/links/5b40271d458515f71cad127f/Measuring-and-Managing-Technological-Knowledge.pdf</w:t>
+      </w:r>
+    </w:p>
+    <w:p>
+      <w:pPr>
+        <w:ind w:left="720" w:hanging="720"/>
+      </w:pPr>
+      <w:r>
+        <w:t xml:space="preserve">Bozeman, B. (2000). Technology transfer and public policy: A review of research and theory. </w:t>
+      </w:r>
+      <w:r>
+        <w:rPr>
+          <w:i/>
+          <w:iCs/>
+        </w:rPr>
+        <w:t>Research Policy, 29</w:t>
+      </w:r>
+      <w:r>
+        <w:t>(4,5), 627-655. Retrieved from http://lib.slu.edu</w:t>
+      </w:r>
+    </w:p>
+    <w:p>
+      <w:pPr>
+        <w:ind w:left="720" w:hanging="720"/>
+      </w:pPr>
+      <w:r>
+        <w:t xml:space="preserve">Bush, G. H. W. (1992). Remarks at the National Technology Initiative Conference in Chicago, Illinois. </w:t>
+      </w:r>
+      <w:r>
+        <w:rPr>
+          <w:i/>
+        </w:rPr>
+        <w:t>Public Papers of the Presidents of the United States: George H. W. Bush (1992-</w:t>
+      </w:r>
+      <w:r>
+        <w:rPr>
+          <w:i/>
+        </w:rPr>
+        <w:lastRenderedPageBreak/>
+        <w:t>1993, Book II)</w:t>
+      </w:r>
+      <w:r>
+        <w:t xml:space="preserve">, 1641-1646. Retrieved from </w:t>
+      </w:r>
+      <w:r>
+        <w:t>https://www.govinfo.gov/app/details/PPP-1992-book2/PPP-1992-book2-doc-pg1641</w:t>
+      </w:r>
+    </w:p>
+    <w:p>
+      <w:pPr>
+        <w:ind w:left="720" w:hanging="720"/>
+      </w:pPr>
+      <w:r>
+        <w:t xml:space="preserve">Bush, V. (1945). </w:t>
+      </w:r>
+      <w:r>
+        <w:rPr>
+          <w:i/>
+        </w:rPr>
+        <w:t>Science, the endless frontier. A report to the President</w:t>
+      </w:r>
+      <w:r>
+        <w:t>.</w:t>
+      </w:r>
+      <w:r>
+        <w:t xml:space="preserve"> Washington, </w:t>
+      </w:r>
+      <w:r>
+        <w:t xml:space="preserve">D.C.: </w:t>
+      </w:r>
+      <w:r>
+        <w:t xml:space="preserve"> Government printing office.</w:t>
+      </w:r>
+    </w:p>
+    <w:p>
+      <w:pPr>
+        <w:ind w:left="720" w:hanging="720"/>
+      </w:pPr>
+      <w:r>
+        <w:t xml:space="preserve">Cairney, P. (2016).  </w:t>
+      </w:r>
+      <w:r>
+        <w:rPr>
+          <w:iCs/>
+        </w:rPr>
+        <w:t>What is Policy?</w:t>
+      </w:r>
+      <w:r>
+        <w:rPr>
+          <w:i/>
+          <w:iCs/>
+        </w:rPr>
+        <w:t xml:space="preserve"> </w:t>
+      </w:r>
+      <w:r>
+        <w:rPr>
+          <w:i/>
+          <w:iCs/>
+        </w:rPr>
+        <w:t>Paul Cairney</w:t>
+      </w:r>
+      <w:r>
+        <w:rPr>
+          <w:iCs/>
+        </w:rPr>
+        <w:t xml:space="preserve">. </w:t>
+      </w:r>
+      <w:r>
+        <w:t>Retrieved April 11, 2019, from https://paulcairney.wordpress.com/2016/03/04/what-is-policy-3/</w:t>
+      </w:r>
+    </w:p>
+    <w:p>
+      <w:pPr>
+        <w:ind w:left="720" w:hanging="720"/>
+      </w:pPr>
+      <w:r>
+        <w:t xml:space="preserve">Carlsson, B., &amp; Fridh, A.-C. (2002). Technology transfer in United States universities: A survey and statistical analysis. </w:t>
+      </w:r>
+      <w:r>
+        <w:rPr>
+          <w:i/>
+          <w:iCs/>
+        </w:rPr>
+        <w:t>Journal of Evolutionary Economics, 12</w:t>
+      </w:r>
+      <w:r>
+        <w:t>(1/2), 199. doi:10.1007/s00191-002-0105-0</w:t>
+      </w:r>
+    </w:p>
+    <w:p>
+      <w:pPr>
+        <w:ind w:left="720" w:hanging="720"/>
+      </w:pPr>
+      <w:r>
+        <w:t xml:space="preserve">Choi, J., Jang, D., Jun, S., &amp; Park, S. (2015). A Predictive Model of Technology Transfer Using Patent Analysis. </w:t>
+      </w:r>
+      <w:r>
+        <w:rPr>
+          <w:i/>
+          <w:iCs/>
+        </w:rPr>
+        <w:t>Sustainability (2071-1050), 7</w:t>
+      </w:r>
+      <w:r>
+        <w:t>(12), 16175. Retrieved from http://lib.slu.edu</w:t>
+      </w:r>
+    </w:p>
+    <w:p>
+      <w:pPr>
+        <w:ind w:left="720" w:hanging="720"/>
+      </w:pPr>
+      <w:r>
+        <w:t xml:space="preserve">Chu, B. (2013). Fostering technology transfer, innovation, and entrepreneurship from the perspective of a public university. In K. Hishida (ed.), </w:t>
+      </w:r>
+      <w:r>
+        <w:rPr>
+          <w:i/>
+          <w:iCs/>
+        </w:rPr>
+        <w:t>Fulfilling the promise of technology transfer: Fostering innovation for the benefit of society</w:t>
+      </w:r>
+      <w:r>
+        <w:t xml:space="preserve"> (pp. 59-70). Springer.</w:t>
+      </w:r>
+    </w:p>
+    <w:p>
+      <w:pPr>
+        <w:ind w:left="720" w:hanging="720"/>
+      </w:pPr>
+      <w:r>
+        <w:t xml:space="preserve">Clinton, W. J. (2000). </w:t>
+      </w:r>
+      <w:r>
+        <w:t>Statement on s</w:t>
+      </w:r>
+      <w:r>
+        <w:t>igning the</w:t>
+      </w:r>
+      <w:r>
+        <w:t xml:space="preserve"> </w:t>
+      </w:r>
+      <w:r>
+        <w:t>Technology Transfer</w:t>
+      </w:r>
+      <w:r>
+        <w:t xml:space="preserve"> </w:t>
+      </w:r>
+      <w:r>
+        <w:t>Commercialization Act of 2000</w:t>
+      </w:r>
+      <w:r>
+        <w:t xml:space="preserve">. </w:t>
+      </w:r>
+      <w:r>
+        <w:rPr>
+          <w:i/>
+        </w:rPr>
+        <w:t xml:space="preserve">Weekly </w:t>
+      </w:r>
+      <w:r>
+        <w:rPr>
+          <w:i/>
+        </w:rPr>
+        <w:t>compilation of presidential d</w:t>
+      </w:r>
+      <w:r>
+        <w:rPr>
+          <w:i/>
+        </w:rPr>
+        <w:t>ocuments</w:t>
+      </w:r>
+      <w:r>
+        <w:t xml:space="preserve">, 36(44), 2718-2719. Retrieved from </w:t>
+      </w:r>
+      <w:r>
+        <w:t>https://www.govinfo.gov/content/pkg/WCPD-2000-11-06/pdf/WCPD-2000-11-06-Pg2718-3.pdf</w:t>
+      </w:r>
+    </w:p>
+    <w:p>
+      <w:pPr>
+        <w:ind w:left="720" w:hanging="720"/>
+      </w:pPr>
+      <w:r>
+        <w:t>C</w:t>
+      </w:r>
+      <w:r>
+        <w:t>ongressional Budget Office</w:t>
+      </w:r>
+      <w:r>
+        <w:t>. (2018). Historical budget d</w:t>
+      </w:r>
+      <w:r>
+        <w:t xml:space="preserve">ata [Data file]. </w:t>
+      </w:r>
+      <w:r>
+        <w:rPr>
+          <w:i/>
+        </w:rPr>
+        <w:t>The budget and economic o</w:t>
+      </w:r>
+      <w:r>
+        <w:rPr>
+          <w:i/>
+        </w:rPr>
+        <w:t>utlook: 2018 to 2028</w:t>
+      </w:r>
+      <w:r>
+        <w:t>. Retrieved from https://www.cbo.gov/about/products/budget-economic-data#2</w:t>
+      </w:r>
+    </w:p>
+    <w:p>
+      <w:pPr>
+        <w:ind w:left="720" w:hanging="720"/>
+      </w:pPr>
+      <w:r>
+        <w:lastRenderedPageBreak/>
+        <w:t xml:space="preserve">Cyert, R. M., &amp; March, J. G. (1963). </w:t>
+      </w:r>
+      <w:r>
+        <w:rPr>
+          <w:i/>
+          <w:iCs/>
+        </w:rPr>
+        <w:t>A behavioral theory of the firm</w:t>
+      </w:r>
+      <w:r>
+        <w:t>. Engelwood Cliffs, NJ: Prentice-Hall.</w:t>
+      </w:r>
+    </w:p>
+    <w:p>
+      <w:pPr>
+        <w:ind w:left="720" w:hanging="720"/>
+      </w:pPr>
+      <w:r>
+        <w:t xml:space="preserve">Dacey, J. (2014). Navigating the valley of death. </w:t>
+      </w:r>
+      <w:r>
+        <w:rPr>
+          <w:i/>
+          <w:iCs/>
+        </w:rPr>
+        <w:t>Physics World, 27</w:t>
+      </w:r>
+      <w:r>
+        <w:t>(11), 29.</w:t>
+      </w:r>
+    </w:p>
+    <w:p>
+      <w:pPr>
+        <w:ind w:left="720" w:hanging="720"/>
+      </w:pPr>
+      <w:r>
+        <w:rPr>
+          <w:i/>
+        </w:rPr>
+        <w:t>Daily compilation of presidential d</w:t>
+      </w:r>
+      <w:r>
+        <w:rPr>
+          <w:i/>
+        </w:rPr>
+        <w:t>ocuments</w:t>
+      </w:r>
+      <w:r>
+        <w:t>. (2011, October 28). Retrieved from  https://www.govinfo.gov/app/collection/CPD/</w:t>
+      </w:r>
+    </w:p>
+    <w:p>
+      <w:pPr>
+        <w:ind w:left="720" w:hanging="720"/>
+      </w:pPr>
+      <w:r>
+        <w:t xml:space="preserve">Desmarais-Tremblay, M. (2017). A genealogy of the concept of merit wants. </w:t>
+      </w:r>
+      <w:r>
+        <w:rPr>
+          <w:i/>
+          <w:iCs/>
+        </w:rPr>
+        <w:t>European Journal of the History of Economic Thought, 24</w:t>
+      </w:r>
+      <w:r>
+        <w:t>(3), 409-440. doi:10.1080/09672567.2016.1186202</w:t>
+      </w:r>
+    </w:p>
+    <w:p>
+      <w:pPr>
+        <w:ind w:left="720" w:hanging="720"/>
+      </w:pPr>
+      <w:r>
+        <w:t xml:space="preserve">Dolmans, S. A. M., Shane, S., Jankowski, J., Reymen, I. M. M. J., &amp; Romme, A. G. L. (2016). The evaluation of university inventions: Judging a book by its cover? </w:t>
+      </w:r>
+      <w:r>
+        <w:rPr>
+          <w:i/>
+          <w:iCs/>
+        </w:rPr>
+        <w:t>Journal of Business Research, 69</w:t>
+      </w:r>
+      <w:r>
+        <w:t>(11), 4998-5001. doi:10.1016/j.jbusres.2016.04.070</w:t>
+      </w:r>
+    </w:p>
+    <w:p>
+      <w:pPr>
+        <w:ind w:left="720" w:hanging="720"/>
+      </w:pPr>
+      <w:r>
+        <w:t xml:space="preserve">Dye, T. R. (1976). </w:t>
+      </w:r>
+      <w:r>
+        <w:rPr>
+          <w:i/>
+          <w:iCs/>
+        </w:rPr>
+        <w:t xml:space="preserve">Understanding </w:t>
+      </w:r>
+      <w:r>
+        <w:rPr>
+          <w:i/>
+          <w:iCs/>
+        </w:rPr>
+        <w:t>p</w:t>
+      </w:r>
+      <w:r>
+        <w:rPr>
+          <w:i/>
+          <w:iCs/>
+        </w:rPr>
+        <w:t xml:space="preserve">ublic </w:t>
+      </w:r>
+      <w:r>
+        <w:rPr>
+          <w:i/>
+          <w:iCs/>
+        </w:rPr>
+        <w:t>p</w:t>
+      </w:r>
+      <w:r>
+        <w:rPr>
+          <w:i/>
+          <w:iCs/>
+        </w:rPr>
+        <w:t xml:space="preserve">olicy. </w:t>
+      </w:r>
+      <w:r>
+        <w:t>Upper Saddle River, NJ: Prentice-Hall.</w:t>
+      </w:r>
+    </w:p>
+    <w:p>
+      <w:pPr>
+        <w:ind w:left="720" w:hanging="720"/>
+      </w:pPr>
+      <w:r>
+        <w:t xml:space="preserve">European Association of Research and Technology Organisations [EARTO]. (2014). </w:t>
+      </w:r>
+      <w:r>
+        <w:rPr>
+          <w:i/>
+          <w:iCs/>
+        </w:rPr>
+        <w:t>The TRL scale as a research and innovation policy t</w:t>
+      </w:r>
+      <w:r>
+        <w:rPr>
+          <w:i/>
+          <w:iCs/>
+        </w:rPr>
+        <w:t>ool</w:t>
+      </w:r>
+      <w:r>
+        <w:t>. Retrieved from http://www.earto.eu/fileadmin/content/03_Publications/The_TRL_Scale_as_a_R_I_Policy_Tool_-_EARTO_Recommendations_-_Final.pdf</w:t>
+      </w:r>
+    </w:p>
+    <w:p>
+      <w:pPr>
+        <w:ind w:left="720" w:hanging="720"/>
+      </w:pPr>
+      <w:r>
+        <w:t xml:space="preserve">Feibleman, J. K. (1961). Pure science, applied science, technology, engineering: An attempt at definitions. </w:t>
+      </w:r>
+      <w:r>
+        <w:rPr>
+          <w:i/>
+          <w:iCs/>
+        </w:rPr>
+        <w:t>Technology and Culture, 2</w:t>
+      </w:r>
+      <w:r>
+        <w:t>(4), 305. Retrieved from https://www.jstor.org/stable/pdf/3100886.pdf</w:t>
+      </w:r>
+    </w:p>
+    <w:p>
+      <w:pPr>
+        <w:ind w:left="720" w:hanging="720"/>
+      </w:pPr>
+      <w:r>
+        <w:t xml:space="preserve">Fellnhofer, K. (2015). Literature review: investment readiness level of small and medium sized companies. </w:t>
+      </w:r>
+      <w:r>
+        <w:rPr>
+          <w:i/>
+        </w:rPr>
+        <w:t>International Journal of Managerial and Financial Accounting</w:t>
+      </w:r>
+      <w:r>
+        <w:t>, 7(3/4), 268-284. Retrieved from https://www.researchgate.net/profile/Katharina_Fellnhofer/publication/291670426_Litera</w:t>
+      </w:r>
+      <w:r>
+        <w:lastRenderedPageBreak/>
+        <w:t>ture_Review_Investment_Readiness_Level_of_Small_and_Medium_Sized_Companies/links/57e80d2908ae9e5e4558c179/Literature-Review-Investment-Readiness-Level-of-Small-and-Medium-Sized-Companies.pdf</w:t>
+      </w:r>
+    </w:p>
+    <w:p>
+      <w:pPr>
+        <w:ind w:left="720" w:hanging="720"/>
+      </w:pPr>
+      <w:r>
+        <w:t xml:space="preserve">Ferguson, W. K. (2014). </w:t>
+      </w:r>
+      <w:r>
+        <w:rPr>
+          <w:i/>
+          <w:iCs/>
+        </w:rPr>
+        <w:t>A Policy Framed Analysis of the Valley of Death in U.S. University Technology Transfer.</w:t>
+      </w:r>
+      <w:r>
+        <w:t xml:space="preserve"> </w:t>
+      </w:r>
+      <w:r>
+        <w:t>University of Southern Mississippi.</w:t>
+      </w:r>
+      <w:r>
+        <w:t xml:space="preserve"> </w:t>
+      </w:r>
+      <w:r>
+        <w:t>Available</w:t>
+      </w:r>
+      <w:r>
+        <w:t xml:space="preserve"> from</w:t>
+      </w:r>
+      <w:r>
+        <w:t xml:space="preserve"> </w:t>
+      </w:r>
+      <w:r>
+        <w:t>http://www.proquest.com/en-US/products/dissertations/individuals.shtml</w:t>
+      </w:r>
+    </w:p>
+    <w:p>
+      <w:pPr>
+        <w:ind w:left="720" w:hanging="720"/>
+      </w:pPr>
+      <w:r>
+        <w:t xml:space="preserve">Fisher, A. (2004). </w:t>
+      </w:r>
+      <w:r>
+        <w:rPr>
+          <w:i/>
+        </w:rPr>
+        <w:t>The logic or real arguments</w:t>
+      </w:r>
+      <w:r>
+        <w:t xml:space="preserve"> (Second E</w:t>
+      </w:r>
+      <w:r>
+        <w:t>d.). New York: Cambridge University Press.</w:t>
+      </w:r>
+    </w:p>
+    <w:p>
+      <w:pPr>
+        <w:ind w:left="720" w:hanging="720"/>
+      </w:pPr>
+      <w:r>
+        <w:t xml:space="preserve">Fraser, J. (2010). Academic technology transfer: Tracking, measuring and enhancing its impact. </w:t>
+      </w:r>
+      <w:r>
+        <w:rPr>
+          <w:i/>
+          <w:iCs/>
+        </w:rPr>
+        <w:t>Industry and Higher Education, 24</w:t>
+      </w:r>
+      <w:r>
+        <w:t>(5), 311-317. Retrieved from http://lib.slu.edu</w:t>
+      </w:r>
+    </w:p>
+    <w:p>
+      <w:pPr>
+        <w:ind w:left="720" w:hanging="720"/>
+      </w:pPr>
+      <w:r>
+        <w:t xml:space="preserve">Frické, M. (2019). The Knowledge Pyramid: the DIKW Hierarchy. </w:t>
+      </w:r>
+      <w:r>
+        <w:rPr>
+          <w:i/>
+        </w:rPr>
+        <w:t>Knowledge Organization</w:t>
+      </w:r>
+      <w:r>
+        <w:t>, 46(1), 33-46. doi:10.5771/0943-7444-2019-1-33</w:t>
+      </w:r>
+    </w:p>
+    <w:p>
+      <w:pPr>
+        <w:ind w:left="720" w:hanging="720"/>
+      </w:pPr>
+      <w:r>
+        <w:t xml:space="preserve">González-Pernía, </w:t>
+      </w:r>
+      <w:r>
+        <w:t xml:space="preserve">J. L., </w:t>
+      </w:r>
+      <w:r>
+        <w:t xml:space="preserve">Kuechle, </w:t>
+      </w:r>
+      <w:r>
+        <w:t xml:space="preserve">G., </w:t>
+      </w:r>
+      <w:r>
+        <w:t>&amp; Peña-Legazkue</w:t>
+      </w:r>
+      <w:r>
+        <w:t>, I.</w:t>
+      </w:r>
+      <w:r>
+        <w:t xml:space="preserve"> (2013)</w:t>
+      </w:r>
+      <w:r>
+        <w:t xml:space="preserve">. An assessment of the determinants of university technology transfer. </w:t>
+      </w:r>
+      <w:r>
+        <w:rPr>
+          <w:i/>
+          <w:iCs/>
+        </w:rPr>
+        <w:t>Economic Development Quarterly, 27</w:t>
+      </w:r>
+      <w:r>
+        <w:t>(1), 6.</w:t>
+      </w:r>
+      <w:r>
+        <w:t xml:space="preserve"> Retrieved from </w:t>
+      </w:r>
+      <w:r>
+        <w:t>http://lib</w:t>
+      </w:r>
+      <w:r>
+        <w:t>.slu.edu</w:t>
+      </w:r>
+    </w:p>
+    <w:p>
+      <w:pPr>
+        <w:ind w:left="720" w:hanging="720"/>
+      </w:pPr>
+      <w:r>
+        <w:t xml:space="preserve">Gulbrandsen, K. E. (2009). </w:t>
+      </w:r>
+      <w:r>
+        <w:rPr>
+          <w:i/>
+          <w:iCs/>
+        </w:rPr>
+        <w:t>Bridging the valley of death: The rhetoric of technology transfer.</w:t>
+      </w:r>
+      <w:r>
+        <w:t xml:space="preserve"> Iowa State University, Ann Arbor. </w:t>
+      </w:r>
+      <w:r>
+        <w:t>Available</w:t>
+      </w:r>
+      <w:r>
+        <w:t xml:space="preserve"> from</w:t>
+      </w:r>
+      <w:r>
+        <w:t xml:space="preserve"> </w:t>
+      </w:r>
+      <w:r>
+        <w:t>http://www.proquest.com/en-US/products/dissertations/individuals.shtml</w:t>
+      </w:r>
+    </w:p>
+    <w:p>
+      <w:pPr>
+        <w:ind w:left="720" w:hanging="720"/>
+      </w:pPr>
+      <w:r>
+        <w:t xml:space="preserve">Gulbrandsen, M., &amp; Rasmussen, E. (2012). The use and development of indicators for the commercialisation of university research in a national support programme. </w:t>
+      </w:r>
+      <w:r>
+        <w:rPr>
+          <w:i/>
+          <w:iCs/>
+        </w:rPr>
+        <w:t>Technology Analysis and Strategic Management, 24</w:t>
+      </w:r>
+      <w:r>
+        <w:t>(5), 481-495. doi:10.1080/09537325.2012.674670</w:t>
+      </w:r>
+    </w:p>
+    <w:p>
+      <w:pPr>
+        <w:ind w:left="720" w:hanging="720"/>
+      </w:pPr>
+      <w:r>
+        <w:lastRenderedPageBreak/>
+        <w:t xml:space="preserve">Hallam, C. R. A., Wurth, B., &amp; Mancha, R. (2014). University-industry technology transfer: a systems approach with policy implications. </w:t>
+      </w:r>
+      <w:r>
+        <w:rPr>
+          <w:i/>
+          <w:iCs/>
+        </w:rPr>
+        <w:t>International Journal of Technology Transfer &amp; Commercialisation, 13</w:t>
+      </w:r>
+      <w:r>
+        <w:t>(1-2), 57.</w:t>
+      </w:r>
+    </w:p>
+    <w:p>
+      <w:pPr>
+        <w:ind w:left="720" w:hanging="720"/>
+      </w:pPr>
+      <w:r>
+        <w:t xml:space="preserve">Heisey, P. W., &amp; Adelman, S. W. (2011). Research expenditures, technology transfer activity, and university licensing revenue. </w:t>
+      </w:r>
+      <w:r>
+        <w:rPr>
+          <w:i/>
+          <w:iCs/>
+        </w:rPr>
+        <w:t>Journal of Technology Transfer, 36</w:t>
+      </w:r>
+      <w:r>
+        <w:t>(1), 38-60. doi:10.1007/s10961-009-9129-z</w:t>
+      </w:r>
+    </w:p>
+    <w:p>
+      <w:pPr>
+        <w:ind w:left="720" w:hanging="720"/>
+      </w:pPr>
+      <w:r>
+        <w:t xml:space="preserve">Herschbach, D. R. (1995). Technology as knowledge: Implications for instruction. </w:t>
+      </w:r>
+      <w:r>
+        <w:rPr>
+          <w:i/>
+          <w:iCs/>
+        </w:rPr>
+        <w:t>Volume 7 Issue 1 (fall 1995)</w:t>
+      </w:r>
+      <w:r>
+        <w:t>. Retrieved from https://vtechworks.lib.vt.edu/bitstream/handle/10919/8589/herschbach.pdf?sequence=1</w:t>
+      </w:r>
+    </w:p>
+    <w:p>
+      <w:pPr>
+        <w:ind w:left="720" w:hanging="720"/>
+      </w:pPr>
+      <w:r>
+        <w:t xml:space="preserve">Herzog, R. M., &amp; Wasden, C. </w:t>
+      </w:r>
+      <w:r>
+        <w:t xml:space="preserve">(2013). </w:t>
+      </w:r>
+      <w:r>
+        <w:t xml:space="preserve">Managing life science innovations in public research through holistic performance measures. In K. </w:t>
+      </w:r>
+      <w:r>
+        <w:t>Hishida (</w:t>
+      </w:r>
+      <w:r>
+        <w:t>e</w:t>
+      </w:r>
+      <w:r>
+        <w:t>d.)</w:t>
+      </w:r>
+      <w:r>
+        <w:t>,</w:t>
+      </w:r>
+      <w:r>
+        <w:t xml:space="preserve"> </w:t>
+      </w:r>
+      <w:r>
+        <w:rPr>
+          <w:i/>
+          <w:iCs/>
+        </w:rPr>
+        <w:t>Fulfilling the promise of technology transfer: Fostering innovation for the benefit of society</w:t>
+      </w:r>
+      <w:r>
+        <w:t xml:space="preserve"> (pp. 83-</w:t>
+      </w:r>
+      <w:r>
+        <w:t>94</w:t>
+      </w:r>
+      <w:r>
+        <w:t>).</w:t>
+      </w:r>
+      <w:r>
+        <w:t xml:space="preserve"> Springer.</w:t>
+      </w:r>
+    </w:p>
+    <w:p>
+      <w:pPr>
+        <w:ind w:left="720" w:hanging="720"/>
+      </w:pPr>
+      <w:r>
+        <w:t xml:space="preserve">Hidalgo, A., &amp; Albors, J. (2011). University-industry technology transfer models: An empirical analysis. </w:t>
+      </w:r>
+      <w:r>
+        <w:rPr>
+          <w:i/>
+          <w:iCs/>
+        </w:rPr>
+        <w:t>International Journal of Innovation and Learning, 9</w:t>
+      </w:r>
+      <w:r>
+        <w:t>(2), 204-223. doi:10.1504/IJIL.2011.038544</w:t>
+      </w:r>
+    </w:p>
+    <w:p>
+      <w:pPr>
+        <w:ind w:left="720" w:hanging="720"/>
+      </w:pPr>
+      <w:r>
+        <w:t xml:space="preserve">Hishida, K. (Ed.) (2013). </w:t>
+      </w:r>
+      <w:r>
+        <w:rPr>
+          <w:i/>
+          <w:iCs/>
+        </w:rPr>
+        <w:t>Fulfilling the promise of technology transfer: Fostering innovation for the benefit of society</w:t>
+      </w:r>
+      <w:r>
+        <w:t>. Tokyo: Springer.</w:t>
+      </w:r>
+    </w:p>
+    <w:p>
+      <w:pPr>
+        <w:ind w:left="720" w:hanging="720"/>
+      </w:pPr>
+      <w:r>
+        <w:t xml:space="preserve">Hockstad, D., Mahurin, R., Miner, J., Porter, K. W., Robertson, R., &amp; Savatski, L. (2017). </w:t>
+      </w:r>
+      <w:r>
+        <w:rPr>
+          <w:i/>
+          <w:iCs/>
+        </w:rPr>
+        <w:t>AUTM 2017 licensing activity survey</w:t>
+      </w:r>
+      <w:r>
+        <w:t>. Oakbrook Terrace, IL: Association of University Technology Managers.</w:t>
+      </w:r>
+      <w:r>
+        <w:t xml:space="preserve"> Available from http://www.autm.net</w:t>
+      </w:r>
+    </w:p>
+    <w:p>
+      <w:pPr>
+        <w:ind w:left="720" w:hanging="720"/>
+      </w:pPr>
+      <w:r>
+        <w:t xml:space="preserve">Hudson, J., &amp; Khazragui, H. F. (2013). Into the valley of death: research to innovation. </w:t>
+      </w:r>
+      <w:r>
+        <w:rPr>
+          <w:i/>
+          <w:iCs/>
+        </w:rPr>
+        <w:t>Drug Discovery Today, 18</w:t>
+      </w:r>
+      <w:r>
+        <w:t>(13-14), 610-613.</w:t>
+      </w:r>
+      <w:r>
+        <w:t xml:space="preserve"> </w:t>
+      </w:r>
+      <w:r>
+        <w:t>Retrieved from https://purehost.bath.ac.uk/ws/files/9594981/Hudson_Drug_Discovery_Today_2013.pdf</w:t>
+      </w:r>
+    </w:p>
+    <w:p>
+      <w:pPr>
+        <w:ind w:left="720" w:hanging="720"/>
+      </w:pPr>
+      <w:r>
+        <w:lastRenderedPageBreak/>
+        <w:t xml:space="preserve">Ismail, M., Hamzah, S. R. a., &amp; Bebenroth, R. (2018). Differentiating knowledge transfer and technology transfer: What should an organizational manager need to know? </w:t>
+      </w:r>
+      <w:r>
+        <w:rPr>
+          <w:i/>
+          <w:iCs/>
+        </w:rPr>
+        <w:t>European Journal of Training &amp; Development, 42</w:t>
+      </w:r>
+      <w:r>
+        <w:t>(9), 611-628. doi:10.1108/EJTD-04-2018-0042</w:t>
+      </w:r>
+    </w:p>
+    <w:p>
+      <w:pPr>
+        <w:ind w:left="720" w:hanging="720"/>
+      </w:pPr>
+      <w:r>
+        <w:t>K</w:t>
+      </w:r>
+      <w:r>
+        <w:t>ahneman, D., &amp; Tversky, A. (1979</w:t>
+      </w:r>
+      <w:r>
+        <w:t>). Prospect theory</w:t>
+      </w:r>
+      <w:r>
+        <w:t xml:space="preserve">: </w:t>
+      </w:r>
+      <w:r>
+        <w:t>An analysis of decision under risk</w:t>
+      </w:r>
+      <w:r>
+        <w:t xml:space="preserve">. </w:t>
+      </w:r>
+      <w:r>
+        <w:rPr>
+          <w:i/>
+          <w:iCs/>
+        </w:rPr>
+        <w:t>Econometrica</w:t>
+      </w:r>
+      <w:r>
+        <w:t xml:space="preserve">, </w:t>
+      </w:r>
+      <w:r>
+        <w:rPr>
+          <w:i/>
+        </w:rPr>
+        <w:t>47</w:t>
+      </w:r>
+      <w:r>
+        <w:t>(2), 263-292</w:t>
+      </w:r>
+      <w:r>
+        <w:t>.</w:t>
+      </w:r>
+      <w:r>
+        <w:t xml:space="preserve"> Retrieved from </w:t>
+      </w:r>
+      <w:r>
+        <w:t>http://lib.slu.edu</w:t>
+      </w:r>
+    </w:p>
+    <w:p>
+      <w:pPr>
+        <w:ind w:left="720" w:hanging="720"/>
+      </w:pPr>
+      <w:r>
+        <w:t xml:space="preserve">Kahneman, D., &amp; Tversky, A. (2013). Prospect theory: An analysis of decision under risk. In </w:t>
+      </w:r>
+      <w:r>
+        <w:rPr>
+          <w:i/>
+          <w:iCs/>
+        </w:rPr>
+        <w:t>Handbook of the fundamentals of financial decision making: Part I</w:t>
+      </w:r>
+      <w:r>
+        <w:t xml:space="preserve"> (pp. 99-127).</w:t>
+      </w:r>
+      <w:r>
+        <w:t xml:space="preserve"> World Scientific.</w:t>
+      </w:r>
+    </w:p>
+    <w:p>
+      <w:pPr>
+        <w:ind w:left="720" w:hanging="720"/>
+      </w:pPr>
+      <w:r>
+        <w:t xml:space="preserve">Kim, J., Diam, T. U., &amp; Anderson, T. R. (2009). </w:t>
+      </w:r>
+      <w:r>
+        <w:rPr>
+          <w:i/>
+          <w:iCs/>
+        </w:rPr>
+        <w:t>University technology transfer: A conceptual model of impacting factors and phased process</w:t>
+      </w:r>
+      <w:r>
+        <w:t>. Paper presented at the 2009 Portland International Conference on Management of Engineering and Technology, Portland, OR.</w:t>
+      </w:r>
+      <w:r>
+        <w:t xml:space="preserve"> doi: </w:t>
+      </w:r>
+      <w:r>
+        <w:t>10.1109/PICMET.2009.5261803</w:t>
+      </w:r>
+    </w:p>
+    <w:p>
+      <w:pPr>
+        <w:ind w:left="720" w:hanging="720"/>
+      </w:pPr>
+      <w:r>
+        <w:t xml:space="preserve">Kochenkova, A., Grimaldi, R., &amp; Munari, F. (2016). Public policy measures in support of knowledge transfer activities: A review of academic literature. </w:t>
+      </w:r>
+      <w:r>
+        <w:rPr>
+          <w:i/>
+          <w:iCs/>
+        </w:rPr>
+        <w:t xml:space="preserve">The Journal of Technology Transfer </w:t>
+      </w:r>
+      <w:r>
+        <w:t>(3), 407. doi:10.1007/s10961-015-9416-9</w:t>
+      </w:r>
+    </w:p>
+    <w:p>
+      <w:pPr>
+        <w:ind w:left="720" w:hanging="720"/>
+      </w:pPr>
+      <w:r>
+        <w:t xml:space="preserve">Kohler, H. (1992). </w:t>
+      </w:r>
+      <w:r>
+        <w:rPr>
+          <w:i/>
+        </w:rPr>
+        <w:t>Microeconomics</w:t>
+      </w:r>
+      <w:r>
+        <w:t>. Lexington, MA: D. C. Heath and Company.</w:t>
+      </w:r>
+    </w:p>
+    <w:p>
+      <w:pPr>
+        <w:ind w:left="720" w:hanging="720"/>
+      </w:pPr>
+      <w:r>
+        <w:t xml:space="preserve">Kundu, N., Bhar, C., &amp; Pandurangan, V. (2015). Managing Technology Transfer: An Analysis of Intrinsic Factors. </w:t>
+      </w:r>
+      <w:r>
+        <w:rPr>
+          <w:i/>
+          <w:iCs/>
+        </w:rPr>
+        <w:t>South Asian Journal of Management, 22</w:t>
+      </w:r>
+      <w:r>
+        <w:t>(3), 69-95. doi:Retrieved from http://lib.slu.edu</w:t>
+      </w:r>
+    </w:p>
+    <w:p>
+      <w:pPr>
+        <w:ind w:left="720" w:hanging="720"/>
+      </w:pPr>
+      <w:r>
+        <w:t xml:space="preserve">Kuo, P. S., Lin, Y. S., &amp; Peng, C. H. (2016). </w:t>
+      </w:r>
+      <w:r>
+        <w:t>International Technology Transfer and Welfare</w:t>
+      </w:r>
+      <w:r>
+        <w:t xml:space="preserve">. </w:t>
+      </w:r>
+      <w:r>
+        <w:rPr>
+          <w:i/>
+          <w:iCs/>
+        </w:rPr>
+        <w:t>Review of Development Economics, 20</w:t>
+      </w:r>
+      <w:r>
+        <w:t>(1), 214-227. doi:10.1111/rode.12212</w:t>
+      </w:r>
+    </w:p>
+    <w:p>
+      <w:pPr>
+        <w:ind w:left="720" w:hanging="720"/>
+      </w:pPr>
+      <w:r>
+        <w:t xml:space="preserve">Lall, S. (Ed.) (2001). </w:t>
+      </w:r>
+      <w:r>
+        <w:rPr>
+          <w:i/>
+          <w:iCs/>
+        </w:rPr>
+        <w:t>The economics of technology transfer</w:t>
+      </w:r>
+      <w:r>
+        <w:t>. Northampton, MA: Edward Elgar Publishing, Inc.</w:t>
+      </w:r>
+    </w:p>
+    <w:p>
+      <w:pPr>
+        <w:ind w:left="720" w:hanging="720"/>
+      </w:pPr>
+      <w:r>
+        <w:lastRenderedPageBreak/>
+        <w:t xml:space="preserve">Lee, Y. S. (Ed.) (1997). </w:t>
+      </w:r>
+      <w:r>
+        <w:rPr>
+          <w:i/>
+          <w:iCs/>
+        </w:rPr>
+        <w:t>Technology transfer and public policy</w:t>
+      </w:r>
+      <w:r>
+        <w:t>. Westport, CT: Quorum Books.</w:t>
+      </w:r>
+    </w:p>
+    <w:p>
+      <w:pPr>
+        <w:ind w:left="720" w:hanging="720"/>
+      </w:pPr>
+      <w:r>
+        <w:t xml:space="preserve">Leonard-Barton, D. (1990). The intraorganizational environment: Point-to-point versus diffusion. </w:t>
+      </w:r>
+      <w:r>
+        <w:t>In F. Williams &amp; D. V. Gibson (E</w:t>
+      </w:r>
+      <w:r>
+        <w:t xml:space="preserve">ds.), </w:t>
+      </w:r>
+      <w:r>
+        <w:rPr>
+          <w:i/>
+        </w:rPr>
+        <w:t xml:space="preserve">Technology transfer: A communication perspective </w:t>
+      </w:r>
+      <w:r>
+        <w:t>(pp. 43-62). Sage Publications.</w:t>
+      </w:r>
+    </w:p>
+    <w:p>
+      <w:pPr>
+        <w:ind w:left="720" w:hanging="720"/>
+      </w:pPr>
+      <w:r>
+        <w:t xml:space="preserve">Libecap, G. D. (Ed.) (2009). </w:t>
+      </w:r>
+      <w:r>
+        <w:rPr>
+          <w:i/>
+          <w:iCs/>
+        </w:rPr>
+        <w:t>Measuring the social value of innovation: A link in the university technology transfer and entrepreneurship equation</w:t>
+      </w:r>
+      <w:r>
+        <w:t xml:space="preserve"> (Vol. 19). Bingly, United Kingdom: Jai Press.</w:t>
+      </w:r>
+    </w:p>
+    <w:p>
+      <w:pPr>
+        <w:ind w:left="720" w:hanging="720"/>
+      </w:pPr>
+      <w:r>
+        <w:t xml:space="preserve">Link, A. N., &amp; Scott, J. T. (2019). The economic benefits of technology transfer from U.S. federal laboratories. </w:t>
+      </w:r>
+      <w:r>
+        <w:rPr>
+          <w:i/>
+          <w:iCs/>
+        </w:rPr>
+        <w:t xml:space="preserve">The Journal of Technology Transfer </w:t>
+      </w:r>
+      <w:r>
+        <w:t>(5), 1416. doi:10.1007/s10961-019-09734-z</w:t>
+      </w:r>
+    </w:p>
+    <w:p>
+      <w:pPr>
+        <w:ind w:left="720" w:hanging="720"/>
+      </w:pPr>
+      <w:r>
+        <w:t xml:space="preserve">Link, A. N., Siegel, D. S., &amp; Wright, M. (Eds.). (2015). </w:t>
+      </w:r>
+      <w:r>
+        <w:rPr>
+          <w:i/>
+          <w:iCs/>
+        </w:rPr>
+        <w:t>The Chicago handbook of university technology transfer and academic entrepreneurship</w:t>
+      </w:r>
+      <w:r>
+        <w:t>. Chicago, IL: The University of Chicago Press.</w:t>
+      </w:r>
+    </w:p>
+    <w:p>
+      <w:pPr>
+        <w:ind w:left="720" w:hanging="720"/>
+      </w:pPr>
+      <w:r>
+        <w:t xml:space="preserve">Machiavelli, N. (1532). </w:t>
+      </w:r>
+      <w:r>
+        <w:rPr>
+          <w:i/>
+        </w:rPr>
+        <w:t>The prince</w:t>
+      </w:r>
+      <w:r>
+        <w:t xml:space="preserve"> (H. C. Mansfield, Jr., Trans. 1985). Chicago, IL: The University of Chicago Press. </w:t>
+      </w:r>
+    </w:p>
+    <w:p>
+      <w:pPr>
+        <w:ind w:left="720" w:hanging="720"/>
+      </w:pPr>
+      <w:r>
+        <w:t>Mankins,</w:t>
+      </w:r>
+      <w:r>
+        <w:t xml:space="preserve"> J. C. (1998).</w:t>
+      </w:r>
+      <w:r>
+        <w:t xml:space="preserve"> Research and d</w:t>
+      </w:r>
+      <w:r>
+        <w:t>evelopment degree of difficulty: A white p</w:t>
+      </w:r>
+      <w:r>
+        <w:t>aper</w:t>
+      </w:r>
+      <w:r>
+        <w:t xml:space="preserve">. Washington, DC: </w:t>
+      </w:r>
+      <w:r>
+        <w:t xml:space="preserve">Advanced </w:t>
+      </w:r>
+      <w:r>
+        <w:t>Projects Office, Office of Space Flight,</w:t>
+      </w:r>
+      <w:r>
+        <w:t xml:space="preserve"> National Aeronautics and Space Administration (NASA). Retrieved from</w:t>
+      </w:r>
+      <w:r>
+        <w:t xml:space="preserve"> </w:t>
+      </w:r>
+      <w:r>
+        <w:t>http://www.economicswebinstitute.org/essays/nasadiff.pdf</w:t>
+      </w:r>
+    </w:p>
+    <w:p>
+      <w:pPr>
+        <w:ind w:left="720" w:hanging="720"/>
+      </w:pPr>
+      <w:r>
+        <w:t xml:space="preserve">Mankins, J. C. (2009). Technology readiness assessments: A retrospective. </w:t>
+      </w:r>
+      <w:r>
+        <w:rPr>
+          <w:i/>
+          <w:iCs/>
+        </w:rPr>
+        <w:t>Acta Astronautica, 65</w:t>
+      </w:r>
+      <w:r>
+        <w:t xml:space="preserve">(9-10), 1216-1223. </w:t>
+      </w:r>
+      <w:r>
+        <w:t>Retrieved from http://www.onethesis.com/wp-content/uploads/2016/11/1-s2.0-S0094576509002008-main.pdf</w:t>
+      </w:r>
+    </w:p>
+    <w:p>
+      <w:pPr>
+        <w:ind w:left="720" w:hanging="720"/>
+      </w:pPr>
+      <w:r>
+        <w:lastRenderedPageBreak/>
+        <w:t>Mankins,</w:t>
+      </w:r>
+      <w:r>
+        <w:t xml:space="preserve"> J. C. (1995). Technology readiness levels: A white paper (edited December 22, 2004).</w:t>
+      </w:r>
+      <w:r>
+        <w:t xml:space="preserve"> </w:t>
+      </w:r>
+      <w:r>
+        <w:t xml:space="preserve">Washington, DC: </w:t>
+      </w:r>
+      <w:r>
+        <w:t xml:space="preserve">Advanced Concepts Office, Office of Space Access and Technology, </w:t>
+      </w:r>
+      <w:r>
+        <w:t xml:space="preserve">National Aeronautics and Space Administration (NASA). Retrieved from </w:t>
+      </w:r>
+      <w:r>
+        <w:t>http://www.artemisinnovation.com/images/TRL_White_Paper_2004-Edited.pdf</w:t>
+      </w:r>
+    </w:p>
+    <w:p>
+      <w:pPr>
+        <w:ind w:left="720" w:hanging="720"/>
+      </w:pPr>
+      <w:r>
+        <w:t xml:space="preserve">March, J. G. (1997). Understanding how decisions happen in organizations. In Zur Shapria (Ed.), </w:t>
+      </w:r>
+      <w:r>
+        <w:rPr>
+          <w:i/>
+        </w:rPr>
+        <w:t>Organizational decision making</w:t>
+      </w:r>
+      <w:r>
+        <w:t xml:space="preserve"> (</w:t>
+      </w:r>
+      <w:r>
+        <w:t xml:space="preserve">pp. </w:t>
+      </w:r>
+      <w:r>
+        <w:t>9-32). New York, NY: Cambridge University Press.</w:t>
+      </w:r>
+    </w:p>
+    <w:p>
+      <w:pPr>
+        <w:ind w:left="720" w:hanging="720"/>
+      </w:pPr>
+      <w:r>
+        <w:t xml:space="preserve">Marion, T. J., Dunlap, D., &amp; Friar, J. H. (2015). Northwestern University: A study of technology transfer and the academic entrepreneur. In A. N. Link, D. S. Siegel, &amp; M. Wright (Eds.)., </w:t>
+      </w:r>
+      <w:r>
+        <w:rPr>
+          <w:i/>
+        </w:rPr>
+        <w:t>The Chicago handbook of university technology t</w:t>
+      </w:r>
+      <w:r>
+        <w:rPr>
+          <w:i/>
+        </w:rPr>
+        <w:t xml:space="preserve">ransfer and </w:t>
+      </w:r>
+      <w:r>
+        <w:rPr>
+          <w:i/>
+        </w:rPr>
+        <w:t xml:space="preserve">academic </w:t>
+      </w:r>
+      <w:r>
+        <w:rPr>
+          <w:i/>
+        </w:rPr>
+        <w:t>e</w:t>
+      </w:r>
+      <w:r>
+        <w:rPr>
+          <w:i/>
+        </w:rPr>
+        <w:t>ntrepreneurship</w:t>
+      </w:r>
+      <w:r>
+        <w:t xml:space="preserve"> (pp. 245-283).  The University of Chicago Press. </w:t>
+      </w:r>
+    </w:p>
+    <w:p>
+      <w:pPr>
+        <w:ind w:left="720" w:hanging="720"/>
+      </w:pPr>
+      <w:r>
+        <w:t xml:space="preserve">Markham, S. K. (2002). Moving technologies from lab to market. </w:t>
+      </w:r>
+      <w:r>
+        <w:rPr>
+          <w:i/>
+          <w:iCs/>
+        </w:rPr>
+        <w:t>Research-Technology Management, 45</w:t>
+      </w:r>
+      <w:r>
+        <w:t xml:space="preserve">(6), 31-42. </w:t>
+      </w:r>
+      <w:r>
+        <w:t>Retrieved from https://www.researchgate.net/profile/Stephen_Markham/publication/228686775_Moving_Technology_from_Lab_to_Market/links/5405e1c60cf2bba34c1dd7cd/Moving-Technology-from-Lab-to-Market.pdf</w:t>
+      </w:r>
+    </w:p>
+    <w:p>
+      <w:pPr>
+        <w:ind w:left="720" w:hanging="720"/>
+      </w:pPr>
+      <w:r>
+        <w:t xml:space="preserve">Markham, S. K., Ward, S. J., Aiman‐Smith, L., &amp; Kingon, A. I. (2010). The valley of death as context for role theory in product innovation. </w:t>
+      </w:r>
+      <w:r>
+        <w:rPr>
+          <w:i/>
+          <w:iCs/>
+        </w:rPr>
+        <w:t>Journal of Product Innovation Management, 27</w:t>
+      </w:r>
+      <w:r>
+        <w:t>(3), 402-417.</w:t>
+      </w:r>
+      <w:r>
+        <w:t xml:space="preserve"> Retrieved from http://lib.slu.edu</w:t>
+      </w:r>
+    </w:p>
+    <w:p>
+      <w:pPr>
+        <w:ind w:left="720" w:hanging="720"/>
+      </w:pPr>
+      <w:r>
+        <w:t xml:space="preserve">Markman, G. D., Gianiodis, P. T., &amp; Phan, P. H. (2009). Supply-Side Innovation and Technology Commercialization. </w:t>
+      </w:r>
+      <w:r>
+        <w:rPr>
+          <w:i/>
+          <w:iCs/>
+        </w:rPr>
+        <w:t>Journal of Management Studies, 46</w:t>
+      </w:r>
+      <w:r>
+        <w:t>(4), 625-649. doi:10.1111/j.1467-6486.2009.00835.x</w:t>
+      </w:r>
+    </w:p>
+    <w:p>
+      <w:pPr>
+        <w:ind w:left="720" w:hanging="720"/>
+      </w:pPr>
+      <w:r>
+        <w:t xml:space="preserve">Maslow, A. H. (1943). A theory of human motivation. </w:t>
+      </w:r>
+      <w:r>
+        <w:rPr>
+          <w:i/>
+        </w:rPr>
+        <w:t>Psychological Review, 50(4)</w:t>
+      </w:r>
+      <w:r>
+        <w:t>, 370–96. doi:10.1037/h0054346</w:t>
+      </w:r>
+    </w:p>
+    <w:p>
+      <w:pPr>
+        <w:ind w:left="720" w:hanging="720"/>
+      </w:pPr>
+      <w:r>
+        <w:lastRenderedPageBreak/>
+        <w:t xml:space="preserve">Mercelis, J., Galvez-Behar, G., &amp; Guagnini, A. (2017). Commercializing science: nineteenth- and twentieth-century academic scientists as consultants, patentees, and entrepreneurs. </w:t>
+      </w:r>
+      <w:r>
+        <w:rPr>
+          <w:i/>
+          <w:iCs/>
+        </w:rPr>
+        <w:t>History &amp; Technology, 33</w:t>
+      </w:r>
+      <w:r>
+        <w:t>(1), 4-22. doi:10.1080/07341512.2017.1342308</w:t>
+      </w:r>
+    </w:p>
+    <w:p>
+      <w:pPr>
+        <w:ind w:left="720" w:hanging="720"/>
+      </w:pPr>
+      <w:r>
+        <w:t xml:space="preserve">Miller, H. T., &amp; Fox, C. J. (2019). </w:t>
+      </w:r>
+      <w:r>
+        <w:rPr>
+          <w:i/>
+        </w:rPr>
+        <w:t>Postmodern Public Administration</w:t>
+      </w:r>
+      <w:r>
+        <w:t xml:space="preserve"> (Revised edition). New York, NY: Routledge.</w:t>
+      </w:r>
+    </w:p>
+    <w:p>
+      <w:pPr>
+        <w:ind w:left="720" w:hanging="720"/>
+      </w:pPr>
+      <w:r>
+        <w:t xml:space="preserve">Mitcham, C., &amp; Schatzberg, E. (2009). Defining technology and the engineering sciences. In A. W. Meijers (Ed.), </w:t>
+      </w:r>
+      <w:r>
+        <w:rPr>
+          <w:i/>
+          <w:iCs/>
+        </w:rPr>
+        <w:t>Philosophy of technology and engineering sciences</w:t>
+      </w:r>
+      <w:r>
+        <w:t xml:space="preserve"> (Vol. 9, pp. 27-63). Burlington, MA: Elsevier.</w:t>
+      </w:r>
+    </w:p>
+    <w:p>
+      <w:pPr>
+        <w:ind w:left="720" w:hanging="720"/>
+      </w:pPr>
+      <w:r>
+        <w:t xml:space="preserve">Moran, N. (2007). Public sector seeks to bridge 'valley of death'. </w:t>
+      </w:r>
+      <w:r>
+        <w:rPr>
+          <w:i/>
+          <w:iCs/>
+        </w:rPr>
+        <w:t>Nature Biotechnology, 25</w:t>
+      </w:r>
+      <w:r>
+        <w:t>(3), 266-266. doi:10.1038/nbt0307-266</w:t>
+      </w:r>
+    </w:p>
+    <w:p>
+      <w:pPr>
+        <w:ind w:left="720" w:hanging="720"/>
+      </w:pPr>
+      <w:r>
+        <w:t xml:space="preserve">Müller, Hans &amp; Maasdorp Christiaan. 2011. “The Data, Information, and Knowledge Hierarchy and its Ability to Convince.” In </w:t>
+      </w:r>
+      <w:r>
+        <w:rPr>
+          <w:i/>
+        </w:rPr>
+        <w:t>2011 Fifth International Conference on Research Challenges in Information Science Proceedings</w:t>
+      </w:r>
+      <w:r>
+        <w:t>. Colette Rolland and Martine Collard (eds). Piscataway, NJ: Institute of Electrical and Electronics Engineers. doi:10. 1109/RCIS.2011.6006851</w:t>
+      </w:r>
+    </w:p>
+    <w:p>
+      <w:pPr>
+        <w:ind w:left="720" w:hanging="720"/>
+      </w:pPr>
+      <w:r>
+        <w:t xml:space="preserve">Munteanu, R. (2012). Stage of development and licensing university inventions. </w:t>
+      </w:r>
+      <w:r>
+        <w:rPr>
+          <w:i/>
+          <w:iCs/>
+        </w:rPr>
+        <w:t>International Journal of Management and Enterprise Development</w:t>
+      </w:r>
+      <w:r>
+        <w:rPr>
+          <w:iCs/>
+        </w:rPr>
+        <w:t xml:space="preserve"> </w:t>
+      </w:r>
+      <w:r>
+        <w:t>(1). doi:10.1504/IJMED.2012.046796</w:t>
+      </w:r>
+    </w:p>
+    <w:p>
+      <w:pPr>
+        <w:ind w:left="720" w:hanging="720"/>
+      </w:pPr>
+      <w:r>
+        <w:t xml:space="preserve">Murphy, L. M., &amp; Edwards, P. L. (2003). </w:t>
+      </w:r>
+      <w:r>
+        <w:rPr>
+          <w:i/>
+          <w:iCs/>
+        </w:rPr>
+        <w:t>Bridging the valley of death: Transitioning from public to private sector financing</w:t>
+      </w:r>
+      <w:r>
+        <w:t>.</w:t>
+      </w:r>
+      <w:r>
+        <w:t xml:space="preserve"> </w:t>
+      </w:r>
+      <w:r>
+        <w:t>Golden, CO</w:t>
+      </w:r>
+      <w:r>
+        <w:t>:</w:t>
+      </w:r>
+      <w:r>
+        <w:t xml:space="preserve"> </w:t>
+      </w:r>
+      <w:r>
+        <w:t>National Renewable Energy Laboratory.</w:t>
+      </w:r>
+    </w:p>
+    <w:p>
+      <w:pPr>
+        <w:ind w:left="720" w:hanging="720"/>
+      </w:pPr>
+      <w:r>
+        <w:t xml:space="preserve">Musgrave, R. A. (1959). </w:t>
+      </w:r>
+      <w:r>
+        <w:rPr>
+          <w:i/>
+          <w:iCs/>
+        </w:rPr>
+        <w:t>The theory of public finance: A study in public economy</w:t>
+      </w:r>
+      <w:r>
+        <w:t>.</w:t>
+      </w:r>
+      <w:r>
+        <w:t xml:space="preserve"> </w:t>
+      </w:r>
+      <w:r>
+        <w:t xml:space="preserve">New York, NY: </w:t>
+      </w:r>
+      <w:r>
+        <w:t>McGraw-Hill.</w:t>
+      </w:r>
+    </w:p>
+    <w:p>
+      <w:pPr>
+        <w:ind w:left="720" w:hanging="720"/>
+      </w:pPr>
+      <w:r>
+        <w:lastRenderedPageBreak/>
+        <w:t>*</w:t>
+      </w:r>
+      <w:r>
+        <w:t>National Science Foundation, National Center for Science and Engineering Statistics. (</w:t>
+      </w:r>
+      <w:r>
+        <w:t>2020</w:t>
+      </w:r>
+      <w:r>
+        <w:t xml:space="preserve">). </w:t>
+      </w:r>
+      <w:r>
+        <w:t>Survey of Federal Funds for Research and D</w:t>
+      </w:r>
+      <w:r>
+        <w:t>evelopment, Fiscal Years 2018-19</w:t>
+      </w:r>
+      <w:r>
+        <w:t xml:space="preserve"> [Data file]</w:t>
+      </w:r>
+      <w:r>
+        <w:t xml:space="preserve">. </w:t>
+      </w:r>
+      <w:r>
+        <w:t xml:space="preserve">Retrieved May 7, 2020 from </w:t>
+      </w:r>
+      <w:r>
+        <w:t>http://w</w:t>
+      </w:r>
+      <w:r>
+        <w:t>ww.nsf.gov/statistics/fedfunds/</w:t>
       </w:r>
       <w:bookmarkStart w:id="26" w:name="_GoBack"/>
       <w:bookmarkEnd w:id="26"/>
-      <w:r>
-        <w:t>nowledge/links/5b40271d458515f71cad127f/Measuring-and-Managing-Technological-Knowledge.pdf</w:t>
-      </w:r>
     </w:p>
     <w:p>
       <w:pPr>
         <w:ind w:left="720" w:hanging="720"/>
       </w:pPr>
       <w:r>
-        <w:t xml:space="preserve">Bozeman, B. (2000). Technology transfer and public policy: A review of research and theory. </w:t>
+        <w:t>*</w:t>
+      </w:r>
+      <w:r>
+        <w:t xml:space="preserve">Noh, H., &amp; Lee, S. (2017). Where technology transfer research originated and where it is going: A quantitative analysis of literature published between 1980 and 2015. </w:t>
       </w:r>
       <w:r>
         <w:rPr>
           <w:i/>
-          <w:iCs/>
-        </w:rPr>
-        <w:t>Research Policy, 29</w:t>
-      </w:r>
-      <w:r>
-        <w:t>(4,5), 627-655. Retrieved from http://lib.slu.edu</w:t>
+        </w:rPr>
+        <w:t>The Journal of Technology Transfer</w:t>
+      </w:r>
+      <w:r>
+        <w:t>, 44(3), 700–740.</w:t>
       </w:r>
     </w:p>
     <w:p>
@@ -13596,29 +15184,133 @@
         <w:ind w:left="720" w:hanging="720"/>
       </w:pPr>
       <w:r>
+        <w:t xml:space="preserve">Nolte, W. L. (2008). </w:t>
+      </w:r>
+      <w:r>
+        <w:rPr>
+          <w:i/>
+          <w:iCs/>
+        </w:rPr>
+        <w:t>Did I ever tell you about the whale?: Or measuring technology maturity</w:t>
+      </w:r>
+      <w:r>
+        <w:t>. Charlotte, NC: Information Age Publishing.</w:t>
+      </w:r>
+    </w:p>
+    <w:p>
+      <w:pPr>
+        <w:ind w:left="720" w:hanging="720"/>
+      </w:pPr>
+      <w:r>
+        <w:t xml:space="preserve">Nolte, W., &amp; Kruse, R. (2011). Readiness level proliferation. </w:t>
+      </w:r>
+      <w:r>
+        <w:rPr>
+          <w:i/>
+          <w:iCs/>
+        </w:rPr>
+        <w:t>Air Force Research Laboratory, Tech. Rep. 88ABW-2011-5501</w:t>
+      </w:r>
+      <w:r>
+        <w:t>.</w:t>
+      </w:r>
+      <w:r>
+        <w:t xml:space="preserve"> Retrieved from </w:t>
+      </w:r>
+      <w:r>
+        <w:t>https://ndiastorage.blob.core.usgovcloudapi.net/ndia/2011/system/13132_NolteWednesday.pdf</w:t>
+      </w:r>
+    </w:p>
+    <w:p>
+      <w:pPr>
+        <w:ind w:left="720" w:hanging="720"/>
+      </w:pPr>
+      <w:r>
         <w:t>*</w:t>
       </w:r>
       <w:r>
-        <w:t xml:space="preserve">Bush, G. H. W. (1992). Remarks at the National Technology Initiative Conference in Chicago, Illinois. </w:t>
+        <w:t xml:space="preserve">Office of Management and Budget [OMB]. (2002). </w:t>
       </w:r>
       <w:r>
         <w:rPr>
           <w:i/>
         </w:rPr>
-        <w:t>Public Papers of the Presidents of the United States: George H. W. Bush (1992-</w:t>
+        <w:t>The President's Management Agenda</w:t>
+      </w:r>
+      <w:r>
+        <w:t>. Retrieved from http://www.dtic.mil/dtic/tr/fulltext/u2/a394421.pdf</w:t>
+      </w:r>
+    </w:p>
+    <w:p>
+      <w:pPr>
+        <w:ind w:left="720" w:hanging="720"/>
+      </w:pPr>
+      <w:r>
+        <w:t>*</w:t>
+      </w:r>
+      <w:r>
+        <w:t xml:space="preserve">Office of Management and Budget [OMB]. (2018). </w:t>
       </w:r>
       <w:r>
         <w:rPr>
           <w:i/>
         </w:rPr>
+        <w:t>The President's Management Agenda</w:t>
+      </w:r>
+      <w:r>
+        <w:t>. Retrieved from https://www.whitehouse.gov/wp-content/uploads/2018/03/Presidents-Management-Agenda.pdf</w:t>
+      </w:r>
+    </w:p>
+    <w:p>
+      <w:pPr>
+        <w:ind w:left="720" w:hanging="720"/>
+      </w:pPr>
+      <w:r>
+        <w:t xml:space="preserve">Olechowski, A., Eppinger, S. D., &amp; Joglekar, N. (2015). </w:t>
+      </w:r>
+      <w:r>
+        <w:rPr>
+          <w:i/>
+          <w:iCs/>
+        </w:rPr>
+        <w:t>Technology readiness levels at 40: A study of state-of-the-art use, challenges, and opportunities</w:t>
+      </w:r>
+      <w:r>
+        <w:t>. Paper presented at the 2015 Portland International Conference on Management of Engineering and Technology (PICMET), Portland, OR.</w:t>
+      </w:r>
+      <w:r>
+        <w:t xml:space="preserve"> Retrieved from </w:t>
+      </w:r>
+      <w:r>
+        <w:t>http://web.mit.edu/eppinger/www/pdf/Eppinger_PICMET2015.pdf</w:t>
+      </w:r>
+    </w:p>
+    <w:p>
+      <w:pPr>
+        <w:ind w:left="720" w:hanging="720"/>
+      </w:pPr>
+      <w:r>
         <w:lastRenderedPageBreak/>
-        <w:t>1993, Book II)</w:t>
-      </w:r>
-      <w:r>
-        <w:t xml:space="preserve">, 1641-1646. Retrieved from </w:t>
-      </w:r>
-      <w:r>
-        <w:t>https://www.govinfo.gov/app/details/PPP-1992-book2/PPP-1992-book2-doc-pg1641</w:t>
+        <w:t xml:space="preserve">Olechowski, A. L., Eppinger, S. D., Tomaschek, K., &amp; Joglekar, N. (2020). Technology readiness levels: Shortcomings and improvement opportunities. </w:t>
+      </w:r>
+      <w:r>
+        <w:rPr>
+          <w:i/>
+          <w:iCs/>
+        </w:rPr>
+        <w:t>Systems Engineering</w:t>
+      </w:r>
+      <w:r>
+        <w:rPr>
+          <w:iCs/>
+        </w:rPr>
+        <w:t>, 23(2)</w:t>
+      </w:r>
+      <w:r>
+        <w:t>. doi:10.1002/sys.21533</w:t>
+      </w:r>
+      <w:r>
+        <w:t xml:space="preserve"> </w:t>
       </w:r>
     </w:p>
     <w:p>
@@ -13626,1428 +15318,189 @@
         <w:ind w:left="720" w:hanging="720"/>
       </w:pPr>
       <w:r>
-        <w:t xml:space="preserve">Bush, V. (1945). </w:t>
+        <w:t>*</w:t>
+      </w:r>
+      <w:r>
+        <w:t xml:space="preserve">Pfeffer, J. (1997). </w:t>
       </w:r>
       <w:r>
         <w:rPr>
           <w:i/>
         </w:rPr>
-        <w:t>Science, the endless frontier. A report to the President</w:t>
+        <w:t>New directions for organization theory: Problems and perspectives</w:t>
+      </w:r>
+      <w:r>
+        <w:t xml:space="preserve">. </w:t>
+      </w:r>
+      <w:r>
+        <w:br/>
+        <w:t>New York, NY: Oxford University Press.</w:t>
+      </w:r>
+    </w:p>
+    <w:p>
+      <w:pPr>
+        <w:ind w:left="720" w:hanging="720"/>
+      </w:pPr>
+      <w:r>
+        <w:t>*</w:t>
+      </w:r>
+      <w:r>
+        <w:t xml:space="preserve">Reagan, R. W. (1983). Memorandum on Government Patent Policy. </w:t>
+      </w:r>
+      <w:r>
+        <w:rPr>
+          <w:i/>
+        </w:rPr>
+        <w:t>Public Papers of the Presidents of the United States: Ronald W. Reagan (1983, Book I)</w:t>
+      </w:r>
+      <w:r>
+        <w:t xml:space="preserve">. Retrieved from </w:t>
+      </w:r>
+      <w:r>
+        <w:t>https://www.govinfo.gov/app/details/PPP-1983-book1</w:t>
+      </w:r>
+    </w:p>
+    <w:p>
+      <w:pPr>
+        <w:ind w:left="720" w:hanging="720"/>
+        <w:rPr>
+          <w:rFonts w:eastAsia="Calibri"/>
+          <w:iCs/>
+        </w:rPr>
+      </w:pPr>
+      <w:r>
+        <w:rPr>
+          <w:rFonts w:eastAsia="Calibri"/>
+          <w:iCs/>
+        </w:rPr>
+        <w:t xml:space="preserve">Rojot, J. (2008). Culture and decision making. In G. P. Hodgkinson &amp; W. H. Starbuck (Eds.), </w:t>
+      </w:r>
+      <w:r>
+        <w:rPr>
+          <w:rFonts w:eastAsia="Calibri"/>
+          <w:i/>
+          <w:iCs/>
+        </w:rPr>
+        <w:t xml:space="preserve">The Oxford handbook of organizational decision making </w:t>
+      </w:r>
+      <w:r>
+        <w:rPr>
+          <w:rFonts w:eastAsia="Calibri"/>
+          <w:iCs/>
+        </w:rPr>
+        <w:t xml:space="preserve">(pp. 134-151). New York, NY: Oxford University Press. </w:t>
+      </w:r>
+    </w:p>
+    <w:p>
+      <w:pPr>
+        <w:ind w:left="720" w:hanging="720"/>
+      </w:pPr>
+      <w:r>
+        <w:t>Rowley, J. (2007). Th</w:t>
+      </w:r>
+      <w:r>
+        <w:t>e wisdom hierarchy: R</w:t>
+      </w:r>
+      <w:r>
+        <w:t xml:space="preserve">epresentations of the DIKW hierarchy. </w:t>
+      </w:r>
+      <w:r>
+        <w:rPr>
+          <w:i/>
+          <w:iCs/>
+        </w:rPr>
+        <w:t>Journal of information science, 33</w:t>
+      </w:r>
+      <w:r>
+        <w:t>(2), 163-180. doi:https://doi.org/10.1177%2F0165551506070706</w:t>
+      </w:r>
+    </w:p>
+    <w:p>
+      <w:pPr>
+        <w:ind w:left="720" w:hanging="720"/>
+      </w:pPr>
+      <w:r>
+        <w:t xml:space="preserve">Schacht, W. H. (1998). </w:t>
+      </w:r>
+      <w:r>
+        <w:rPr>
+          <w:i/>
+          <w:iCs/>
+        </w:rPr>
+        <w:t>Technology transfer: Use of federally funded research and development [microform]</w:t>
+      </w:r>
+      <w:r>
+        <w:t>: Congressional Research Service, Library of Congress.</w:t>
+      </w:r>
+    </w:p>
+    <w:p>
+      <w:pPr>
+        <w:ind w:left="720" w:hanging="720"/>
+      </w:pPr>
+      <w:r>
+        <w:t xml:space="preserve">Schacht, W. H. (1999). </w:t>
+      </w:r>
+      <w:r>
+        <w:rPr>
+          <w:i/>
+          <w:iCs/>
+        </w:rPr>
+        <w:t>Technology transfer: Use of federally funded research and development [microform]</w:t>
+      </w:r>
+      <w:r>
+        <w:t>: Congressional Research Service, Library of Congress.</w:t>
+      </w:r>
+    </w:p>
+    <w:p>
+      <w:pPr>
+        <w:ind w:left="720" w:hanging="720"/>
+      </w:pPr>
+      <w:r>
+        <w:t xml:space="preserve">Schacht, W. H. (2012). </w:t>
+      </w:r>
+      <w:r>
+        <w:rPr>
+          <w:i/>
+          <w:iCs/>
+        </w:rPr>
+        <w:t>The Bayh-Dole act: selected issues in patent policy and the commercialization of technology</w:t>
+      </w:r>
+      <w:r>
+        <w:t>. (RL30276). Washington, DC: Library of Congress Retrieved from http://crsreports.congress.gov</w:t>
+      </w:r>
+    </w:p>
+    <w:p>
+      <w:pPr>
+        <w:ind w:left="720" w:hanging="720"/>
+      </w:pPr>
+      <w:r>
+        <w:t xml:space="preserve">Schatzberg, E. (2018). </w:t>
+      </w:r>
+      <w:r>
+        <w:rPr>
+          <w:i/>
+          <w:iCs/>
+        </w:rPr>
+        <w:t>Technology: C</w:t>
+      </w:r>
+      <w:r>
+        <w:rPr>
+          <w:i/>
+          <w:iCs/>
+        </w:rPr>
+        <w:t>ritical history of a concept</w:t>
       </w:r>
       <w:r>
         <w:t>.</w:t>
       </w:r>
       <w:r>
-        <w:t xml:space="preserve"> Washington, </w:t>
-      </w:r>
-      <w:r>
-        <w:t xml:space="preserve">D.C.: </w:t>
-      </w:r>
-      <w:r>
-        <w:t xml:space="preserve"> Government printing office.</w:t>
-      </w:r>
-    </w:p>
-    <w:p>
-      <w:pPr>
-        <w:ind w:left="720" w:hanging="720"/>
-      </w:pPr>
-      <w:r>
-        <w:t>*</w:t>
-      </w:r>
-      <w:r>
-        <w:t xml:space="preserve">Cairney, P. (2016).  </w:t>
-      </w:r>
-      <w:r>
-        <w:rPr>
-          <w:i/>
-          <w:iCs/>
-        </w:rPr>
-        <w:t xml:space="preserve">What is Policy? </w:t>
-      </w:r>
-      <w:r>
-        <w:t>Retrieved April 11, 2019, from https://paulcairney.wordpress.com/2016/03/04/what-is-policy-3/</w:t>
-      </w:r>
-    </w:p>
-    <w:p>
-      <w:pPr>
-        <w:ind w:left="720" w:hanging="720"/>
-      </w:pPr>
-      <w:r>
-        <w:t xml:space="preserve">Carlsson, B., &amp; Fridh, A.-C. (2002). Technology transfer in United States universities: A survey and statistical analysis. </w:t>
-      </w:r>
-      <w:r>
-        <w:rPr>
-          <w:i/>
-          <w:iCs/>
-        </w:rPr>
-        <w:t>Journal of Evolutionary Economics, 12</w:t>
-      </w:r>
-      <w:r>
-        <w:t>(1/2), 199. doi:10.1007/s00191-002-0105-0</w:t>
-      </w:r>
-    </w:p>
-    <w:p>
-      <w:pPr>
-        <w:ind w:left="720" w:hanging="720"/>
-      </w:pPr>
-      <w:r>
-        <w:t xml:space="preserve">Choi, J., Jang, D., Jun, S., &amp; Park, S. (2015). A Predictive Model of Technology Transfer Using Patent Analysis. </w:t>
-      </w:r>
-      <w:r>
-        <w:rPr>
-          <w:i/>
-          <w:iCs/>
-        </w:rPr>
-        <w:t>Sustainability (2071-1050), 7</w:t>
-      </w:r>
-      <w:r>
-        <w:t>(12), 16175. Retrieved from http://lib.slu.edu</w:t>
-      </w:r>
-    </w:p>
-    <w:p>
-      <w:pPr>
-        <w:ind w:left="720" w:hanging="720"/>
-      </w:pPr>
-      <w:r>
-        <w:t>*</w:t>
-      </w:r>
-      <w:r>
-        <w:t xml:space="preserve">Chu, B. (2013). Fostering technology transfer, innovation, and entrepreneurship from the perspective of a public university. In K. Hishida (ed.), </w:t>
-      </w:r>
-      <w:r>
-        <w:rPr>
-          <w:i/>
-          <w:iCs/>
-        </w:rPr>
-        <w:t>Fulfilling the promise of technology transfer: Fostering innovation for the benefit of society</w:t>
-      </w:r>
-      <w:r>
-        <w:t xml:space="preserve"> (pp. 59-70). Springer.</w:t>
-      </w:r>
-    </w:p>
-    <w:p>
-      <w:pPr>
-        <w:ind w:left="720" w:hanging="720"/>
-      </w:pPr>
-      <w:r>
-        <w:t>*</w:t>
-      </w:r>
-      <w:r>
-        <w:t xml:space="preserve">Clinton, W. J. (2000). </w:t>
-      </w:r>
-      <w:r>
-        <w:t>Statement on Signing the</w:t>
-      </w:r>
-      <w:r>
         <w:t xml:space="preserve"> </w:t>
       </w:r>
       <w:r>
-        <w:t>Technology Transfer</w:t>
-      </w:r>
-      <w:r>
-        <w:t xml:space="preserve"> </w:t>
-      </w:r>
-      <w:r>
-        <w:t>Commercialization Act of 2000</w:t>
-      </w:r>
-      <w:r>
-        <w:t xml:space="preserve">. </w:t>
-      </w:r>
-      <w:r>
-        <w:rPr>
-          <w:i/>
-        </w:rPr>
-        <w:t xml:space="preserve">Weekly </w:t>
-      </w:r>
-      <w:r>
-        <w:rPr>
-          <w:i/>
-        </w:rPr>
-        <w:t>Compilation of Presidential Documents</w:t>
-      </w:r>
-      <w:r>
-        <w:t xml:space="preserve">, 36(44), 2718-2719. Retrieved from </w:t>
-      </w:r>
-      <w:r>
-        <w:t>https://www.govinfo.gov/content/pkg/WCPD-2000-11-06/pdf/WCPD-2000-11-06-Pg2718-3.pdf</w:t>
-      </w:r>
-    </w:p>
-    <w:p>
-      <w:pPr>
-        <w:ind w:left="720" w:hanging="720"/>
-      </w:pPr>
-      <w:r>
-        <w:t>*</w:t>
-      </w:r>
-      <w:r>
-        <w:t xml:space="preserve">Congressional Budget Office [CBO]. (2018). Historical Budget Data [Data file]. </w:t>
-      </w:r>
-      <w:r>
-        <w:rPr>
-          <w:i/>
-        </w:rPr>
-        <w:t>The Budget and Economic Outlook: 2018 to 2028</w:t>
-      </w:r>
-      <w:r>
-        <w:t>. Retrieved from https://www.cbo.gov/about/products/budget-economic-data#2</w:t>
-      </w:r>
-    </w:p>
-    <w:p>
-      <w:pPr>
-        <w:ind w:left="720" w:hanging="720"/>
-      </w:pPr>
-      <w:r>
-        <w:lastRenderedPageBreak/>
-        <w:t xml:space="preserve">Cyert, R. M., &amp; March, J. G. (1963). </w:t>
-      </w:r>
-      <w:r>
-        <w:rPr>
-          <w:i/>
-          <w:iCs/>
-        </w:rPr>
-        <w:t>A behavioral theory of the firm</w:t>
-      </w:r>
-      <w:r>
-        <w:t>. Engelwood Cliffs, NJ: Prentice-Hall.</w:t>
-      </w:r>
-    </w:p>
-    <w:p>
-      <w:pPr>
-        <w:ind w:left="720" w:hanging="720"/>
-      </w:pPr>
-      <w:r>
-        <w:t xml:space="preserve">Dacey, J. (2014). Navigating the valley of death. </w:t>
-      </w:r>
-      <w:r>
-        <w:rPr>
-          <w:i/>
-          <w:iCs/>
-        </w:rPr>
-        <w:t>Physics World, 27</w:t>
-      </w:r>
-      <w:r>
-        <w:t>(11), 29.</w:t>
-      </w:r>
-    </w:p>
-    <w:p>
-      <w:pPr>
-        <w:ind w:left="720" w:hanging="720"/>
-      </w:pPr>
-      <w:r>
-        <w:rPr>
-          <w:i/>
-        </w:rPr>
-        <w:t>*</w:t>
-      </w:r>
-      <w:r>
-        <w:rPr>
-          <w:i/>
-        </w:rPr>
-        <w:t>Daily Compilation of Presidential Documents</w:t>
-      </w:r>
-      <w:r>
-        <w:t>. (2011, October 28). Retrieved from  https://www.govinfo.gov/app/collection/CPD/</w:t>
-      </w:r>
-    </w:p>
-    <w:p>
-      <w:pPr>
-        <w:ind w:left="720" w:hanging="720"/>
-      </w:pPr>
-      <w:r>
-        <w:t xml:space="preserve">Desmarais-Tremblay, M. (2017). A genealogy of the concept of merit wants. </w:t>
-      </w:r>
-      <w:r>
-        <w:rPr>
-          <w:i/>
-          <w:iCs/>
-        </w:rPr>
-        <w:t>European Journal of the History of Economic Thought, 24</w:t>
-      </w:r>
-      <w:r>
-        <w:t>(3), 409-440. doi:10.1080/09672567.2016.1186202</w:t>
-      </w:r>
-    </w:p>
-    <w:p>
-      <w:pPr>
-        <w:ind w:left="720" w:hanging="720"/>
-      </w:pPr>
-      <w:r>
-        <w:t xml:space="preserve">Dolmans, S. A. M., Shane, S., Jankowski, J., Reymen, I. M. M. J., &amp; Romme, A. G. L. (2016). The evaluation of university inventions: Judging a book by its cover? </w:t>
-      </w:r>
-      <w:r>
-        <w:rPr>
-          <w:i/>
-          <w:iCs/>
-        </w:rPr>
-        <w:t>Journal of Business Research, 69</w:t>
-      </w:r>
-      <w:r>
-        <w:t>(11), 4998-5001. doi:10.1016/j.jbusres.2016.04.070</w:t>
-      </w:r>
-    </w:p>
-    <w:p>
-      <w:pPr>
-        <w:ind w:left="720" w:hanging="720"/>
-      </w:pPr>
-      <w:r>
-        <w:t>*</w:t>
-      </w:r>
-      <w:r>
-        <w:t xml:space="preserve">Dye, T. R. (1976). </w:t>
-      </w:r>
-      <w:r>
-        <w:rPr>
-          <w:i/>
-          <w:iCs/>
-        </w:rPr>
-        <w:t xml:space="preserve">Understanding </w:t>
-      </w:r>
-      <w:r>
-        <w:rPr>
-          <w:i/>
-          <w:iCs/>
-        </w:rPr>
-        <w:t>p</w:t>
-      </w:r>
-      <w:r>
-        <w:rPr>
-          <w:i/>
-          <w:iCs/>
-        </w:rPr>
-        <w:t xml:space="preserve">ublic </w:t>
-      </w:r>
-      <w:r>
-        <w:rPr>
-          <w:i/>
-          <w:iCs/>
-        </w:rPr>
-        <w:t>p</w:t>
-      </w:r>
-      <w:r>
-        <w:rPr>
-          <w:i/>
-          <w:iCs/>
-        </w:rPr>
-        <w:t xml:space="preserve">olicy. </w:t>
-      </w:r>
-      <w:r>
-        <w:t>Upper Saddle River, NJ: Prentice-Hall.</w:t>
-      </w:r>
-    </w:p>
-    <w:p>
-      <w:pPr>
-        <w:ind w:left="720" w:hanging="720"/>
-      </w:pPr>
-      <w:r>
-        <w:t>*</w:t>
-      </w:r>
-      <w:r>
-        <w:t xml:space="preserve">European Association of Research and Technology Organisations [EARTO]. (2014). </w:t>
-      </w:r>
-      <w:r>
-        <w:rPr>
-          <w:i/>
-          <w:iCs/>
-        </w:rPr>
-        <w:t>The TRL Scale as a Research and Innovation Policy Tool</w:t>
-      </w:r>
-      <w:r>
-        <w:t>. Retrieved from http://www.earto.eu/fileadmin/content/03_Publications/The_TRL_Scale_as_a_R_I_Policy_Tool_-_EARTO_Recommendations_-_Final.pdf</w:t>
-      </w:r>
-    </w:p>
-    <w:p>
-      <w:pPr>
-        <w:ind w:left="720" w:hanging="720"/>
-      </w:pPr>
-      <w:r>
-        <w:t xml:space="preserve">Feibleman, J. K. (1961). Pure science, applied science, technology, engineering: An attempt at definitions. </w:t>
-      </w:r>
-      <w:r>
-        <w:rPr>
-          <w:i/>
-          <w:iCs/>
-        </w:rPr>
-        <w:t>Technology and Culture, 2</w:t>
-      </w:r>
-      <w:r>
-        <w:t>(4), 305. Retrieved from https://www.jstor.org/stable/pdf/3100886.pdf</w:t>
-      </w:r>
-    </w:p>
-    <w:p>
-      <w:pPr>
-        <w:ind w:left="720" w:hanging="720"/>
-      </w:pPr>
-      <w:r>
-        <w:t xml:space="preserve">Fellnhofer, K. (2015). Literature review: investment readiness level of small and medium sized companies. </w:t>
-      </w:r>
-      <w:r>
-        <w:rPr>
-          <w:i/>
-        </w:rPr>
-        <w:t>International Journal of Managerial and Financial Accounting</w:t>
-      </w:r>
-      <w:r>
-        <w:t>, 7(3/4), 268-284. Retrieved from https://www.researchgate.net/profile/Katharina_Fellnhofer/publication/291670426_Litera</w:t>
-      </w:r>
-      <w:r>
-        <w:lastRenderedPageBreak/>
-        <w:t>ture_Review_Investment_Readiness_Level_of_Small_and_Medium_Sized_Companies/links/57e80d2908ae9e5e4558c179/Literature-Review-Investment-Readiness-Level-of-Small-and-Medium-Sized-Companies.pdf</w:t>
-      </w:r>
-    </w:p>
-    <w:p>
-      <w:pPr>
-        <w:ind w:left="720" w:hanging="720"/>
-      </w:pPr>
-      <w:r>
-        <w:t xml:space="preserve">Ferguson, W. K. (2014). </w:t>
-      </w:r>
-      <w:r>
-        <w:rPr>
-          <w:i/>
-          <w:iCs/>
-        </w:rPr>
-        <w:t>A Policy Framed Analysis of the Valley of Death in U.S. University Technology Transfer.</w:t>
-      </w:r>
-      <w:r>
-        <w:t xml:space="preserve"> </w:t>
-      </w:r>
-      <w:r>
-        <w:t>University of Southern Mississippi.</w:t>
-      </w:r>
-      <w:r>
-        <w:t xml:space="preserve"> </w:t>
-      </w:r>
-      <w:r>
-        <w:t>Available</w:t>
-      </w:r>
-      <w:r>
-        <w:t xml:space="preserve"> from</w:t>
-      </w:r>
-      <w:r>
-        <w:t xml:space="preserve"> </w:t>
-      </w:r>
-      <w:r>
-        <w:t>http://www.proquest.com/en-US/products/dissertations/individuals.shtml</w:t>
-      </w:r>
-    </w:p>
-    <w:p>
-      <w:pPr>
-        <w:ind w:left="720" w:hanging="720"/>
-      </w:pPr>
-      <w:r>
-        <w:t xml:space="preserve">Fisher, A. (2004). </w:t>
-      </w:r>
-      <w:r>
-        <w:rPr>
-          <w:i/>
-        </w:rPr>
-        <w:t>The logic or real arguments</w:t>
-      </w:r>
-      <w:r>
-        <w:t xml:space="preserve"> (Second E</w:t>
-      </w:r>
-      <w:r>
-        <w:t>d.). New York: Cambridge University Press.</w:t>
-      </w:r>
-    </w:p>
-    <w:p>
-      <w:pPr>
-        <w:ind w:left="720" w:hanging="720"/>
-      </w:pPr>
-      <w:r>
-        <w:t xml:space="preserve">Fraser, J. (2010). Academic technology transfer: Tracking, measuring and enhancing its impact. </w:t>
-      </w:r>
-      <w:r>
-        <w:rPr>
-          <w:i/>
-          <w:iCs/>
-        </w:rPr>
-        <w:t>Industry and Higher Education, 24</w:t>
-      </w:r>
-      <w:r>
-        <w:t>(5), 311-317. Retrieved from http://lib.slu.edu</w:t>
-      </w:r>
-    </w:p>
-    <w:p>
-      <w:pPr>
-        <w:ind w:left="720" w:hanging="720"/>
-      </w:pPr>
-      <w:r>
-        <w:t xml:space="preserve">Frické, M. (2019). The Knowledge Pyramid: the DIKW Hierarchy. </w:t>
-      </w:r>
-      <w:r>
-        <w:rPr>
-          <w:i/>
-        </w:rPr>
-        <w:t>Knowledge Organization</w:t>
-      </w:r>
-      <w:r>
-        <w:t>, 46(1), 33-46. doi:10.5771/0943-7444-2019-1-33</w:t>
-      </w:r>
-    </w:p>
-    <w:p>
-      <w:pPr>
-        <w:ind w:left="720" w:hanging="720"/>
-      </w:pPr>
-      <w:r>
-        <w:t xml:space="preserve">González-Pernía, </w:t>
-      </w:r>
-      <w:r>
-        <w:t xml:space="preserve">J. L., </w:t>
-      </w:r>
-      <w:r>
-        <w:t xml:space="preserve">Kuechle, </w:t>
-      </w:r>
-      <w:r>
-        <w:t xml:space="preserve">G., </w:t>
-      </w:r>
-      <w:r>
-        <w:t>&amp; Peña-Legazkue</w:t>
-      </w:r>
-      <w:r>
-        <w:t>, I.</w:t>
-      </w:r>
-      <w:r>
-        <w:t xml:space="preserve"> (2013)</w:t>
-      </w:r>
-      <w:r>
-        <w:t xml:space="preserve">. An assessment of the determinants of university technology transfer. </w:t>
-      </w:r>
-      <w:r>
-        <w:rPr>
-          <w:i/>
-          <w:iCs/>
-        </w:rPr>
-        <w:t>Economic Development Quarterly, 27</w:t>
-      </w:r>
-      <w:r>
-        <w:t>(1), 6.</w:t>
-      </w:r>
-      <w:r>
-        <w:t xml:space="preserve"> Retrieved from </w:t>
-      </w:r>
-      <w:r>
-        <w:t>http://lib</w:t>
-      </w:r>
-      <w:r>
-        <w:t>.slu.edu</w:t>
-      </w:r>
-    </w:p>
-    <w:p>
-      <w:pPr>
-        <w:ind w:left="720" w:hanging="720"/>
-      </w:pPr>
-      <w:r>
-        <w:t xml:space="preserve">Gulbrandsen, K. E. (2009). </w:t>
-      </w:r>
-      <w:r>
-        <w:rPr>
-          <w:i/>
-          <w:iCs/>
-        </w:rPr>
-        <w:t>Bridging the valley of death: The rhetoric of technology transfer.</w:t>
-      </w:r>
-      <w:r>
-        <w:t xml:space="preserve"> Iowa State University, Ann Arbor. </w:t>
-      </w:r>
-      <w:r>
-        <w:t>Available</w:t>
-      </w:r>
-      <w:r>
-        <w:t xml:space="preserve"> from</w:t>
-      </w:r>
-      <w:r>
-        <w:t xml:space="preserve"> </w:t>
-      </w:r>
-      <w:r>
-        <w:t>http://www.proquest.com/en-US/products/dissertations/individuals.shtml</w:t>
-      </w:r>
-    </w:p>
-    <w:p>
-      <w:pPr>
-        <w:ind w:left="720" w:hanging="720"/>
-      </w:pPr>
-      <w:r>
-        <w:t xml:space="preserve">Gulbrandsen, M., &amp; Rasmussen, E. (2012). The use and development of indicators for the commercialisation of university research in a national support programme. </w:t>
-      </w:r>
-      <w:r>
-        <w:rPr>
-          <w:i/>
-          <w:iCs/>
-        </w:rPr>
-        <w:t>Technology Analysis and Strategic Management, 24</w:t>
-      </w:r>
-      <w:r>
-        <w:t>(5), 481-495. doi:10.1080/09537325.2012.674670</w:t>
-      </w:r>
-    </w:p>
-    <w:p>
-      <w:pPr>
-        <w:ind w:left="720" w:hanging="720"/>
-      </w:pPr>
-      <w:r>
-        <w:lastRenderedPageBreak/>
-        <w:t xml:space="preserve">Hallam, C. R. A., Wurth, B., &amp; Mancha, R. (2014). University-industry technology transfer: a systems approach with policy implications. </w:t>
-      </w:r>
-      <w:r>
-        <w:rPr>
-          <w:i/>
-          <w:iCs/>
-        </w:rPr>
-        <w:t>International Journal of Technology Transfer &amp; Commercialisation, 13</w:t>
-      </w:r>
-      <w:r>
-        <w:t>(1-2), 57.</w:t>
-      </w:r>
-    </w:p>
-    <w:p>
-      <w:pPr>
-        <w:ind w:left="720" w:hanging="720"/>
-      </w:pPr>
-      <w:r>
-        <w:t xml:space="preserve">Heisey, P. W., &amp; Adelman, S. W. (2011). Research expenditures, technology transfer activity, and university licensing revenue. </w:t>
-      </w:r>
-      <w:r>
-        <w:rPr>
-          <w:i/>
-          <w:iCs/>
-        </w:rPr>
-        <w:t>Journal of Technology Transfer, 36</w:t>
-      </w:r>
-      <w:r>
-        <w:t>(1), 38-60. doi:10.1007/s10961-009-9129-z</w:t>
-      </w:r>
-    </w:p>
-    <w:p>
-      <w:pPr>
-        <w:ind w:left="720" w:hanging="720"/>
-      </w:pPr>
-      <w:r>
-        <w:t xml:space="preserve">Herschbach, D. R. (1995). Technology as knowledge: Implications for instruction. </w:t>
-      </w:r>
-      <w:r>
-        <w:rPr>
-          <w:i/>
-          <w:iCs/>
-        </w:rPr>
-        <w:t>Volume 7 Issue 1 (fall 1995)</w:t>
-      </w:r>
-      <w:r>
-        <w:t>. Retrieved from https://vtechworks.lib.vt.edu/bitstream/handle/10919/8589/herschbach.pdf?sequence=1</w:t>
-      </w:r>
-    </w:p>
-    <w:p>
-      <w:pPr>
-        <w:ind w:left="720" w:hanging="720"/>
-      </w:pPr>
-      <w:r>
-        <w:rPr>
-          <w:iCs/>
-        </w:rPr>
-        <w:t>*</w:t>
-      </w:r>
-      <w:r>
-        <w:rPr>
-          <w:iCs/>
-        </w:rPr>
-        <w:t>Herzberg, F., Mausner, B., &amp; Snyderman, B. (1959).</w:t>
-      </w:r>
-      <w:r>
-        <w:rPr>
-          <w:i/>
-          <w:iCs/>
-        </w:rPr>
-        <w:t xml:space="preserve"> The Motivation to Work (2nd ed.).</w:t>
-      </w:r>
-      <w:r>
-        <w:rPr>
-          <w:iCs/>
-        </w:rPr>
-        <w:t xml:space="preserve"> New York: John Wiley.</w:t>
-      </w:r>
-    </w:p>
-    <w:p>
-      <w:pPr>
-        <w:ind w:left="720" w:hanging="720"/>
-      </w:pPr>
-      <w:r>
-        <w:t>*</w:t>
-      </w:r>
-      <w:r>
-        <w:t xml:space="preserve">Herzog, R. M., &amp; Wasden, C. </w:t>
-      </w:r>
-      <w:r>
-        <w:t xml:space="preserve">(2013). </w:t>
-      </w:r>
-      <w:r>
-        <w:t xml:space="preserve">Managing life science innovations in public research through holistic performance measures. In K. </w:t>
-      </w:r>
-      <w:r>
-        <w:t>Hishida (</w:t>
-      </w:r>
-      <w:r>
-        <w:t>e</w:t>
-      </w:r>
-      <w:r>
-        <w:t>d.)</w:t>
-      </w:r>
-      <w:r>
-        <w:t>,</w:t>
-      </w:r>
-      <w:r>
-        <w:t xml:space="preserve"> </w:t>
-      </w:r>
-      <w:r>
-        <w:rPr>
-          <w:i/>
-          <w:iCs/>
-        </w:rPr>
-        <w:t>Fulfilling the promise of technology transfer: Fostering innovation for the benefit of society</w:t>
-      </w:r>
-      <w:r>
-        <w:t xml:space="preserve"> (pp. 83-</w:t>
-      </w:r>
-      <w:r>
-        <w:t>94</w:t>
-      </w:r>
-      <w:r>
-        <w:t>).</w:t>
-      </w:r>
-      <w:r>
-        <w:t xml:space="preserve"> Springer.</w:t>
-      </w:r>
-    </w:p>
-    <w:p>
-      <w:pPr>
-        <w:ind w:left="720" w:hanging="720"/>
-      </w:pPr>
-      <w:r>
-        <w:t xml:space="preserve">Hidalgo, A., &amp; Albors, J. (2011). University-industry technology transfer models: An empirical analysis. </w:t>
-      </w:r>
-      <w:r>
-        <w:rPr>
-          <w:i/>
-          <w:iCs/>
-        </w:rPr>
-        <w:t>International Journal of Innovation and Learning, 9</w:t>
-      </w:r>
-      <w:r>
-        <w:t>(2), 204-223. doi:10.1504/IJIL.2011.038544</w:t>
-      </w:r>
-    </w:p>
-    <w:p>
-      <w:pPr>
-        <w:ind w:left="720" w:hanging="720"/>
-      </w:pPr>
-      <w:r>
-        <w:t xml:space="preserve">Hishida, K. (Ed.) (2013). </w:t>
-      </w:r>
-      <w:r>
-        <w:rPr>
-          <w:i/>
-          <w:iCs/>
-        </w:rPr>
-        <w:t>Fulfilling the promise of technology transfer: Fostering innovation for the benefit of society</w:t>
-      </w:r>
-      <w:r>
-        <w:t>. Tokyo: Springer.</w:t>
-      </w:r>
-    </w:p>
-    <w:p>
-      <w:pPr>
-        <w:ind w:left="720" w:hanging="720"/>
-      </w:pPr>
-      <w:r>
-        <w:t xml:space="preserve">Hockstad, D., Mahurin, R., Miner, J., Porter, K. W., Robertson, R., &amp; Savatski, L. (2017). </w:t>
-      </w:r>
-      <w:r>
-        <w:rPr>
-          <w:i/>
-          <w:iCs/>
-        </w:rPr>
-        <w:t>AUTM 2017 licensing activity survey</w:t>
-      </w:r>
-      <w:r>
-        <w:t>. Oakbrook Terrace, IL: Association of University Technology Managers.</w:t>
-      </w:r>
-      <w:r>
-        <w:t xml:space="preserve"> Available from http://www.autm.net</w:t>
-      </w:r>
-    </w:p>
-    <w:p>
-      <w:pPr>
-        <w:ind w:left="720" w:hanging="720"/>
-      </w:pPr>
-      <w:r>
-        <w:lastRenderedPageBreak/>
-        <w:t xml:space="preserve">Hudson, J., &amp; Khazragui, H. F. (2013). Into the valley of death: research to innovation. </w:t>
-      </w:r>
-      <w:r>
-        <w:rPr>
-          <w:i/>
-          <w:iCs/>
-        </w:rPr>
-        <w:t>Drug Discovery Today, 18</w:t>
-      </w:r>
-      <w:r>
-        <w:t>(13-14), 610-613.</w:t>
-      </w:r>
-      <w:r>
-        <w:t xml:space="preserve"> </w:t>
-      </w:r>
-      <w:r>
-        <w:t>Retrieved from https://purehost.bath.ac.uk/ws/files/9594981/Hudson_Drug_Discovery_Today_2013.pdf</w:t>
-      </w:r>
-    </w:p>
-    <w:p>
-      <w:pPr>
-        <w:ind w:left="720" w:hanging="720"/>
-      </w:pPr>
-      <w:r>
-        <w:t xml:space="preserve">Ismail, M., Hamzah, S. R. a., &amp; Bebenroth, R. (2018). Differentiating knowledge transfer and technology transfer: What should an organizational manager need to know? </w:t>
-      </w:r>
-      <w:r>
-        <w:rPr>
-          <w:i/>
-          <w:iCs/>
-        </w:rPr>
-        <w:t>European Journal of Training &amp; Development, 42</w:t>
-      </w:r>
-      <w:r>
-        <w:t>(9), 611-628. doi:10.1108/EJTD-04-2018-0042</w:t>
-      </w:r>
-    </w:p>
-    <w:p>
-      <w:pPr>
-        <w:ind w:left="720" w:hanging="720"/>
-      </w:pPr>
-      <w:r>
-        <w:t>*</w:t>
-      </w:r>
-      <w:r>
-        <w:t xml:space="preserve">Kahneman, D., &amp; Tversky, A. (1980). Prospect theory. </w:t>
-      </w:r>
-      <w:r>
-        <w:rPr>
-          <w:i/>
-          <w:iCs/>
-        </w:rPr>
-        <w:t>Econometrica</w:t>
-      </w:r>
-      <w:r>
-        <w:t xml:space="preserve">, </w:t>
-      </w:r>
-      <w:r>
-        <w:rPr>
-          <w:i/>
-          <w:iCs/>
-        </w:rPr>
-        <w:t>12</w:t>
-      </w:r>
-      <w:r>
-        <w:t>.</w:t>
-      </w:r>
-    </w:p>
-    <w:p>
-      <w:pPr>
-        <w:ind w:left="720" w:hanging="720"/>
-      </w:pPr>
-      <w:r>
-        <w:t>*</w:t>
-      </w:r>
-      <w:r>
-        <w:t xml:space="preserve">Kahneman, D., &amp; Tversky, A. (2013). Prospect theory: An analysis of decision under risk. In </w:t>
-      </w:r>
-      <w:r>
-        <w:rPr>
-          <w:i/>
-          <w:iCs/>
-        </w:rPr>
-        <w:t>Handbook of the fundamentals of financial decision making: Part I</w:t>
-      </w:r>
-      <w:r>
-        <w:t xml:space="preserve"> (pp. 99-127).</w:t>
-      </w:r>
-    </w:p>
-    <w:p>
-      <w:pPr>
-        <w:ind w:left="720" w:hanging="720"/>
-      </w:pPr>
-      <w:r>
-        <w:t xml:space="preserve">Kim, J., Diam, T. U., &amp; Anderson, T. R. (2009). </w:t>
-      </w:r>
-      <w:r>
-        <w:rPr>
-          <w:i/>
-          <w:iCs/>
-        </w:rPr>
-        <w:t>University technology transfer: A conceptual model of impacting factors and phased process</w:t>
-      </w:r>
-      <w:r>
-        <w:t>. Paper presented at the 2009 Portland International Conference on Management of Engineering and Technology, Portland, OR.</w:t>
-      </w:r>
-      <w:r>
-        <w:t xml:space="preserve"> doi: </w:t>
-      </w:r>
-      <w:r>
-        <w:t>10.1109/PICMET.2009.5261803</w:t>
-      </w:r>
-    </w:p>
-    <w:p>
-      <w:pPr>
-        <w:ind w:left="720" w:hanging="720"/>
-      </w:pPr>
-      <w:r>
-        <w:t xml:space="preserve">Kochenkova, A., Grimaldi, R., &amp; Munari, F. (2016). Public policy measures in support of knowledge transfer activities: A review of academic literature. </w:t>
-      </w:r>
-      <w:r>
-        <w:rPr>
-          <w:i/>
-          <w:iCs/>
-        </w:rPr>
-        <w:t xml:space="preserve">The Journal of Technology Transfer </w:t>
-      </w:r>
-      <w:r>
-        <w:t>(3), 407. doi:10.1007/s10961-015-9416-9</w:t>
-      </w:r>
-    </w:p>
-    <w:p>
-      <w:pPr>
-        <w:ind w:left="720" w:hanging="720"/>
-      </w:pPr>
-      <w:r>
-        <w:t>*</w:t>
-      </w:r>
-      <w:r>
-        <w:t xml:space="preserve">Kohler, H. (1992). </w:t>
-      </w:r>
-      <w:r>
-        <w:rPr>
-          <w:i/>
-        </w:rPr>
-        <w:t>Microeconomics</w:t>
-      </w:r>
-      <w:r>
-        <w:t>. Lexington, MA: D. C. Heath and Company.</w:t>
-      </w:r>
-    </w:p>
-    <w:p>
-      <w:pPr>
-        <w:ind w:left="720" w:hanging="720"/>
-      </w:pPr>
-      <w:r>
-        <w:t xml:space="preserve">Kundu, N., Bhar, C., &amp; Pandurangan, V. (2015). Managing Technology Transfer: An Analysis of Intrinsic Factors. </w:t>
-      </w:r>
-      <w:r>
-        <w:rPr>
-          <w:i/>
-          <w:iCs/>
-        </w:rPr>
-        <w:t>South Asian Journal of Management, 22</w:t>
-      </w:r>
-      <w:r>
-        <w:t>(3), 69-95. doi:Retrieved from http://lib.slu.edu</w:t>
-      </w:r>
-    </w:p>
-    <w:p>
-      <w:pPr>
-        <w:ind w:left="720" w:hanging="720"/>
-      </w:pPr>
-      <w:r>
-        <w:t xml:space="preserve">Kuo, P. S., Lin, Y. S., &amp; Peng, C. H. (2016). </w:t>
-      </w:r>
-      <w:r>
-        <w:t>International Technology Transfer and Welfare</w:t>
-      </w:r>
-      <w:r>
-        <w:t xml:space="preserve">. </w:t>
-      </w:r>
-      <w:r>
-        <w:rPr>
-          <w:i/>
-          <w:iCs/>
-        </w:rPr>
-        <w:t>Review of Development Economics, 20</w:t>
-      </w:r>
-      <w:r>
-        <w:t>(1), 214-227. doi:10.1111/rode.12212</w:t>
-      </w:r>
-    </w:p>
-    <w:p>
-      <w:pPr>
-        <w:ind w:left="720" w:hanging="720"/>
-      </w:pPr>
-      <w:r>
-        <w:lastRenderedPageBreak/>
-        <w:t xml:space="preserve">Lall, S. (Ed.) (2001). </w:t>
-      </w:r>
-      <w:r>
-        <w:rPr>
-          <w:i/>
-          <w:iCs/>
-        </w:rPr>
-        <w:t>The economics of technology transfer</w:t>
-      </w:r>
-      <w:r>
-        <w:t>. Northampton, MA: Edward Elgar Publishing, Inc.</w:t>
-      </w:r>
-    </w:p>
-    <w:p>
-      <w:pPr>
-        <w:ind w:left="720" w:hanging="720"/>
-      </w:pPr>
-      <w:r>
-        <w:t xml:space="preserve">Lee, Y. S. (Ed.) (1997). </w:t>
-      </w:r>
-      <w:r>
-        <w:rPr>
-          <w:i/>
-          <w:iCs/>
-        </w:rPr>
-        <w:t>Technology transfer and public policy</w:t>
-      </w:r>
-      <w:r>
-        <w:t>. Westport, CT: Quorum Books.</w:t>
-      </w:r>
-    </w:p>
-    <w:p>
-      <w:pPr>
-        <w:ind w:left="720" w:hanging="720"/>
-      </w:pPr>
-      <w:r>
-        <w:t>*</w:t>
-      </w:r>
-      <w:r>
-        <w:t xml:space="preserve">Leonard-Barton, D. (1990). The intraorganizational environment: Point-to-point versus diffusion. </w:t>
-      </w:r>
-      <w:r>
-        <w:t>In F. Williams &amp; D. V. Gibson (E</w:t>
-      </w:r>
-      <w:r>
-        <w:t xml:space="preserve">ds.), </w:t>
-      </w:r>
-      <w:r>
-        <w:rPr>
-          <w:i/>
-        </w:rPr>
-        <w:t xml:space="preserve">Technology transfer: A communication perspective </w:t>
-      </w:r>
-      <w:r>
-        <w:t>(pp. 43-62). Sage Publications.</w:t>
-      </w:r>
-    </w:p>
-    <w:p>
-      <w:pPr>
-        <w:ind w:left="720" w:hanging="720"/>
-      </w:pPr>
-      <w:r>
-        <w:t xml:space="preserve">Libecap, G. D. (Ed.) (2009). </w:t>
-      </w:r>
-      <w:r>
-        <w:rPr>
-          <w:i/>
-          <w:iCs/>
-        </w:rPr>
-        <w:t>Measuring the social value of innovation: A link in the university technology transfer and entrepreneurship equation</w:t>
-      </w:r>
-      <w:r>
-        <w:t xml:space="preserve"> (Vol. 19). Bingly, United Kingdom: Jai Press.</w:t>
-      </w:r>
-    </w:p>
-    <w:p>
-      <w:pPr>
-        <w:ind w:left="720" w:hanging="720"/>
-      </w:pPr>
-      <w:r>
-        <w:t xml:space="preserve">Link, A. N., &amp; Scott, J. T. (2019). The economic benefits of technology transfer from U.S. federal laboratories. </w:t>
-      </w:r>
-      <w:r>
-        <w:rPr>
-          <w:i/>
-          <w:iCs/>
-        </w:rPr>
-        <w:t xml:space="preserve">The Journal of Technology Transfer </w:t>
-      </w:r>
-      <w:r>
-        <w:t>(5), 1416. doi:10.1007/s10961-019-09734-z</w:t>
-      </w:r>
-    </w:p>
-    <w:p>
-      <w:pPr>
-        <w:ind w:left="720" w:hanging="720"/>
-      </w:pPr>
-      <w:r>
-        <w:t xml:space="preserve">Link, A. N., Siegel, D. S., &amp; Wright, M. (Eds.). (2015). </w:t>
-      </w:r>
-      <w:r>
-        <w:rPr>
-          <w:i/>
-          <w:iCs/>
-        </w:rPr>
-        <w:t>The Chicago handbook of university technology transfer and academic entrepreneurship</w:t>
-      </w:r>
-      <w:r>
-        <w:t>. Chicago, IL: The University of Chicago Press.</w:t>
-      </w:r>
-    </w:p>
-    <w:p>
-      <w:pPr>
-        <w:ind w:left="720" w:hanging="720"/>
-      </w:pPr>
-      <w:r>
-        <w:t>*</w:t>
-      </w:r>
-      <w:r>
-        <w:t xml:space="preserve">Machiavelli, N. (1532). </w:t>
-      </w:r>
-      <w:r>
-        <w:rPr>
-          <w:i/>
-        </w:rPr>
-        <w:t>The prince</w:t>
-      </w:r>
-      <w:r>
-        <w:t xml:space="preserve"> (H. C. Mansfield, Jr., Trans. 1985). Chicago, IL: The University of Chicago Press. </w:t>
-      </w:r>
-    </w:p>
-    <w:p>
-      <w:pPr>
-        <w:ind w:left="720" w:hanging="720"/>
-      </w:pPr>
-      <w:r>
-        <w:t>Mankins,</w:t>
-      </w:r>
-      <w:r>
-        <w:t xml:space="preserve"> J. C. (1998).</w:t>
-      </w:r>
-      <w:r>
-        <w:t xml:space="preserve"> Research and d</w:t>
-      </w:r>
-      <w:r>
-        <w:t>evelopment degree of difficulty: A white p</w:t>
-      </w:r>
-      <w:r>
-        <w:t>aper</w:t>
-      </w:r>
-      <w:r>
-        <w:t xml:space="preserve">. Washington, DC: </w:t>
-      </w:r>
-      <w:r>
-        <w:t xml:space="preserve">Advanced </w:t>
-      </w:r>
-      <w:r>
-        <w:t>Projects Office, Office of Space Flight,</w:t>
-      </w:r>
-      <w:r>
-        <w:t xml:space="preserve"> National Aeronautics and Space Administration (NASA). Retrieved from</w:t>
-      </w:r>
-      <w:r>
-        <w:t xml:space="preserve"> </w:t>
-      </w:r>
-      <w:r>
-        <w:t>http://www.economicswebinstitute.org/essays/nasadiff.pdf</w:t>
-      </w:r>
-    </w:p>
-    <w:p>
-      <w:pPr>
-        <w:ind w:left="720" w:hanging="720"/>
-      </w:pPr>
-      <w:r>
-        <w:lastRenderedPageBreak/>
-        <w:t xml:space="preserve">Mankins, J. C. (2009). Technology readiness assessments: A retrospective. </w:t>
-      </w:r>
-      <w:r>
-        <w:rPr>
-          <w:i/>
-          <w:iCs/>
-        </w:rPr>
-        <w:t>Acta Astronautica, 65</w:t>
-      </w:r>
-      <w:r>
-        <w:t xml:space="preserve">(9-10), 1216-1223. </w:t>
-      </w:r>
-      <w:r>
-        <w:t>Retrieved from http://www.onethesis.com/wp-content/uploads/2016/11/1-s2.0-S0094576509002008-main.pdf</w:t>
-      </w:r>
-    </w:p>
-    <w:p>
-      <w:pPr>
-        <w:ind w:left="720" w:hanging="720"/>
-      </w:pPr>
-      <w:r>
-        <w:t>Mankins,</w:t>
-      </w:r>
-      <w:r>
-        <w:t xml:space="preserve"> J. C. (1995). Technology readiness levels: A white paper (edited December 22, 2004).</w:t>
-      </w:r>
-      <w:r>
-        <w:t xml:space="preserve"> </w:t>
-      </w:r>
-      <w:r>
-        <w:t xml:space="preserve">Washington, DC: </w:t>
-      </w:r>
-      <w:r>
-        <w:t xml:space="preserve">Advanced Concepts Office, Office of Space Access and Technology, </w:t>
-      </w:r>
-      <w:r>
-        <w:t xml:space="preserve">National Aeronautics and Space Administration (NASA). Retrieved from </w:t>
-      </w:r>
-      <w:r>
-        <w:t>http://www.artemisinnovation.com/images/TRL_White_Paper_2004-Edited.pdf</w:t>
-      </w:r>
-    </w:p>
-    <w:p>
-      <w:pPr>
-        <w:ind w:left="720" w:hanging="720"/>
-      </w:pPr>
-      <w:r>
-        <w:t>*</w:t>
-      </w:r>
-      <w:r>
-        <w:t xml:space="preserve">March, J. G. (1997). Understanding how decisions happen in organizations. In Zur Shapria (Ed.), </w:t>
-      </w:r>
-      <w:r>
-        <w:rPr>
-          <w:i/>
-        </w:rPr>
-        <w:t>Organizational decision making</w:t>
-      </w:r>
-      <w:r>
-        <w:t xml:space="preserve"> (</w:t>
-      </w:r>
-      <w:r>
-        <w:t xml:space="preserve">pp. </w:t>
-      </w:r>
-      <w:r>
-        <w:t>9-32). New York, NY: Cambridge University Press.</w:t>
-      </w:r>
-    </w:p>
-    <w:p>
-      <w:pPr>
-        <w:ind w:left="720" w:hanging="720"/>
-      </w:pPr>
-      <w:r>
-        <w:t>*</w:t>
-      </w:r>
-      <w:r>
-        <w:t xml:space="preserve">Marion, T. J., Dunlap, D., &amp; Friar, J. H. (2015). Northwestern University: A study of technology transfer and the academic entrepreneur. In A. N. Link, D. S. Siegel, &amp; M. Wright (Eds.)., </w:t>
-      </w:r>
-      <w:r>
-        <w:rPr>
-          <w:i/>
-        </w:rPr>
-        <w:t>The Chicago handbook of university technology t</w:t>
-      </w:r>
-      <w:r>
-        <w:rPr>
-          <w:i/>
-        </w:rPr>
-        <w:t xml:space="preserve">ransfer and </w:t>
-      </w:r>
-      <w:r>
-        <w:rPr>
-          <w:i/>
-        </w:rPr>
-        <w:t>academic E</w:t>
-      </w:r>
-      <w:r>
-        <w:rPr>
-          <w:i/>
-        </w:rPr>
-        <w:t>ntrepreneurship</w:t>
-      </w:r>
-      <w:r>
-        <w:t xml:space="preserve"> (pp. 245-283).  The University of Chicago Press. </w:t>
-      </w:r>
-    </w:p>
-    <w:p>
-      <w:pPr>
-        <w:ind w:left="720" w:hanging="720"/>
-      </w:pPr>
-      <w:r>
-        <w:t xml:space="preserve">Markham, S. K. (2002). Moving technologies from lab to market. </w:t>
-      </w:r>
-      <w:r>
-        <w:rPr>
-          <w:i/>
-          <w:iCs/>
-        </w:rPr>
-        <w:t>Research-Technology Management, 45</w:t>
-      </w:r>
-      <w:r>
-        <w:t xml:space="preserve">(6), 31-42. </w:t>
-      </w:r>
-      <w:r>
-        <w:t>Retrieved from https://www.researchgate.net/profile/Stephen_Markham/publication/228686775_Moving_Technology_from_Lab_to_Market/links/5405e1c60cf2bba34c1dd7cd/Moving-Technology-from-Lab-to-Market.pdf</w:t>
-      </w:r>
-    </w:p>
-    <w:p>
-      <w:pPr>
-        <w:ind w:left="720" w:hanging="720"/>
-      </w:pPr>
-      <w:r>
-        <w:t xml:space="preserve">Markham, S. K., Ward, S. J., Aiman‐Smith, L., &amp; Kingon, A. I. (2010). The valley of death as context for role theory in product innovation. </w:t>
-      </w:r>
-      <w:r>
-        <w:rPr>
-          <w:i/>
-          <w:iCs/>
-        </w:rPr>
-        <w:t>Journal of Product Innovation Management, 27</w:t>
-      </w:r>
-      <w:r>
-        <w:t>(3), 402-417.</w:t>
-      </w:r>
-      <w:r>
-        <w:t xml:space="preserve"> Retrieved from http://lib.slu.edu</w:t>
-      </w:r>
-    </w:p>
-    <w:p>
-      <w:pPr>
-        <w:ind w:left="720" w:hanging="720"/>
-      </w:pPr>
-      <w:r>
-        <w:lastRenderedPageBreak/>
-        <w:t xml:space="preserve">Markman, G. D., Gianiodis, P. T., &amp; Phan, P. H. (2009). Supply-Side Innovation and Technology Commercialization. </w:t>
-      </w:r>
-      <w:r>
-        <w:rPr>
-          <w:i/>
-          <w:iCs/>
-        </w:rPr>
-        <w:t>Journal of Management Studies, 46</w:t>
-      </w:r>
-      <w:r>
-        <w:t>(4), 625-649. doi:10.1111/j.1467-6486.2009.00835.x</w:t>
-      </w:r>
-    </w:p>
-    <w:p>
-      <w:pPr>
-        <w:ind w:left="720" w:hanging="720"/>
-      </w:pPr>
-      <w:r>
-        <w:t xml:space="preserve">Maslow, A. H. (1943). A theory of human motivation. </w:t>
-      </w:r>
-      <w:r>
-        <w:rPr>
-          <w:i/>
-        </w:rPr>
-        <w:t>Psychological Review, 50(4)</w:t>
-      </w:r>
-      <w:r>
-        <w:t>, 370–96. doi:10.1037/h0054346</w:t>
-      </w:r>
-    </w:p>
-    <w:p>
-      <w:pPr>
-        <w:ind w:left="720" w:hanging="720"/>
-      </w:pPr>
-      <w:r>
-        <w:t xml:space="preserve">Mercelis, J., Galvez-Behar, G., &amp; Guagnini, A. (2017). Commercializing science: nineteenth- and twentieth-century academic scientists as consultants, patentees, and entrepreneurs. </w:t>
-      </w:r>
-      <w:r>
-        <w:rPr>
-          <w:i/>
-          <w:iCs/>
-        </w:rPr>
-        <w:t>History &amp; Technology, 33</w:t>
-      </w:r>
-      <w:r>
-        <w:t>(1), 4-22. doi:10.1080/07341512.2017.1342308</w:t>
-      </w:r>
-    </w:p>
-    <w:p>
-      <w:pPr>
-        <w:ind w:left="720" w:hanging="720"/>
-      </w:pPr>
-      <w:r>
-        <w:t xml:space="preserve">Miller, H. T., &amp; Fox, C. J. (2019). </w:t>
-      </w:r>
-      <w:r>
-        <w:rPr>
-          <w:i/>
-        </w:rPr>
-        <w:t>Postmodern Public Administration</w:t>
-      </w:r>
-      <w:r>
-        <w:t xml:space="preserve"> (Revised edition). New York, NY: Routledge.</w:t>
-      </w:r>
-    </w:p>
-    <w:p>
-      <w:pPr>
-        <w:ind w:left="720" w:hanging="720"/>
-      </w:pPr>
-      <w:r>
-        <w:t xml:space="preserve">Mitcham, C., &amp; Schatzberg, E. (2009). Defining technology and the engineering sciences. In A. W. Meijers (Ed.), </w:t>
-      </w:r>
-      <w:r>
-        <w:rPr>
-          <w:i/>
-          <w:iCs/>
-        </w:rPr>
-        <w:t>Philosophy of technology and engineering sciences</w:t>
-      </w:r>
-      <w:r>
-        <w:t xml:space="preserve"> (Vol. 9, pp. 27-63). Burlington, MA: Elsevier.</w:t>
-      </w:r>
-    </w:p>
-    <w:p>
-      <w:pPr>
-        <w:ind w:left="720" w:hanging="720"/>
-      </w:pPr>
-      <w:r>
-        <w:t xml:space="preserve">Moran, N. (2007). Public sector seeks to bridge 'valley of death'. </w:t>
-      </w:r>
-      <w:r>
-        <w:rPr>
-          <w:i/>
-          <w:iCs/>
-        </w:rPr>
-        <w:t>Nature Biotechnology, 25</w:t>
-      </w:r>
-      <w:r>
-        <w:t>(3), 266-266. doi:10.1038/nbt0307-266</w:t>
-      </w:r>
-    </w:p>
-    <w:p>
-      <w:pPr>
-        <w:ind w:left="720" w:hanging="720"/>
-      </w:pPr>
-      <w:r>
-        <w:t xml:space="preserve">Müller, Hans &amp; Maasdorp Christiaan. 2011. “The Data, Information, and Knowledge Hierarchy and its Ability to Convince.” In </w:t>
-      </w:r>
-      <w:r>
-        <w:rPr>
-          <w:i/>
-        </w:rPr>
-        <w:t>2011 Fifth International Conference on Research Challenges in Information Science Proceedings</w:t>
-      </w:r>
-      <w:r>
-        <w:t>. Colette Rolland and Martine Collard (eds). Piscataway, NJ: Institute of Electrical and Electronics Engineers. doi:10. 1109/RCIS.2011.6006851</w:t>
-      </w:r>
-    </w:p>
-    <w:p>
-      <w:pPr>
-        <w:ind w:left="720" w:hanging="720"/>
-      </w:pPr>
-      <w:r>
-        <w:t xml:space="preserve">Munteanu, R. (2012). Stage of development and licensing university inventions. </w:t>
-      </w:r>
-      <w:r>
-        <w:rPr>
-          <w:i/>
-          <w:iCs/>
-        </w:rPr>
-        <w:t>International Journal of Management and Enterprise Development</w:t>
-      </w:r>
-      <w:r>
-        <w:rPr>
-          <w:iCs/>
-        </w:rPr>
-        <w:t xml:space="preserve"> </w:t>
-      </w:r>
-      <w:r>
-        <w:t>(1). doi:10.1504/IJMED.2012.046796</w:t>
+        <w:t xml:space="preserve">Chicago, IL: </w:t>
+      </w:r>
+      <w:r>
+        <w:t>University of Chicago Press.</w:t>
       </w:r>
     </w:p>
     <w:p>
@@ -15059,291 +15512,30 @@
         <w:t>*</w:t>
       </w:r>
       <w:r>
-        <w:t xml:space="preserve">Murphy, L. M., &amp; Edwards, P. L. (2003). </w:t>
+        <w:t>Schrier</w:t>
+      </w:r>
+      <w:r>
+        <w:t>,</w:t>
+      </w:r>
+      <w:r>
+        <w:t xml:space="preserve"> E</w:t>
+      </w:r>
+      <w:r>
+        <w:t xml:space="preserve">. (1964). Toward Technology Transfer: The Engineering Foundation Research Conference on “Technology and the Civilian Economy.” </w:t>
       </w:r>
       <w:r>
         <w:rPr>
           <w:i/>
-          <w:iCs/>
-        </w:rPr>
-        <w:t>Bridging the valley of death: Transitioning from public to private sector financing</w:t>
-      </w:r>
-      <w:r>
-        <w:t>: National Renewable Energy Laboratory Golden, CO.</w:t>
+        </w:rPr>
+        <w:t>Technology and Culture, 5(3)</w:t>
+      </w:r>
+      <w:r>
+        <w:t>, 344. https://doi-org.ezp.slu.edu/10.2307/3101252</w:t>
       </w:r>
     </w:p>
     <w:p>
       <w:pPr>
         <w:ind w:left="720" w:hanging="720"/>
-      </w:pPr>
-      <w:r>
-        <w:t>*</w:t>
-      </w:r>
-      <w:r>
-        <w:t xml:space="preserve">Musgrave, R. A. (1959). </w:t>
-      </w:r>
-      <w:r>
-        <w:rPr>
-          <w:i/>
-          <w:iCs/>
-        </w:rPr>
-        <w:t>The theory of public finance: A study in public economy</w:t>
-      </w:r>
-      <w:r>
-        <w:t>.</w:t>
-      </w:r>
-      <w:r>
-        <w:t xml:space="preserve"> </w:t>
-      </w:r>
-      <w:r>
-        <w:t xml:space="preserve">New York, NY: </w:t>
-      </w:r>
-      <w:r>
-        <w:t>McGraw-Hill.</w:t>
-      </w:r>
-    </w:p>
-    <w:p>
-      <w:pPr>
-        <w:ind w:left="720" w:hanging="720"/>
-      </w:pPr>
-      <w:r>
-        <w:t>*</w:t>
-      </w:r>
-      <w:r>
-        <w:t>National Science Foundation, National Center for Science and Engineering Statistics [NCSES]. (</w:t>
-      </w:r>
-      <w:r>
-        <w:t>2020</w:t>
-      </w:r>
-      <w:r>
-        <w:t xml:space="preserve">). </w:t>
-      </w:r>
-      <w:r>
-        <w:t>Survey of Federal Funds for Research and D</w:t>
-      </w:r>
-      <w:r>
-        <w:t>evelopment, Fiscal Years 2018-19</w:t>
-      </w:r>
-      <w:r>
-        <w:t xml:space="preserve">. </w:t>
-      </w:r>
-      <w:r>
-        <w:t xml:space="preserve">Retrieved May 7, 2020 from </w:t>
-      </w:r>
-      <w:r>
-        <w:t>http://w</w:t>
-      </w:r>
-      <w:r>
-        <w:t>ww.nsf.gov/statistics/fedfunds/</w:t>
-      </w:r>
-    </w:p>
-    <w:p>
-      <w:pPr>
-        <w:ind w:left="720" w:hanging="720"/>
-      </w:pPr>
-      <w:r>
-        <w:t>*</w:t>
-      </w:r>
-      <w:r>
-        <w:t xml:space="preserve">Noh, H., &amp; Lee, S. (2017). Where technology transfer research originated and where it is going: A quantitative analysis of literature published between 1980 and 2015. </w:t>
-      </w:r>
-      <w:r>
-        <w:rPr>
-          <w:i/>
-        </w:rPr>
-        <w:t>The Journal of Technology Transfer</w:t>
-      </w:r>
-      <w:r>
-        <w:t>, 44(3), 700–740.</w:t>
-      </w:r>
-    </w:p>
-    <w:p>
-      <w:pPr>
-        <w:ind w:left="720" w:hanging="720"/>
-      </w:pPr>
-      <w:r>
-        <w:t xml:space="preserve">Nolte, W. L. (2008). </w:t>
-      </w:r>
-      <w:r>
-        <w:rPr>
-          <w:i/>
-          <w:iCs/>
-        </w:rPr>
-        <w:t>Did I ever tell you about the whale?: Or measuring technology maturity</w:t>
-      </w:r>
-      <w:r>
-        <w:t>. Charlotte, NC: Information Age Publishing.</w:t>
-      </w:r>
-    </w:p>
-    <w:p>
-      <w:pPr>
-        <w:ind w:left="720" w:hanging="720"/>
-      </w:pPr>
-      <w:r>
-        <w:t xml:space="preserve">Nolte, W., &amp; Kruse, R. (2011). Readiness level proliferation. </w:t>
-      </w:r>
-      <w:r>
-        <w:rPr>
-          <w:i/>
-          <w:iCs/>
-        </w:rPr>
-        <w:t>Air Force Research Laboratory, Tech. Rep. 88ABW-2011-5501</w:t>
-      </w:r>
-      <w:r>
-        <w:t>.</w:t>
-      </w:r>
-      <w:r>
-        <w:t xml:space="preserve"> Retrieved from </w:t>
-      </w:r>
-      <w:r>
-        <w:t>https://ndiastorage.blob.core.usgovcloudapi.net/ndia/2011/system/13132_NolteWednesday.pdf</w:t>
-      </w:r>
-    </w:p>
-    <w:p>
-      <w:pPr>
-        <w:ind w:left="720" w:hanging="720"/>
-      </w:pPr>
-      <w:r>
-        <w:t>*</w:t>
-      </w:r>
-      <w:r>
-        <w:t xml:space="preserve">Office of Management and Budget [OMB]. (2002). </w:t>
-      </w:r>
-      <w:r>
-        <w:rPr>
-          <w:i/>
-        </w:rPr>
-        <w:t>The President's Management Agenda</w:t>
-      </w:r>
-      <w:r>
-        <w:t>. Retrieved from http://www.dtic.mil/dtic/tr/fulltext/u2/a394421.pdf</w:t>
-      </w:r>
-    </w:p>
-    <w:p>
-      <w:pPr>
-        <w:ind w:left="720" w:hanging="720"/>
-      </w:pPr>
-      <w:r>
-        <w:t>*</w:t>
-      </w:r>
-      <w:r>
-        <w:t xml:space="preserve">Office of Management and Budget [OMB]. (2018). </w:t>
-      </w:r>
-      <w:r>
-        <w:rPr>
-          <w:i/>
-        </w:rPr>
-        <w:t>The President's Management Agenda</w:t>
-      </w:r>
-      <w:r>
-        <w:t>. Retrieved from https://www.whitehouse.gov/wp-content/uploads/2018/03/Presidents-Management-Agenda.pdf</w:t>
-      </w:r>
-    </w:p>
-    <w:p>
-      <w:pPr>
-        <w:ind w:left="720" w:hanging="720"/>
-      </w:pPr>
-      <w:r>
-        <w:t xml:space="preserve">Olechowski, A., Eppinger, S. D., &amp; Joglekar, N. (2015). </w:t>
-      </w:r>
-      <w:r>
-        <w:rPr>
-          <w:i/>
-          <w:iCs/>
-        </w:rPr>
-        <w:t>Technology readiness levels at 40: A study of state-of-the-art use, challenges, and opportunities</w:t>
-      </w:r>
-      <w:r>
-        <w:t xml:space="preserve">. Paper presented at the 2015 </w:t>
-      </w:r>
-      <w:r>
-        <w:lastRenderedPageBreak/>
-        <w:t>Portland International Conference on Management of Engineering and Technology (PICMET), Portland, OR.</w:t>
-      </w:r>
-      <w:r>
-        <w:t xml:space="preserve"> Retrieved from </w:t>
-      </w:r>
-      <w:r>
-        <w:t>http://web.mit.edu/eppinger/www/pdf/Eppinger_PICMET2015.pdf</w:t>
-      </w:r>
-    </w:p>
-    <w:p>
-      <w:pPr>
-        <w:ind w:left="720" w:hanging="720"/>
-      </w:pPr>
-      <w:r>
-        <w:t xml:space="preserve">Olechowski, A. L., Eppinger, S. D., Tomaschek, K., &amp; Joglekar, N. (2020). Technology readiness levels: Shortcomings and improvement opportunities. </w:t>
-      </w:r>
-      <w:r>
-        <w:rPr>
-          <w:i/>
-          <w:iCs/>
-        </w:rPr>
-        <w:t>Systems Engineering</w:t>
-      </w:r>
-      <w:r>
-        <w:rPr>
-          <w:iCs/>
-        </w:rPr>
-        <w:t>, 23(2)</w:t>
-      </w:r>
-      <w:r>
-        <w:t>. doi:10.1002/sys.21533</w:t>
-      </w:r>
-      <w:r>
-        <w:t xml:space="preserve"> </w:t>
-      </w:r>
-    </w:p>
-    <w:p>
-      <w:pPr>
-        <w:ind w:left="720" w:hanging="720"/>
-      </w:pPr>
-      <w:r>
-        <w:t>*</w:t>
-      </w:r>
-      <w:r>
-        <w:t xml:space="preserve">Pfeffer, J. (1997). </w:t>
-      </w:r>
-      <w:r>
-        <w:rPr>
-          <w:i/>
-        </w:rPr>
-        <w:t>New directions for organization theory: Problems and perspectives</w:t>
-      </w:r>
-      <w:r>
-        <w:t xml:space="preserve">. </w:t>
-      </w:r>
-      <w:r>
-        <w:br/>
-        <w:t>New York, NY: Oxford University Press.</w:t>
-      </w:r>
-    </w:p>
-    <w:p>
-      <w:pPr>
-        <w:ind w:left="720" w:hanging="720"/>
-      </w:pPr>
-      <w:r>
-        <w:t>*</w:t>
-      </w:r>
-      <w:r>
-        <w:t xml:space="preserve">Reagan, R. W. (1983). Memorandum on Government Patent Policy. </w:t>
-      </w:r>
-      <w:r>
-        <w:rPr>
-          <w:i/>
-        </w:rPr>
-        <w:t>Public Papers of the Presidents of the United States: Ronald W. Reagan (1983, Book I)</w:t>
-      </w:r>
-      <w:r>
-        <w:t xml:space="preserve">. Retrieved from </w:t>
-      </w:r>
-      <w:r>
-        <w:t>https://www.govinfo.gov/app/details/PPP-1983-book1</w:t>
-      </w:r>
-    </w:p>
-    <w:p>
-      <w:pPr>
-        <w:ind w:left="720" w:hanging="720"/>
         <w:rPr>
           <w:rFonts w:eastAsia="Calibri"/>
           <w:iCs/>
@@ -15354,7 +15546,7 @@
           <w:rFonts w:eastAsia="Calibri"/>
           <w:iCs/>
         </w:rPr>
-        <w:t xml:space="preserve">Rojot, J. (2008). Culture and decision making. In G. P. Hodgkinson &amp; W. H. Starbuck (Eds.), </w:t>
+        <w:t xml:space="preserve">Sigurdson, K., Sá, C. M., &amp; Kretz, A. (2015). Looking under the street light: Limitations of mainstream technology transfer indicators. </w:t>
       </w:r>
       <w:r>
         <w:rPr>
@@ -15362,14 +15554,14 @@
           <w:i/>
           <w:iCs/>
         </w:rPr>
-        <w:t xml:space="preserve">The Oxford handbook of organizational decision making </w:t>
+        <w:t>Science &amp; Public Policy (SPP), 42</w:t>
       </w:r>
       <w:r>
         <w:rPr>
           <w:rFonts w:eastAsia="Calibri"/>
           <w:iCs/>
         </w:rPr>
-        <w:t xml:space="preserve">(pp. 134-151). New York, NY: Oxford University Press. </w:t>
+        <w:t>(5), 632-645. doi:10.1093/scipol/scu080</w:t>
       </w:r>
     </w:p>
     <w:p>
@@ -15377,23 +15569,16 @@
         <w:ind w:left="720" w:hanging="720"/>
       </w:pPr>
       <w:r>
-        <w:t>Rowley, J. (2007). Th</w:t>
-      </w:r>
-      <w:r>
-        <w:t>e wisdom hierarchy: R</w:t>
-      </w:r>
-      <w:r>
-        <w:t xml:space="preserve">epresentations of the DIKW hierarchy. </w:t>
+        <w:t xml:space="preserve">Simon, H. A. (1997). </w:t>
       </w:r>
       <w:r>
         <w:rPr>
           <w:i/>
-          <w:iCs/>
-        </w:rPr>
-        <w:t>Journal of information science, 33</w:t>
-      </w:r>
-      <w:r>
-        <w:t>(2), 163-180. doi:https://doi.org/10.1177%2F0165551506070706</w:t>
+        </w:rPr>
+        <w:t>Administrative behavior: A study of decision-making processes in administrative organizations</w:t>
+      </w:r>
+      <w:r>
+        <w:t xml:space="preserve"> (Fourth Ed.). New York, NY: The Free Press.</w:t>
       </w:r>
     </w:p>
     <w:p>
@@ -15401,17 +15586,16 @@
         <w:ind w:left="720" w:hanging="720"/>
       </w:pPr>
       <w:r>
-        <w:t xml:space="preserve">Schacht, W. H. (1998). </w:t>
+        <w:t xml:space="preserve">Simon, H. A. (1991). Bounded rationality and organizational learning. </w:t>
       </w:r>
       <w:r>
         <w:rPr>
           <w:i/>
-          <w:iCs/>
-        </w:rPr>
-        <w:t>Technology transfer: Use of federally funded research and development [microform]</w:t>
-      </w:r>
-      <w:r>
-        <w:t>: Congressional Research Service, Library of Congress.</w:t>
+        </w:rPr>
+        <w:t>Organization Science, 2(1)</w:t>
+      </w:r>
+      <w:r>
+        <w:t xml:space="preserve">, 125-134. Retrieved from https://www.jstor.org/stable/2634943 </w:t>
       </w:r>
     </w:p>
     <w:p>
@@ -15419,17 +15603,19 @@
         <w:ind w:left="720" w:hanging="720"/>
       </w:pPr>
       <w:r>
-        <w:t xml:space="preserve">Schacht, W. H. (1999). </w:t>
+        <w:t>Solow, R. (1957). Technical change and the aggregate production f</w:t>
+      </w:r>
+      <w:r>
+        <w:t xml:space="preserve">unction. </w:t>
       </w:r>
       <w:r>
         <w:rPr>
           <w:i/>
-          <w:iCs/>
-        </w:rPr>
-        <w:t>Technology transfer: Use of federally funded research and development [microform]</w:t>
-      </w:r>
-      <w:r>
-        <w:t>: Congressional Research Service, Library of Congress.</w:t>
+        </w:rPr>
+        <w:t>The Review of Economics and Statistics</w:t>
+      </w:r>
+      <w:r>
+        <w:t>, 39(3), 312-320. doi:10.2307/1926047</w:t>
       </w:r>
     </w:p>
     <w:p>
@@ -15437,17 +15623,35 @@
         <w:ind w:left="720" w:hanging="720"/>
       </w:pPr>
       <w:r>
-        <w:t xml:space="preserve">Schacht, W. H. (2012). </w:t>
+        <w:t>*</w:t>
+      </w:r>
+      <w:r>
+        <w:t xml:space="preserve">Song, M., Park, J. </w:t>
+      </w:r>
+      <w:r>
+        <w:t xml:space="preserve">O., &amp; Park, B. </w:t>
+      </w:r>
+      <w:r>
+        <w:t>S. (2017). Determinants of R&amp;D c</w:t>
+      </w:r>
+      <w:r>
+        <w:t>ommercializ</w:t>
+      </w:r>
+      <w:r>
+        <w:t>ation by SMEs after technology t</w:t>
+      </w:r>
+      <w:r>
+        <w:t xml:space="preserve">ransfer. </w:t>
       </w:r>
       <w:r>
         <w:rPr>
           <w:i/>
           <w:iCs/>
         </w:rPr>
-        <w:t>The Bayh-Dole act: selected issues in patent policy and the commercialization of technology</w:t>
-      </w:r>
-      <w:r>
-        <w:t>. (RL30276). Washington, DC: Library of Congress Retrieved from http://crsreports.congress.gov</w:t>
+        <w:t>Asian Journal of Innovation &amp; Policy, 6</w:t>
+      </w:r>
+      <w:r>
+        <w:t>(1), 45-57. doi:10.7545/ajip.2017.6.1.045</w:t>
       </w:r>
     </w:p>
     <w:p>
@@ -15455,255 +15659,70 @@
         <w:ind w:left="720" w:hanging="720"/>
       </w:pPr>
       <w:r>
+        <w:t>*</w:t>
+      </w:r>
+      <w:r>
+        <w:t xml:space="preserve">Spearing, M. (2013). University intellectual property exploitation: Personal perspectives from the UK and USA. In K. Hishida (ed.), </w:t>
+      </w:r>
+      <w:r>
+        <w:rPr>
+          <w:i/>
+          <w:iCs/>
+        </w:rPr>
+        <w:t>Fulfilling the promise of technology transfer: Fostering innovation for the benefit of society</w:t>
+      </w:r>
+      <w:r>
+        <w:t xml:space="preserve"> (pp. 101-120). Springer.</w:t>
+      </w:r>
+    </w:p>
+    <w:p>
+      <w:pPr>
+        <w:ind w:left="720" w:hanging="720"/>
+      </w:pPr>
+      <w:r>
+        <w:t xml:space="preserve">Speser, P. L. (2012). </w:t>
+      </w:r>
+      <w:r>
+        <w:rPr>
+          <w:i/>
+          <w:iCs/>
+        </w:rPr>
+        <w:t>The art and science of technology transfer</w:t>
+      </w:r>
+      <w:r>
+        <w:t>. Hoboken, NJ: John Wiley &amp; Sons.</w:t>
+      </w:r>
+    </w:p>
+    <w:p>
+      <w:pPr>
+        <w:ind w:left="720" w:hanging="720"/>
+      </w:pPr>
+      <w:r>
+        <w:t xml:space="preserve">Stevens, A. J. (2004). The enactment of Bayh-Dole. </w:t>
+      </w:r>
+      <w:r>
+        <w:rPr>
+          <w:i/>
+          <w:iCs/>
+        </w:rPr>
+        <w:t>Journal of Technology Transfer, 29</w:t>
+      </w:r>
+      <w:r>
+        <w:t xml:space="preserve">(1), 93-99. </w:t>
+      </w:r>
+      <w:r>
+        <w:t xml:space="preserve">Retrieved from </w:t>
+      </w:r>
+      <w:r>
+        <w:t>https://link-springer-com.ezp.slu.edu/content/pdf/10.1023%2FB%3AJOTT.0000011183.40867.52.pdf</w:t>
+      </w:r>
+    </w:p>
+    <w:p>
+      <w:pPr>
+        <w:ind w:left="720" w:hanging="720"/>
+      </w:pPr>
+      <w:r>
         <w:lastRenderedPageBreak/>
-        <w:t xml:space="preserve">Schatzberg, E. (2018). </w:t>
-      </w:r>
-      <w:r>
-        <w:rPr>
-          <w:i/>
-          <w:iCs/>
-        </w:rPr>
-        <w:t>Technology: C</w:t>
-      </w:r>
-      <w:r>
-        <w:rPr>
-          <w:i/>
-          <w:iCs/>
-        </w:rPr>
-        <w:t>ritical history of a concept</w:t>
-      </w:r>
-      <w:r>
-        <w:t>.</w:t>
-      </w:r>
-      <w:r>
-        <w:t xml:space="preserve"> </w:t>
-      </w:r>
-      <w:r>
-        <w:t xml:space="preserve">Chicago, IL: </w:t>
-      </w:r>
-      <w:r>
-        <w:t>University of Chicago Press.</w:t>
-      </w:r>
-    </w:p>
-    <w:p>
-      <w:pPr>
-        <w:ind w:left="720" w:hanging="720"/>
-      </w:pPr>
-      <w:r>
-        <w:t>*</w:t>
-      </w:r>
-      <w:r>
-        <w:t>Schrier</w:t>
-      </w:r>
-      <w:r>
-        <w:t>,</w:t>
-      </w:r>
-      <w:r>
-        <w:t xml:space="preserve"> E</w:t>
-      </w:r>
-      <w:r>
-        <w:t xml:space="preserve">. (1964). Toward Technology Transfer: The Engineering Foundation Research Conference on “Technology and the Civilian Economy.” </w:t>
-      </w:r>
-      <w:r>
-        <w:rPr>
-          <w:i/>
-        </w:rPr>
-        <w:t>Technology and Culture, 5(3)</w:t>
-      </w:r>
-      <w:r>
-        <w:t>, 344. https://doi-org.ezp.slu.edu/10.2307/3101252</w:t>
-      </w:r>
-    </w:p>
-    <w:p>
-      <w:pPr>
-        <w:ind w:left="720" w:hanging="720"/>
-        <w:rPr>
-          <w:rFonts w:eastAsia="Calibri"/>
-          <w:iCs/>
-        </w:rPr>
-      </w:pPr>
-      <w:r>
-        <w:rPr>
-          <w:rFonts w:eastAsia="Calibri"/>
-          <w:iCs/>
-        </w:rPr>
-        <w:t xml:space="preserve">Sigurdson, K., Sá, C. M., &amp; Kretz, A. (2015). Looking under the street light: Limitations of mainstream technology transfer indicators. </w:t>
-      </w:r>
-      <w:r>
-        <w:rPr>
-          <w:rFonts w:eastAsia="Calibri"/>
-          <w:i/>
-          <w:iCs/>
-        </w:rPr>
-        <w:t>Science &amp; Public Policy (SPP), 42</w:t>
-      </w:r>
-      <w:r>
-        <w:rPr>
-          <w:rFonts w:eastAsia="Calibri"/>
-          <w:iCs/>
-        </w:rPr>
-        <w:t>(5), 632-645. doi:10.1093/scipol/scu080</w:t>
-      </w:r>
-    </w:p>
-    <w:p>
-      <w:pPr>
-        <w:ind w:left="720" w:hanging="720"/>
-      </w:pPr>
-      <w:r>
-        <w:t xml:space="preserve">Simon, H. A. (1997). </w:t>
-      </w:r>
-      <w:r>
-        <w:rPr>
-          <w:i/>
-        </w:rPr>
-        <w:t>Administrative behavior: A study of decision-making processes in administrative organizations</w:t>
-      </w:r>
-      <w:r>
-        <w:t xml:space="preserve"> (Fourth Ed.). New York, NY: The Free Press.</w:t>
-      </w:r>
-    </w:p>
-    <w:p>
-      <w:pPr>
-        <w:ind w:left="720" w:hanging="720"/>
-      </w:pPr>
-      <w:r>
-        <w:t xml:space="preserve">Simon, H. A. (1991). Bounded rationality and organizational learning. </w:t>
-      </w:r>
-      <w:r>
-        <w:rPr>
-          <w:i/>
-        </w:rPr>
-        <w:t>Organization Science, 2(1)</w:t>
-      </w:r>
-      <w:r>
-        <w:t xml:space="preserve">, 125-134. Retrieved from https://www.jstor.org/stable/2634943 </w:t>
-      </w:r>
-    </w:p>
-    <w:p>
-      <w:pPr>
-        <w:ind w:left="720" w:hanging="720"/>
-      </w:pPr>
-      <w:r>
-        <w:t>Solow, R. (1957). Technical change and the aggregate production f</w:t>
-      </w:r>
-      <w:r>
-        <w:t xml:space="preserve">unction. </w:t>
-      </w:r>
-      <w:r>
-        <w:rPr>
-          <w:i/>
-        </w:rPr>
-        <w:t>The Review of Economics and Statistics</w:t>
-      </w:r>
-      <w:r>
-        <w:t>, 39(3), 312-320. doi:10.2307/1926047</w:t>
-      </w:r>
-    </w:p>
-    <w:p>
-      <w:pPr>
-        <w:ind w:left="720" w:hanging="720"/>
-      </w:pPr>
-      <w:r>
-        <w:t>*</w:t>
-      </w:r>
-      <w:r>
-        <w:t xml:space="preserve">Song, M., Park, J. </w:t>
-      </w:r>
-      <w:r>
-        <w:t xml:space="preserve">O., &amp; Park, B. </w:t>
-      </w:r>
-      <w:r>
-        <w:t>S. (2017). Determinants of R&amp;D c</w:t>
-      </w:r>
-      <w:r>
-        <w:t>ommercializ</w:t>
-      </w:r>
-      <w:r>
-        <w:t>ation by SMEs after technology t</w:t>
-      </w:r>
-      <w:r>
-        <w:t xml:space="preserve">ransfer. </w:t>
-      </w:r>
-      <w:r>
-        <w:rPr>
-          <w:i/>
-          <w:iCs/>
-        </w:rPr>
-        <w:t>Asian Journal of Innovation &amp; Policy, 6</w:t>
-      </w:r>
-      <w:r>
-        <w:t>(1), 45-57. doi:10.7545/ajip.2017.6.1.045</w:t>
-      </w:r>
-    </w:p>
-    <w:p>
-      <w:pPr>
-        <w:ind w:left="720" w:hanging="720"/>
-      </w:pPr>
-      <w:r>
-        <w:t>*</w:t>
-      </w:r>
-      <w:r>
-        <w:t xml:space="preserve">Spearing, M. (2013). University intellectual property exploitation: Personal perspectives from the UK and USA. In K. Hishida (ed.), </w:t>
-      </w:r>
-      <w:r>
-        <w:rPr>
-          <w:i/>
-          <w:iCs/>
-        </w:rPr>
-        <w:t>Fulfilling the promise of technology transfer: Fostering innovation for the benefit of society</w:t>
-      </w:r>
-      <w:r>
-        <w:t xml:space="preserve"> (pp. 101-120). Springer.</w:t>
-      </w:r>
-    </w:p>
-    <w:p>
-      <w:pPr>
-        <w:ind w:left="720" w:hanging="720"/>
-      </w:pPr>
-      <w:r>
-        <w:t xml:space="preserve">Speser, P. L. (2012). </w:t>
-      </w:r>
-      <w:r>
-        <w:rPr>
-          <w:i/>
-          <w:iCs/>
-        </w:rPr>
-        <w:t>The art and science of technology transfer</w:t>
-      </w:r>
-      <w:r>
-        <w:t>. Hoboken, NJ: John Wiley &amp; Sons.</w:t>
-      </w:r>
-    </w:p>
-    <w:p>
-      <w:pPr>
-        <w:ind w:left="720" w:hanging="720"/>
-      </w:pPr>
-      <w:r>
-        <w:lastRenderedPageBreak/>
-        <w:t xml:space="preserve">Stevens, A. J. (2004). The enactment of Bayh-Dole. </w:t>
-      </w:r>
-      <w:r>
-        <w:rPr>
-          <w:i/>
-          <w:iCs/>
-        </w:rPr>
-        <w:t>Journal of Technology Transfer, 29</w:t>
-      </w:r>
-      <w:r>
-        <w:t xml:space="preserve">(1), 93-99. </w:t>
-      </w:r>
-      <w:r>
-        <w:t xml:space="preserve">Retrieved from </w:t>
-      </w:r>
-      <w:r>
-        <w:t>https://link-springer-com.ezp.slu.edu/content/pdf/10.1023%2FB%3AJOTT.0000011183.40867.52.pdf</w:t>
-      </w:r>
-    </w:p>
-    <w:p>
-      <w:pPr>
-        <w:ind w:left="720" w:hanging="720"/>
-      </w:pPr>
-      <w:r>
         <w:t>*</w:t>
       </w:r>
       <w:r>
@@ -15873,23 +15892,46 @@
         <w:ind w:left="720" w:hanging="720"/>
       </w:pPr>
       <w:r>
+        <w:t>*</w:t>
+      </w:r>
+      <w:r>
+        <w:t xml:space="preserve">U.S. Small Business Administration. (n.d.). </w:t>
+      </w:r>
+      <w:r>
+        <w:rPr>
+          <w:i/>
+        </w:rPr>
+        <w:t>About SBIR</w:t>
+      </w:r>
+      <w:r>
+        <w:t xml:space="preserve">. SBIR.gov [Website]. Retrieved May 21, 2020 from </w:t>
+      </w:r>
+      <w:r>
+        <w:t>https://www.sbir.gov/about/about-sbir</w:t>
+      </w:r>
+    </w:p>
+    <w:p>
+      <w:pPr>
+        <w:ind w:left="720" w:hanging="720"/>
+      </w:pPr>
+      <w:r>
         <w:lastRenderedPageBreak/>
         <w:t>*</w:t>
       </w:r>
       <w:r>
-        <w:t xml:space="preserve">U.S. Small Business Administration. (n.d.). </w:t>
+        <w:t>U.S. Spending.</w:t>
+      </w:r>
+      <w:r>
+        <w:t xml:space="preserve"> (n.d.) </w:t>
       </w:r>
       <w:r>
         <w:rPr>
           <w:i/>
         </w:rPr>
-        <w:t>About SBIR</w:t>
-      </w:r>
-      <w:r>
-        <w:t xml:space="preserve">. SBIR.gov [Website]. Retrieved May 21, 2020 from </w:t>
-      </w:r>
-      <w:r>
-        <w:t>https://www.sbir.gov/about/about-sbir</w:t>
+        <w:t>U.S. Government Spending</w:t>
+      </w:r>
+      <w:r>
+        <w:t>. Retrieved from https://www.usgovernmentspending.com/year_spending_2018USbn_20bs2n_4041_605#usgs302</w:t>
       </w:r>
     </w:p>
     <w:p>
@@ -15897,22 +15939,164 @@
         <w:ind w:left="720" w:hanging="720"/>
       </w:pPr>
       <w:r>
+        <w:t xml:space="preserve">*Wahab, S. A., Rose, R. C., &amp; Osman, S. I. W. (2012a). Defining the concepts of technology and technology transfer: A literature analysis. </w:t>
+      </w:r>
+      <w:r>
+        <w:rPr>
+          <w:i/>
+        </w:rPr>
+        <w:t>International Business Research</w:t>
+      </w:r>
+      <w:r>
+        <w:t>, 5(1), 61–71.</w:t>
+      </w:r>
+    </w:p>
+    <w:p>
+      <w:pPr>
+        <w:ind w:left="720" w:hanging="720"/>
+      </w:pPr>
+      <w:r>
+        <w:t xml:space="preserve">*Wahab, S. A., Rose, R. C., &amp; Osman, S. I. W. (2012b). The Theoretical perspectives underlying technology transfer: A literature review. </w:t>
+      </w:r>
+      <w:r>
+        <w:rPr>
+          <w:i/>
+        </w:rPr>
+        <w:t>International Journal of Business and Management</w:t>
+      </w:r>
+      <w:r>
+        <w:t>, 7(2), 277–288.</w:t>
+      </w:r>
+    </w:p>
+    <w:p>
+      <w:pPr>
+        <w:ind w:left="720" w:hanging="720"/>
+      </w:pPr>
+      <w:r>
+        <w:t xml:space="preserve">Wang, J., Eltayyar, M. E. S. S., Wu, J., &amp; Xiang, L. (2016). The Grey Correlation Analysis between Technology Readiness Level and Performance in Civil Aircraft. </w:t>
+      </w:r>
+      <w:r>
+        <w:rPr>
+          <w:i/>
+          <w:iCs/>
+        </w:rPr>
+        <w:t>Journal of Grey System</w:t>
+      </w:r>
+      <w:r>
+        <w:t xml:space="preserve">, </w:t>
+      </w:r>
+      <w:r>
+        <w:rPr>
+          <w:i/>
+          <w:iCs/>
+        </w:rPr>
+        <w:t>28</w:t>
+      </w:r>
+      <w:r>
+        <w:t>(1), 109–117. Retrieved from http://search.ebscohost.com/login.aspx?direct=true&amp;db=a9h&amp;AN=112989107&amp;site=eds-live</w:t>
+      </w:r>
+    </w:p>
+    <w:p>
+      <w:pPr>
+        <w:ind w:left="720" w:hanging="720"/>
+      </w:pPr>
+      <w:r>
+        <w:t xml:space="preserve">Wessner, C. W. (2005). Driving innovations across the valley of death. </w:t>
+      </w:r>
+      <w:r>
+        <w:rPr>
+          <w:i/>
+          <w:iCs/>
+        </w:rPr>
+        <w:t>Research Technology Management, 48</w:t>
+      </w:r>
+      <w:r>
+        <w:t>(1), 9-12. doi:10.1080/08956308.2005.11657289</w:t>
+      </w:r>
+    </w:p>
+    <w:p>
+      <w:pPr>
+        <w:ind w:left="720" w:hanging="720"/>
+      </w:pPr>
+      <w:r>
+        <w:t>Westerik, F</w:t>
+      </w:r>
+      <w:r>
+        <w:t xml:space="preserve">. H. (2014). </w:t>
+      </w:r>
+      <w:r>
+        <w:rPr>
+          <w:i/>
+        </w:rPr>
+        <w:t>Investor readiness: Increasing the measurability of investor readiness</w:t>
+      </w:r>
+      <w:r>
+        <w:t xml:space="preserve"> (Master's thesis, University of Twente). Retrieved from https://essay.utwente.nl/64605/1/Westerik_MA_MB.pdf</w:t>
+      </w:r>
+    </w:p>
+    <w:p>
+      <w:pPr>
+        <w:ind w:left="720" w:hanging="720"/>
+      </w:pPr>
+      <w:r>
+        <w:t xml:space="preserve">Williams, F., &amp; Gibson, D. V. (Eds.). (1990). </w:t>
+      </w:r>
+      <w:r>
+        <w:rPr>
+          <w:i/>
+          <w:iCs/>
+        </w:rPr>
+        <w:t>Technology transfer: A communication perspective</w:t>
+      </w:r>
+      <w:r>
+        <w:t>. Newbury Park, CA: Sage Publications.</w:t>
+      </w:r>
+    </w:p>
+    <w:p>
+      <w:pPr>
+        <w:ind w:left="720" w:hanging="720"/>
+      </w:pPr>
+      <w:r>
         <w:t>*</w:t>
       </w:r>
       <w:r>
-        <w:t>U.S. Spending.</w:t>
-      </w:r>
-      <w:r>
-        <w:t xml:space="preserve"> (n.d.) </w:t>
+        <w:t xml:space="preserve">Wilson, J. Q. (2006). Policy Analysis as Policy Advice. In </w:t>
+      </w:r>
+      <w:r>
+        <w:t>M. Moran, M. Rein, &amp; R.</w:t>
+      </w:r>
+      <w:r>
+        <w:t xml:space="preserve"> E. Goodin</w:t>
+      </w:r>
+      <w:r>
+        <w:t xml:space="preserve"> </w:t>
+      </w:r>
+      <w:r>
+        <w:t>(E</w:t>
+      </w:r>
+      <w:r>
+        <w:t>d</w:t>
+      </w:r>
+      <w:r>
+        <w:t>s</w:t>
+      </w:r>
+      <w:r>
+        <w:t>.</w:t>
+      </w:r>
+      <w:r>
+        <w:t>)</w:t>
+      </w:r>
+      <w:r>
+        <w:t xml:space="preserve">, </w:t>
       </w:r>
       <w:r>
         <w:rPr>
           <w:i/>
         </w:rPr>
-        <w:t>U.S. Government Spending</w:t>
-      </w:r>
-      <w:r>
-        <w:t>. Retrieved from https://www.usgovernmentspending.com/year_spending_2018USbn_20bs2n_4041_605#usgs302</w:t>
+        <w:t>The Oxford Handbook of Public Policy</w:t>
+      </w:r>
+      <w:r>
+        <w:t>, 152-168. New York: Oxford University Press.</w:t>
       </w:r>
     </w:p>
     <w:p>
@@ -15920,172 +16104,7 @@
         <w:ind w:left="720" w:hanging="720"/>
       </w:pPr>
       <w:r>
-        <w:t xml:space="preserve">*Wahab, S. A., Rose, R. C., &amp; Osman, S. I. W. (2012a). Defining the concepts of technology and technology transfer: A literature analysis. </w:t>
-      </w:r>
-      <w:r>
-        <w:rPr>
-          <w:i/>
-        </w:rPr>
-        <w:t>International Business Research</w:t>
-      </w:r>
-      <w:r>
-        <w:t>, 5(1), 61–71.</w:t>
-      </w:r>
-    </w:p>
-    <w:p>
-      <w:pPr>
-        <w:ind w:left="720" w:hanging="720"/>
-      </w:pPr>
-      <w:r>
-        <w:t xml:space="preserve">*Wahab, S. A., Rose, R. C., &amp; Osman, S. I. W. (2012b). The Theoretical perspectives underlying technology transfer: A literature review. </w:t>
-      </w:r>
-      <w:r>
-        <w:rPr>
-          <w:i/>
-        </w:rPr>
-        <w:t>International Journal of Business and Management</w:t>
-      </w:r>
-      <w:r>
-        <w:t>, 7(2), 277–288.</w:t>
-      </w:r>
-    </w:p>
-    <w:p>
-      <w:pPr>
-        <w:ind w:left="720" w:hanging="720"/>
-      </w:pPr>
-      <w:r>
-        <w:t xml:space="preserve">Wang, J., Eltayyar, M. E. S. S., Wu, J., &amp; Xiang, L. (2016). The Grey Correlation Analysis between Technology Readiness Level and Performance in Civil Aircraft. </w:t>
-      </w:r>
-      <w:r>
-        <w:rPr>
-          <w:i/>
-          <w:iCs/>
-        </w:rPr>
-        <w:t>Journal of Grey System</w:t>
-      </w:r>
-      <w:r>
-        <w:t xml:space="preserve">, </w:t>
-      </w:r>
-      <w:r>
-        <w:rPr>
-          <w:i/>
-          <w:iCs/>
-        </w:rPr>
-        <w:t>28</w:t>
-      </w:r>
-      <w:r>
-        <w:t>(1), 109–117. Retrieved from http://search.ebscohost.com/login.aspx?direct=true&amp;db=a9h&amp;AN=112989107&amp;site=eds-live</w:t>
-      </w:r>
-    </w:p>
-    <w:p>
-      <w:pPr>
-        <w:ind w:left="720" w:hanging="720"/>
-      </w:pPr>
-      <w:r>
-        <w:t xml:space="preserve">Wessner, C. W. (2005). Driving innovations across the valley of death. </w:t>
-      </w:r>
-      <w:r>
-        <w:rPr>
-          <w:i/>
-          <w:iCs/>
-        </w:rPr>
-        <w:t>Research Technology Management, 48</w:t>
-      </w:r>
-      <w:r>
-        <w:t>(1), 9-12. doi:10.1080/08956308.2005.11657289</w:t>
-      </w:r>
-    </w:p>
-    <w:p>
-      <w:pPr>
-        <w:ind w:left="720" w:hanging="720"/>
-      </w:pPr>
-      <w:r>
-        <w:t>Westerik, F</w:t>
-      </w:r>
-      <w:r>
-        <w:t xml:space="preserve">. H. (2014). </w:t>
-      </w:r>
-      <w:r>
-        <w:rPr>
-          <w:i/>
-        </w:rPr>
-        <w:t>Investor readiness: Increasing the measurability of investor readiness</w:t>
-      </w:r>
-      <w:r>
-        <w:t xml:space="preserve"> (Master's thesis, University of Twente). Retrieved from https://essay.utwente.nl/64605/1/Westerik_MA_MB.pdf</w:t>
-      </w:r>
-    </w:p>
-    <w:p>
-      <w:pPr>
-        <w:ind w:left="720" w:hanging="720"/>
-      </w:pPr>
-      <w:r>
-        <w:t xml:space="preserve">Williams, F., &amp; Gibson, D. V. (Eds.). (1990). </w:t>
-      </w:r>
-      <w:r>
-        <w:rPr>
-          <w:i/>
-          <w:iCs/>
-        </w:rPr>
-        <w:t>Technology transfer: A communication perspective</w:t>
-      </w:r>
-      <w:r>
-        <w:t>. Newbury Park, CA: Sage Publications.</w:t>
-      </w:r>
-    </w:p>
-    <w:p>
-      <w:pPr>
-        <w:ind w:left="720" w:hanging="720"/>
-      </w:pPr>
-      <w:r>
         <w:lastRenderedPageBreak/>
-        <w:t>*</w:t>
-      </w:r>
-      <w:r>
-        <w:t xml:space="preserve">Wilson, J. Q. (2006). Policy Analysis as Policy Advice. In </w:t>
-      </w:r>
-      <w:r>
-        <w:t>M. Moran, M. Rein, &amp; R.</w:t>
-      </w:r>
-      <w:r>
-        <w:t xml:space="preserve"> E. Goodin</w:t>
-      </w:r>
-      <w:r>
-        <w:t xml:space="preserve"> </w:t>
-      </w:r>
-      <w:r>
-        <w:t>(E</w:t>
-      </w:r>
-      <w:r>
-        <w:t>d</w:t>
-      </w:r>
-      <w:r>
-        <w:t>s</w:t>
-      </w:r>
-      <w:r>
-        <w:t>.</w:t>
-      </w:r>
-      <w:r>
-        <w:t>)</w:t>
-      </w:r>
-      <w:r>
-        <w:t xml:space="preserve">, </w:t>
-      </w:r>
-      <w:r>
-        <w:rPr>
-          <w:i/>
-        </w:rPr>
-        <w:t>The Oxford Handbook of Public Policy</w:t>
-      </w:r>
-      <w:r>
-        <w:t>, 152-168. New York: Oxford University Press.</w:t>
-      </w:r>
-    </w:p>
-    <w:p>
-      <w:pPr>
-        <w:ind w:left="720" w:hanging="720"/>
-      </w:pPr>
-      <w:r>
         <w:t>*</w:t>
       </w:r>
       <w:r>
@@ -18297,7 +18316,7 @@
       <w:rPr>
         <w:noProof/>
       </w:rPr>
-      <w:t>75</w:t>
+      <w:t>92</w:t>
     </w:r>
     <w:r>
       <w:rPr>
@@ -19660,7 +19679,7 @@
 </file>
 
 <file path=customXml/itemProps1.xml><?xml version="1.0" encoding="utf-8"?>
-<ds:datastoreItem xmlns:ds="http://schemas.openxmlformats.org/officeDocument/2006/customXml" ds:itemID="{ADED06E0-469F-46B6-AAB2-E0F82A2C0C1E}">
+<ds:datastoreItem xmlns:ds="http://schemas.openxmlformats.org/officeDocument/2006/customXml" ds:itemID="{E4A9AE40-0E49-410D-AAAD-928EE4E02F02}">
   <ds:schemaRefs>
     <ds:schemaRef ds:uri="http://schemas.openxmlformats.org/officeDocument/2006/bibliography"/>
   </ds:schemaRefs>

</xml_diff>